<commit_message>
Updated HW 1 for recent changes and included Lab 1 write-up (w/Harold)
</commit_message>
<xml_diff>
--- a/Homework/Homework1/Snyder_HW_01_00.docx
+++ b/Homework/Homework1/Snyder_HW_01_00.docx
@@ -447,13 +447,7 @@
         <w:rPr>
           <w:i/>
         </w:rPr>
-        <w:t>–</w:t>
-      </w:r>
-      <w:r>
-        <w:rPr>
-          <w:i/>
-        </w:rPr>
-        <w:t>O2</w:t>
+        <w:t>–O2</w:t>
       </w:r>
       <w:r>
         <w:t xml:space="preserve">, and </w:t>
@@ -1415,11 +1409,6 @@
           <w:b/>
         </w:rPr>
         <w:tab/>
-      </w:r>
-      <w:r>
-        <w:rPr>
-          <w:b/>
-        </w:rPr>
         <w:t>00000000</w:t>
       </w:r>
       <w:r>
@@ -1427,11 +1416,6 @@
           <w:b/>
         </w:rPr>
         <w:tab/>
-      </w:r>
-      <w:r>
-        <w:rPr>
-          <w:b/>
-        </w:rPr>
         <w:t>00000000</w:t>
       </w:r>
       <w:r>
@@ -1439,11 +1423,6 @@
           <w:b/>
         </w:rPr>
         <w:tab/>
-      </w:r>
-      <w:r>
-        <w:rPr>
-          <w:b/>
-        </w:rPr>
         <w:t>00000034</w:t>
       </w:r>
       <w:r>
@@ -1451,11 +1430,6 @@
           <w:b/>
         </w:rPr>
         <w:tab/>
-      </w:r>
-      <w:r>
-        <w:rPr>
-          <w:b/>
-        </w:rPr>
         <w:t>2**2</w:t>
       </w:r>
     </w:p>
@@ -1502,11 +1476,6 @@
           <w:b/>
         </w:rPr>
         <w:tab/>
-      </w:r>
-      <w:r>
-        <w:rPr>
-          <w:b/>
-        </w:rPr>
         <w:t>Name</w:t>
       </w:r>
       <w:r>
@@ -1514,11 +1483,6 @@
           <w:b/>
         </w:rPr>
         <w:tab/>
-      </w:r>
-      <w:r>
-        <w:rPr>
-          <w:b/>
-        </w:rPr>
         <w:t>Size</w:t>
       </w:r>
       <w:r>
@@ -1532,11 +1496,6 @@
           <w:b/>
         </w:rPr>
         <w:tab/>
-      </w:r>
-      <w:r>
-        <w:rPr>
-          <w:b/>
-        </w:rPr>
         <w:t>VMA</w:t>
       </w:r>
       <w:r>
@@ -1550,11 +1509,6 @@
           <w:b/>
         </w:rPr>
         <w:tab/>
-      </w:r>
-      <w:r>
-        <w:rPr>
-          <w:b/>
-        </w:rPr>
         <w:t>LMA</w:t>
       </w:r>
       <w:r>
@@ -1568,11 +1522,6 @@
           <w:b/>
         </w:rPr>
         <w:tab/>
-      </w:r>
-      <w:r>
-        <w:rPr>
-          <w:b/>
-        </w:rPr>
         <w:t>File off</w:t>
       </w:r>
       <w:r>
@@ -1607,13 +1556,7 @@
         <w:rPr>
           <w:b/>
         </w:rPr>
-        <w:t xml:space="preserve">  </w:t>
-      </w:r>
-      <w:r>
-        <w:rPr>
-          <w:b/>
-        </w:rPr>
-        <w:t xml:space="preserve">  2</w:t>
+        <w:t xml:space="preserve">    2</w:t>
       </w:r>
       <w:r>
         <w:rPr>
@@ -1663,13 +1606,7 @@
           <w:b/>
         </w:rPr>
         <w:tab/>
-        <w:t>2**</w:t>
-      </w:r>
-      <w:r>
-        <w:rPr>
-          <w:b/>
-        </w:rPr>
-        <w:t>2</w:t>
+        <w:t>2**2</w:t>
       </w:r>
     </w:p>
     <w:p>
@@ -1707,11 +1644,6 @@
           <w:b/>
         </w:rPr>
         <w:tab/>
-      </w:r>
-      <w:r>
-        <w:rPr>
-          <w:b/>
-        </w:rPr>
         <w:t>Name</w:t>
       </w:r>
       <w:r>
@@ -1719,11 +1651,6 @@
           <w:b/>
         </w:rPr>
         <w:tab/>
-      </w:r>
-      <w:r>
-        <w:rPr>
-          <w:b/>
-        </w:rPr>
         <w:t>Size</w:t>
       </w:r>
       <w:r>
@@ -1737,11 +1664,6 @@
           <w:b/>
         </w:rPr>
         <w:tab/>
-      </w:r>
-      <w:r>
-        <w:rPr>
-          <w:b/>
-        </w:rPr>
         <w:t>VMA</w:t>
       </w:r>
       <w:r>
@@ -1755,11 +1677,6 @@
           <w:b/>
         </w:rPr>
         <w:tab/>
-      </w:r>
-      <w:r>
-        <w:rPr>
-          <w:b/>
-        </w:rPr>
         <w:t>LMA</w:t>
       </w:r>
       <w:r>
@@ -1773,11 +1690,6 @@
           <w:b/>
         </w:rPr>
         <w:tab/>
-      </w:r>
-      <w:r>
-        <w:rPr>
-          <w:b/>
-        </w:rPr>
         <w:t>File off</w:t>
       </w:r>
       <w:r>
@@ -1854,13 +1766,7 @@
           <w:b/>
         </w:rPr>
         <w:tab/>
-        <w:t>2**</w:t>
-      </w:r>
-      <w:r>
-        <w:rPr>
-          <w:b/>
-        </w:rPr>
-        <w:t>2</w:t>
+        <w:t>2**2</w:t>
       </w:r>
     </w:p>
     <w:p>
@@ -1932,8 +1838,6 @@
       <w:r>
         <w:t>Debug the program. What memory addresses contain the program’s environment strings?</w:t>
       </w:r>
-      <w:bookmarkStart w:id="0" w:name="_GoBack"/>
-      <w:bookmarkEnd w:id="0"/>
     </w:p>
     <w:p>
       <w:pPr>
@@ -1944,13 +1848,7 @@
         </w:numPr>
       </w:pPr>
       <w:r>
-        <w:t xml:space="preserve">Debug the program. What memory addresses contain the program’s </w:t>
-      </w:r>
-      <w:r>
-        <w:t>arguments</w:t>
-      </w:r>
-      <w:r>
-        <w:t>?</w:t>
+        <w:t>Debug the program. What memory addresses contain the program’s arguments?</w:t>
       </w:r>
     </w:p>
     <w:p>
@@ -1962,10 +1860,7 @@
         </w:numPr>
       </w:pPr>
       <w:r>
-        <w:t>Debug the program</w:t>
-      </w:r>
-      <w:r>
-        <w:t xml:space="preserve">, and stop it immediately before the </w:t>
+        <w:t xml:space="preserve">Debug the program, and stop it immediately before the </w:t>
       </w:r>
       <w:proofErr w:type="spellStart"/>
       <w:r>
@@ -2115,6 +2010,30 @@
       <w:pPr>
         <w:pStyle w:val="ListParagraph"/>
         <w:ind w:left="360"/>
+        <w:rPr>
+          <w:b/>
+        </w:rPr>
+      </w:pPr>
+      <w:r>
+        <w:rPr>
+          <w:b/>
+        </w:rPr>
+        <w:lastRenderedPageBreak/>
+        <w:t>File name: Snyder</w:t>
+      </w:r>
+      <w:r>
+        <w:rPr>
+          <w:b/>
+        </w:rPr>
+        <w:t>_HW_01_11.c, Snyder_HW_01_11.png</w:t>
+      </w:r>
+      <w:bookmarkStart w:id="0" w:name="_GoBack"/>
+      <w:bookmarkEnd w:id="0"/>
+    </w:p>
+    <w:p>
+      <w:pPr>
+        <w:pStyle w:val="ListParagraph"/>
+        <w:ind w:left="360"/>
       </w:pPr>
     </w:p>
     <w:p>
@@ -2137,6 +2056,36 @@
       <w:r>
         <w:t>, and a screen shot showing a root shell was obtained.</w:t>
       </w:r>
+    </w:p>
+    <w:p>
+      <w:pPr>
+        <w:pStyle w:val="ListParagraph"/>
+        <w:numPr>
+          <w:ilvl w:val="0"/>
+          <w:numId w:val="7"/>
+        </w:numPr>
+        <w:rPr>
+          <w:b/>
+        </w:rPr>
+      </w:pPr>
+      <w:r>
+        <w:rPr>
+          <w:b/>
+        </w:rPr>
+        <w:t>File name: Snyder_HW_01_1</w:t>
+      </w:r>
+      <w:r>
+        <w:rPr>
+          <w:b/>
+        </w:rPr>
+        <w:t>2.c, Snyder_HW_01_12.png</w:t>
+      </w:r>
+    </w:p>
+    <w:p>
+      <w:pPr>
+        <w:pStyle w:val="ListParagraph"/>
+        <w:ind w:left="360"/>
+      </w:pPr>
     </w:p>
     <w:sectPr>
       <w:pgSz w:w="12240" w:h="15840"/>

</xml_diff>

<commit_message>
Updates from work to Homework 1
</commit_message>
<xml_diff>
--- a/Homework/Homework1/Snyder_HW_01_00.docx
+++ b/Homework/Homework1/Snyder_HW_01_00.docx
@@ -1,6 +1,6 @@
 
 <file path=word/document.xml><?xml version="1.0" encoding="utf-8"?>
-<w:document xmlns:wpc="http://schemas.microsoft.com/office/word/2010/wordprocessingCanvas" xmlns:mc="http://schemas.openxmlformats.org/markup-compatibility/2006" xmlns:o="urn:schemas-microsoft-com:office:office" xmlns:r="http://schemas.openxmlformats.org/officeDocument/2006/relationships" xmlns:m="http://schemas.openxmlformats.org/officeDocument/2006/math" xmlns:v="urn:schemas-microsoft-com:vml" xmlns:wp14="http://schemas.microsoft.com/office/word/2010/wordprocessingDrawing" xmlns:wp="http://schemas.openxmlformats.org/drawingml/2006/wordprocessingDrawing" xmlns:w10="urn:schemas-microsoft-com:office:word" xmlns:w="http://schemas.openxmlformats.org/wordprocessingml/2006/main" xmlns:w14="http://schemas.microsoft.com/office/word/2010/wordml" xmlns:w15="http://schemas.microsoft.com/office/word/2012/wordml" xmlns:wpg="http://schemas.microsoft.com/office/word/2010/wordprocessingGroup" xmlns:wpi="http://schemas.microsoft.com/office/word/2010/wordprocessingInk" xmlns:wne="http://schemas.microsoft.com/office/word/2006/wordml" xmlns:wps="http://schemas.microsoft.com/office/word/2010/wordprocessingShape" mc:Ignorable="w14 w15 wp14">
+<w:document xmlns:wpc="http://schemas.microsoft.com/office/word/2010/wordprocessingCanvas" xmlns:mc="http://schemas.openxmlformats.org/markup-compatibility/2006" xmlns:o="urn:schemas-microsoft-com:office:office" xmlns:r="http://schemas.openxmlformats.org/officeDocument/2006/relationships" xmlns:m="http://schemas.openxmlformats.org/officeDocument/2006/math" xmlns:v="urn:schemas-microsoft-com:vml" xmlns:wp14="http://schemas.microsoft.com/office/word/2010/wordprocessingDrawing" xmlns:wp="http://schemas.openxmlformats.org/drawingml/2006/wordprocessingDrawing" xmlns:w10="urn:schemas-microsoft-com:office:word" xmlns:w="http://schemas.openxmlformats.org/wordprocessingml/2006/main" xmlns:w14="http://schemas.microsoft.com/office/word/2010/wordml" xmlns:wpg="http://schemas.microsoft.com/office/word/2010/wordprocessingGroup" xmlns:wpi="http://schemas.microsoft.com/office/word/2010/wordprocessingInk" xmlns:wne="http://schemas.microsoft.com/office/word/2006/wordml" xmlns:wps="http://schemas.microsoft.com/office/word/2010/wordprocessingShape" mc:Ignorable="w14 wp14">
   <w:body>
     <w:p>
       <w:pPr>
@@ -33,13 +33,37 @@
         <w:rPr>
           <w:b/>
         </w:rPr>
-        <w:t xml:space="preserve">esult. </w:t>
-      </w:r>
-      <w:r>
-        <w:rPr>
-          <w:b/>
-        </w:rPr>
-        <w:t>If divisor entered is zero, the program re-prompts the user to enter a new divisor</w:t>
+        <w:t>esult</w:t>
+      </w:r>
+      <w:r>
+        <w:rPr>
+          <w:b/>
+        </w:rPr>
+        <w:t xml:space="preserve"> (the greatest common divisor of both)</w:t>
+      </w:r>
+      <w:r>
+        <w:rPr>
+          <w:b/>
+        </w:rPr>
+        <w:t xml:space="preserve">. </w:t>
+      </w:r>
+      <w:r>
+        <w:rPr>
+          <w:b/>
+        </w:rPr>
+        <w:t xml:space="preserve">If </w:t>
+      </w:r>
+      <w:r>
+        <w:rPr>
+          <w:b/>
+        </w:rPr>
+        <w:t xml:space="preserve">the </w:t>
+      </w:r>
+      <w:r>
+        <w:rPr>
+          <w:b/>
+        </w:rPr>
+        <w:t>divisor entered is zero, the program re-prompts the user to enter a new divisor</w:t>
       </w:r>
       <w:r>
         <w:rPr>
@@ -51,7 +75,7 @@
         <w:rPr>
           <w:b/>
         </w:rPr>
-        <w:t xml:space="preserve"> The program displays the computed greatest common divisor as a positive integer even if the one or both of the integers entered are negative. </w:t>
+        <w:t xml:space="preserve"> The program displays the computed greatest common divisor as a positive integer even if one or both of the integers entered are negative. </w:t>
       </w:r>
       <w:r>
         <w:rPr>
@@ -91,15 +115,20 @@
           <w:color w:val="FF0000"/>
         </w:rPr>
       </w:pPr>
-      <w:proofErr w:type="gramStart"/>
-      <w:r>
-        <w:rPr>
-          <w:b/>
-          <w:color w:val="FF0000"/>
-        </w:rPr>
-        <w:t>The program … &lt;&gt;.</w:t>
-      </w:r>
-      <w:proofErr w:type="gramEnd"/>
+      <w:r>
+        <w:rPr>
+          <w:b/>
+          <w:color w:val="FF0000"/>
+        </w:rPr>
+        <w:t xml:space="preserve">The program </w:t>
+      </w:r>
+      <w:r>
+        <w:rPr>
+          <w:b/>
+          <w:color w:val="FF0000"/>
+        </w:rPr>
+        <w:t>prompts the user to input an integer and prints the result (the closest prime number greater than the input integer). File name: Snyder_HW_01_02.c</w:t>
+      </w:r>
     </w:p>
     <w:p>
       <w:pPr>
@@ -129,15 +158,69 @@
           <w:color w:val="FF0000"/>
         </w:rPr>
       </w:pPr>
-      <w:proofErr w:type="gramStart"/>
-      <w:r>
-        <w:rPr>
-          <w:b/>
-          <w:color w:val="FF0000"/>
-        </w:rPr>
-        <w:t>When both integers entered were large … &lt;&gt;.</w:t>
-      </w:r>
-      <w:proofErr w:type="gramEnd"/>
+      <w:r>
+        <w:rPr>
+          <w:b/>
+          <w:color w:val="FF0000"/>
+        </w:rPr>
+        <w:t xml:space="preserve">The program prompts the user to input two integers and prints the result (the sum and product of the input integers). </w:t>
+      </w:r>
+      <w:r>
+        <w:rPr>
+          <w:b/>
+          <w:color w:val="FF0000"/>
+        </w:rPr>
+        <w:t>When both integers entered were large</w:t>
+      </w:r>
+      <w:r>
+        <w:rPr>
+          <w:b/>
+          <w:color w:val="FF0000"/>
+        </w:rPr>
+        <w:t xml:space="preserve"> the program</w:t>
+      </w:r>
+      <w:r>
+        <w:rPr>
+          <w:b/>
+          <w:color w:val="FF0000"/>
+        </w:rPr>
+        <w:t xml:space="preserve"> … &lt;</w:t>
+      </w:r>
+      <w:r>
+        <w:rPr>
+          <w:b/>
+          <w:color w:val="FF0000"/>
+        </w:rPr>
+        <w:t xml:space="preserve">the </w:t>
+      </w:r>
+      <w:r>
+        <w:rPr>
+          <w:b/>
+          <w:color w:val="FF0000"/>
+        </w:rPr>
+        <w:t xml:space="preserve">output </w:t>
+      </w:r>
+      <w:r>
+        <w:rPr>
+          <w:b/>
+          <w:color w:val="FF0000"/>
+        </w:rPr>
+        <w:t xml:space="preserve">was a </w:t>
+      </w:r>
+      <w:r>
+        <w:rPr>
+          <w:b/>
+          <w:color w:val="FF0000"/>
+        </w:rPr>
+        <w:t>negative number for the sum and the product</w:t>
+      </w:r>
+      <w:r>
+        <w:rPr>
+          <w:b/>
+          <w:color w:val="FF0000"/>
+        </w:rPr>
+        <w:t>&gt;.</w:t>
+      </w:r>
     </w:p>
     <w:p>
       <w:pPr>
@@ -164,21 +247,8 @@
         <w:t>Hello World</w:t>
       </w:r>
       <w:r>
-        <w:t xml:space="preserve">” C program with some extra initialized and uninitialized variables. This program </w:t>
-      </w:r>
-      <w:proofErr w:type="gramStart"/>
-      <w:r>
-        <w:t>will also be used</w:t>
-      </w:r>
-      <w:proofErr w:type="gramEnd"/>
-      <w:r>
-        <w:t xml:space="preserve"> in questions 7, 8, 9, and 10. When you compile it using </w:t>
-      </w:r>
-      <w:proofErr w:type="spellStart"/>
-      <w:r>
-        <w:t>gcc</w:t>
-      </w:r>
-      <w:proofErr w:type="spellEnd"/>
+        <w:t>” C program with some extra initialized and uninitialized variables. This program will also be used in questions 7, 8, 9, and 10. When you compile it using gcc</w:t>
+      </w:r>
     </w:p>
     <w:p>
       <w:pPr>
@@ -232,7 +302,35 @@
         <w:rPr>
           <w:b/>
         </w:rPr>
-        <w:t xml:space="preserve">’, ‘fNum2’, ‘Fnum1’, and </w:t>
+        <w:t>’, ‘</w:t>
+      </w:r>
+      <w:proofErr w:type="spellStart"/>
+      <w:r>
+        <w:rPr>
+          <w:b/>
+        </w:rPr>
+        <w:t>fNum2</w:t>
+      </w:r>
+      <w:proofErr w:type="spellEnd"/>
+      <w:r>
+        <w:rPr>
+          <w:b/>
+        </w:rPr>
+        <w:t>’, ‘</w:t>
+      </w:r>
+      <w:proofErr w:type="spellStart"/>
+      <w:r>
+        <w:rPr>
+          <w:b/>
+        </w:rPr>
+        <w:t>Fnum1</w:t>
+      </w:r>
+      <w:proofErr w:type="spellEnd"/>
+      <w:r>
+        <w:rPr>
+          <w:b/>
+        </w:rPr>
+        <w:t xml:space="preserve">’, and </w:t>
       </w:r>
       <w:r>
         <w:rPr>
@@ -473,7 +571,84 @@
         <w:rPr>
           <w:b/>
         </w:rPr>
-        <w:t>The size of the code compiled will be optimized with the ‘-O1’ option, will be optimized even more with the ‘-O2’ option, and again even more than the other two options with the ‘O3’ option. In the case of the “Hello World” program I created, the size of the code compiled with the ‘-O1’ option was 7217, with the ‘-O2’ option was 7217, and with the ‘-O3’ option was 7217.</w:t>
+        <w:t>The size of the code compiled will be optimized with the ‘-O1’ option, will be optimized even more with the ‘-O2’ option, and again even more than the other two options with the ‘O3’ option. In the case of the “Hello World” program I created, the size of the code compiled with the ‘-O1’ option was 7217, with the ‘-O2’ option was 7217, and with the ‘-</w:t>
+      </w:r>
+      <w:proofErr w:type="spellStart"/>
+      <w:r>
+        <w:rPr>
+          <w:b/>
+        </w:rPr>
+        <w:t>O3</w:t>
+      </w:r>
+      <w:proofErr w:type="spellEnd"/>
+      <w:r>
+        <w:rPr>
+          <w:b/>
+        </w:rPr>
+        <w:t>’ option was 7217.</w:t>
+      </w:r>
+      <w:r>
+        <w:rPr>
+          <w:b/>
+        </w:rPr>
+        <w:t xml:space="preserve"> Normally the size of the program decrease from –</w:t>
+      </w:r>
+      <w:proofErr w:type="spellStart"/>
+      <w:r>
+        <w:rPr>
+          <w:b/>
+        </w:rPr>
+        <w:t>O1</w:t>
+      </w:r>
+      <w:proofErr w:type="spellEnd"/>
+      <w:r>
+        <w:rPr>
+          <w:b/>
+        </w:rPr>
+        <w:t xml:space="preserve"> to –</w:t>
+      </w:r>
+      <w:proofErr w:type="spellStart"/>
+      <w:r>
+        <w:rPr>
+          <w:b/>
+        </w:rPr>
+        <w:t>O2</w:t>
+      </w:r>
+      <w:proofErr w:type="spellEnd"/>
+      <w:r>
+        <w:rPr>
+          <w:b/>
+        </w:rPr>
+        <w:t xml:space="preserve"> to –</w:t>
+      </w:r>
+      <w:proofErr w:type="spellStart"/>
+      <w:r>
+        <w:rPr>
+          <w:b/>
+        </w:rPr>
+        <w:t>O3</w:t>
+      </w:r>
+      <w:proofErr w:type="spellEnd"/>
+      <w:r>
+        <w:rPr>
+          <w:b/>
+        </w:rPr>
+        <w:t xml:space="preserve">; however, since the </w:t>
+      </w:r>
+      <w:bookmarkStart w:id="0" w:name="_GoBack"/>
+      <w:bookmarkEnd w:id="0"/>
+      <w:r>
+        <w:rPr>
+          <w:b/>
+        </w:rPr>
+        <w:lastRenderedPageBreak/>
+        <w:t>“Hello World” program is very simple, I believe that is why I did not see a difference in size.</w:t>
+      </w:r>
+      <w:r>
+        <w:rPr>
+          <w:b/>
+        </w:rPr>
+        <w:t xml:space="preserve"> File name: Snyder_HW_01_04_d.txt</w:t>
       </w:r>
     </w:p>
     <w:p>
@@ -550,12 +725,14 @@
         </w:rPr>
         <w:tab/>
       </w:r>
+      <w:proofErr w:type="spellStart"/>
       <w:r>
         <w:rPr>
           <w:b/>
         </w:rPr>
         <w:t>0xbffff320</w:t>
       </w:r>
+      <w:proofErr w:type="spellEnd"/>
       <w:r>
         <w:rPr>
           <w:b/>
@@ -580,7 +757,6 @@
         </w:numPr>
       </w:pPr>
       <w:r>
-        <w:lastRenderedPageBreak/>
         <w:t xml:space="preserve">What is the current </w:t>
       </w:r>
       <w:r>
@@ -616,12 +792,14 @@
         </w:rPr>
         <w:tab/>
       </w:r>
+      <w:proofErr w:type="spellStart"/>
       <w:r>
         <w:rPr>
           <w:b/>
         </w:rPr>
         <w:t>0xffff358</w:t>
       </w:r>
+      <w:proofErr w:type="spellEnd"/>
       <w:r>
         <w:rPr>
           <w:b/>
@@ -680,8 +858,15 @@
           <w:b/>
         </w:rPr>
         <w:tab/>
+      </w:r>
+      <w:proofErr w:type="spellStart"/>
+      <w:r>
+        <w:rPr>
+          <w:b/>
+        </w:rPr>
         <w:t>0x804843d</w:t>
       </w:r>
+      <w:proofErr w:type="spellEnd"/>
       <w:r>
         <w:rPr>
           <w:b/>
@@ -700,7 +885,21 @@
         <w:rPr>
           <w:b/>
         </w:rPr>
-        <w:t xml:space="preserve"> &lt;main+9&gt;</w:t>
+        <w:t xml:space="preserve"> &lt;</w:t>
+      </w:r>
+      <w:proofErr w:type="spellStart"/>
+      <w:r>
+        <w:rPr>
+          <w:b/>
+        </w:rPr>
+        <w:t>main+9</w:t>
+      </w:r>
+      <w:proofErr w:type="spellEnd"/>
+      <w:r>
+        <w:rPr>
+          <w:b/>
+        </w:rPr>
+        <w:t>&gt;</w:t>
       </w:r>
     </w:p>
     <w:p>
@@ -743,7 +942,35 @@
         <w:rPr>
           <w:b/>
         </w:rPr>
-        <w:t>=&gt; 0x804843d &lt;main+9&gt;:</w:t>
+        <w:t xml:space="preserve">=&gt; </w:t>
+      </w:r>
+      <w:proofErr w:type="spellStart"/>
+      <w:r>
+        <w:rPr>
+          <w:b/>
+        </w:rPr>
+        <w:t>0x804843d</w:t>
+      </w:r>
+      <w:proofErr w:type="spellEnd"/>
+      <w:r>
+        <w:rPr>
+          <w:b/>
+        </w:rPr>
+        <w:t xml:space="preserve"> &lt;</w:t>
+      </w:r>
+      <w:proofErr w:type="spellStart"/>
+      <w:r>
+        <w:rPr>
+          <w:b/>
+        </w:rPr>
+        <w:t>main+9</w:t>
+      </w:r>
+      <w:proofErr w:type="spellEnd"/>
+      <w:r>
+        <w:rPr>
+          <w:b/>
+        </w:rPr>
+        <w:t>&gt;:</w:t>
       </w:r>
       <w:r>
         <w:rPr>
@@ -763,7 +990,14 @@
         <w:rPr>
           <w:b/>
         </w:rPr>
-        <w:t xml:space="preserve">    %gs</w:t>
+        <w:t xml:space="preserve">    %</w:t>
+      </w:r>
+      <w:proofErr w:type="spellStart"/>
+      <w:r>
+        <w:rPr>
+          <w:b/>
+        </w:rPr>
+        <w:t>gs</w:t>
       </w:r>
       <w:proofErr w:type="gramStart"/>
       <w:r>
@@ -772,26 +1006,63 @@
         </w:rPr>
         <w:t>:0x14</w:t>
       </w:r>
+      <w:proofErr w:type="spellEnd"/>
       <w:proofErr w:type="gramEnd"/>
       <w:r>
         <w:rPr>
           <w:b/>
         </w:rPr>
-        <w:t>,%eax</w:t>
-      </w:r>
-    </w:p>
-    <w:p>
-      <w:pPr>
-        <w:pStyle w:val="ListParagraph"/>
-        <w:rPr>
-          <w:b/>
-        </w:rPr>
-      </w:pPr>
-      <w:r>
-        <w:rPr>
-          <w:b/>
-        </w:rPr>
-        <w:t xml:space="preserve">   0x8048443 &lt;main+15&gt;:</w:t>
+        <w:t>,%</w:t>
+      </w:r>
+      <w:proofErr w:type="spellStart"/>
+      <w:r>
+        <w:rPr>
+          <w:b/>
+        </w:rPr>
+        <w:t>eax</w:t>
+      </w:r>
+      <w:proofErr w:type="spellEnd"/>
+    </w:p>
+    <w:p>
+      <w:pPr>
+        <w:pStyle w:val="ListParagraph"/>
+        <w:rPr>
+          <w:b/>
+        </w:rPr>
+      </w:pPr>
+      <w:r>
+        <w:rPr>
+          <w:b/>
+        </w:rPr>
+        <w:t xml:space="preserve">   </w:t>
+      </w:r>
+      <w:proofErr w:type="spellStart"/>
+      <w:r>
+        <w:rPr>
+          <w:b/>
+        </w:rPr>
+        <w:t>0x8048443</w:t>
+      </w:r>
+      <w:proofErr w:type="spellEnd"/>
+      <w:r>
+        <w:rPr>
+          <w:b/>
+        </w:rPr>
+        <w:t xml:space="preserve"> &lt;</w:t>
+      </w:r>
+      <w:proofErr w:type="spellStart"/>
+      <w:r>
+        <w:rPr>
+          <w:b/>
+        </w:rPr>
+        <w:t>main+15</w:t>
+      </w:r>
+      <w:proofErr w:type="spellEnd"/>
+      <w:r>
+        <w:rPr>
+          <w:b/>
+        </w:rPr>
+        <w:t>&gt;:</w:t>
       </w:r>
       <w:r>
         <w:rPr>
@@ -811,7 +1082,14 @@
         <w:rPr>
           <w:b/>
         </w:rPr>
-        <w:t xml:space="preserve">    %eax</w:t>
+        <w:t xml:space="preserve">    %</w:t>
+      </w:r>
+      <w:proofErr w:type="spellStart"/>
+      <w:r>
+        <w:rPr>
+          <w:b/>
+        </w:rPr>
+        <w:t>eax</w:t>
       </w:r>
       <w:proofErr w:type="gramStart"/>
       <w:r>
@@ -820,6 +1098,7 @@
         </w:rPr>
         <w:t>,0x2c</w:t>
       </w:r>
+      <w:proofErr w:type="spellEnd"/>
       <w:proofErr w:type="gramEnd"/>
       <w:r>
         <w:rPr>
@@ -853,7 +1132,35 @@
         <w:rPr>
           <w:b/>
         </w:rPr>
-        <w:t xml:space="preserve">   0x8048447 &lt;main+19&gt;:</w:t>
+        <w:t xml:space="preserve">   </w:t>
+      </w:r>
+      <w:proofErr w:type="spellStart"/>
+      <w:r>
+        <w:rPr>
+          <w:b/>
+        </w:rPr>
+        <w:t>0x8048447</w:t>
+      </w:r>
+      <w:proofErr w:type="spellEnd"/>
+      <w:r>
+        <w:rPr>
+          <w:b/>
+        </w:rPr>
+        <w:t xml:space="preserve"> &lt;</w:t>
+      </w:r>
+      <w:proofErr w:type="spellStart"/>
+      <w:r>
+        <w:rPr>
+          <w:b/>
+        </w:rPr>
+        <w:t>main+19</w:t>
+      </w:r>
+      <w:proofErr w:type="spellEnd"/>
+      <w:r>
+        <w:rPr>
+          <w:b/>
+        </w:rPr>
+        <w:t>&gt;:</w:t>
       </w:r>
       <w:r>
         <w:rPr>
@@ -911,7 +1218,35 @@
         <w:rPr>
           <w:b/>
         </w:rPr>
-        <w:t xml:space="preserve">   0x8048449 &lt;main+21&gt;:</w:t>
+        <w:t xml:space="preserve">   </w:t>
+      </w:r>
+      <w:proofErr w:type="spellStart"/>
+      <w:r>
+        <w:rPr>
+          <w:b/>
+        </w:rPr>
+        <w:t>0x8048449</w:t>
+      </w:r>
+      <w:proofErr w:type="spellEnd"/>
+      <w:r>
+        <w:rPr>
+          <w:b/>
+        </w:rPr>
+        <w:t xml:space="preserve"> &lt;</w:t>
+      </w:r>
+      <w:proofErr w:type="spellStart"/>
+      <w:r>
+        <w:rPr>
+          <w:b/>
+        </w:rPr>
+        <w:t>main+21</w:t>
+      </w:r>
+      <w:proofErr w:type="spellEnd"/>
+      <w:r>
+        <w:rPr>
+          <w:b/>
+        </w:rPr>
+        <w:t>&gt;:</w:t>
       </w:r>
       <w:r>
         <w:rPr>
@@ -931,7 +1266,14 @@
         <w:rPr>
           <w:b/>
         </w:rPr>
-        <w:t xml:space="preserve">   $0x0</w:t>
+        <w:t xml:space="preserve">   $</w:t>
+      </w:r>
+      <w:proofErr w:type="spellStart"/>
+      <w:r>
+        <w:rPr>
+          <w:b/>
+        </w:rPr>
+        <w:t>0x0</w:t>
       </w:r>
       <w:proofErr w:type="gramStart"/>
       <w:r>
@@ -940,6 +1282,7 @@
         </w:rPr>
         <w:t>,0x18</w:t>
       </w:r>
+      <w:proofErr w:type="spellEnd"/>
       <w:proofErr w:type="gramEnd"/>
       <w:r>
         <w:rPr>
@@ -973,7 +1316,35 @@
         <w:rPr>
           <w:b/>
         </w:rPr>
-        <w:t xml:space="preserve">   0x8048451 &lt;main+29&gt;:</w:t>
+        <w:t xml:space="preserve">   </w:t>
+      </w:r>
+      <w:proofErr w:type="spellStart"/>
+      <w:r>
+        <w:rPr>
+          <w:b/>
+        </w:rPr>
+        <w:t>0x8048451</w:t>
+      </w:r>
+      <w:proofErr w:type="spellEnd"/>
+      <w:r>
+        <w:rPr>
+          <w:b/>
+        </w:rPr>
+        <w:t xml:space="preserve"> &lt;</w:t>
+      </w:r>
+      <w:proofErr w:type="spellStart"/>
+      <w:r>
+        <w:rPr>
+          <w:b/>
+        </w:rPr>
+        <w:t>main+29</w:t>
+      </w:r>
+      <w:proofErr w:type="spellEnd"/>
+      <w:r>
+        <w:rPr>
+          <w:b/>
+        </w:rPr>
+        <w:t>&gt;:</w:t>
       </w:r>
       <w:r>
         <w:rPr>
@@ -993,7 +1364,14 @@
         <w:rPr>
           <w:b/>
         </w:rPr>
-        <w:t xml:space="preserve">   $0x21</w:t>
+        <w:t xml:space="preserve">   $</w:t>
+      </w:r>
+      <w:proofErr w:type="spellStart"/>
+      <w:r>
+        <w:rPr>
+          <w:b/>
+        </w:rPr>
+        <w:t>0x21</w:t>
       </w:r>
       <w:proofErr w:type="gramStart"/>
       <w:r>
@@ -1002,6 +1380,7 @@
         </w:rPr>
         <w:t>,0x1f</w:t>
       </w:r>
+      <w:proofErr w:type="spellEnd"/>
       <w:proofErr w:type="gramEnd"/>
       <w:r>
         <w:rPr>
@@ -1108,12 +1487,14 @@
         </w:rPr>
         <w:t xml:space="preserve">, </w:t>
       </w:r>
+      <w:proofErr w:type="spellStart"/>
       <w:r>
         <w:rPr>
           <w:b/>
         </w:rPr>
         <w:t>mmap2</w:t>
       </w:r>
+      <w:proofErr w:type="spellEnd"/>
       <w:r>
         <w:rPr>
           <w:b/>
@@ -1132,12 +1513,14 @@
         </w:rPr>
         <w:t xml:space="preserve">, </w:t>
       </w:r>
+      <w:proofErr w:type="spellStart"/>
       <w:r>
         <w:rPr>
           <w:b/>
         </w:rPr>
         <w:t>fstat64</w:t>
       </w:r>
+      <w:proofErr w:type="spellEnd"/>
       <w:r>
         <w:rPr>
           <w:b/>
@@ -1328,21 +1711,35 @@
           <w:b/>
         </w:rPr>
         <w:tab/>
+      </w:r>
+      <w:proofErr w:type="spellStart"/>
+      <w:r>
+        <w:rPr>
+          <w:b/>
+        </w:rPr>
         <w:t>VMA</w:t>
       </w:r>
-      <w:r>
-        <w:rPr>
-          <w:b/>
-        </w:rPr>
-        <w:tab/>
-      </w:r>
-      <w:r>
-        <w:rPr>
-          <w:b/>
-        </w:rPr>
-        <w:tab/>
+      <w:proofErr w:type="spellEnd"/>
+      <w:r>
+        <w:rPr>
+          <w:b/>
+        </w:rPr>
+        <w:tab/>
+      </w:r>
+      <w:r>
+        <w:rPr>
+          <w:b/>
+        </w:rPr>
+        <w:tab/>
+      </w:r>
+      <w:proofErr w:type="spellStart"/>
+      <w:r>
+        <w:rPr>
+          <w:b/>
+        </w:rPr>
         <w:t>LMA</w:t>
       </w:r>
+      <w:proofErr w:type="spellEnd"/>
       <w:r>
         <w:rPr>
           <w:b/>
@@ -1496,21 +1893,35 @@
           <w:b/>
         </w:rPr>
         <w:tab/>
+      </w:r>
+      <w:proofErr w:type="spellStart"/>
+      <w:r>
+        <w:rPr>
+          <w:b/>
+        </w:rPr>
         <w:t>VMA</w:t>
       </w:r>
-      <w:r>
-        <w:rPr>
-          <w:b/>
-        </w:rPr>
-        <w:tab/>
-      </w:r>
-      <w:r>
-        <w:rPr>
-          <w:b/>
-        </w:rPr>
-        <w:tab/>
+      <w:proofErr w:type="spellEnd"/>
+      <w:r>
+        <w:rPr>
+          <w:b/>
+        </w:rPr>
+        <w:tab/>
+      </w:r>
+      <w:r>
+        <w:rPr>
+          <w:b/>
+        </w:rPr>
+        <w:tab/>
+      </w:r>
+      <w:proofErr w:type="spellStart"/>
+      <w:r>
+        <w:rPr>
+          <w:b/>
+        </w:rPr>
         <w:t>LMA</w:t>
       </w:r>
+      <w:proofErr w:type="spellEnd"/>
       <w:r>
         <w:rPr>
           <w:b/>
@@ -1664,21 +2075,35 @@
           <w:b/>
         </w:rPr>
         <w:tab/>
+      </w:r>
+      <w:proofErr w:type="spellStart"/>
+      <w:r>
+        <w:rPr>
+          <w:b/>
+        </w:rPr>
         <w:t>VMA</w:t>
       </w:r>
-      <w:r>
-        <w:rPr>
-          <w:b/>
-        </w:rPr>
-        <w:tab/>
-      </w:r>
-      <w:r>
-        <w:rPr>
-          <w:b/>
-        </w:rPr>
-        <w:tab/>
+      <w:proofErr w:type="spellEnd"/>
+      <w:r>
+        <w:rPr>
+          <w:b/>
+        </w:rPr>
+        <w:tab/>
+      </w:r>
+      <w:r>
+        <w:rPr>
+          <w:b/>
+        </w:rPr>
+        <w:tab/>
+      </w:r>
+      <w:proofErr w:type="spellStart"/>
+      <w:r>
+        <w:rPr>
+          <w:b/>
+        </w:rPr>
         <w:t>LMA</w:t>
       </w:r>
+      <w:proofErr w:type="spellEnd"/>
       <w:r>
         <w:rPr>
           <w:b/>
@@ -1830,6 +2255,63 @@
     <w:p>
       <w:pPr>
         <w:pStyle w:val="ListParagraph"/>
+        <w:rPr>
+          <w:b/>
+          <w:color w:val="FF0000"/>
+        </w:rPr>
+      </w:pPr>
+      <w:r>
+        <w:rPr>
+          <w:b/>
+          <w:color w:val="FF0000"/>
+        </w:rPr>
+        <w:t xml:space="preserve">File names: </w:t>
+      </w:r>
+      <w:proofErr w:type="spellStart"/>
+      <w:r>
+        <w:rPr>
+          <w:b/>
+          <w:color w:val="FF0000"/>
+        </w:rPr>
+        <w:t>Snyder_HW_01_10.c</w:t>
+      </w:r>
+      <w:proofErr w:type="spellEnd"/>
+      <w:r>
+        <w:rPr>
+          <w:b/>
+          <w:color w:val="FF0000"/>
+        </w:rPr>
+        <w:t xml:space="preserve">; </w:t>
+      </w:r>
+      <w:proofErr w:type="spellStart"/>
+      <w:r>
+        <w:rPr>
+          <w:b/>
+          <w:color w:val="FF0000"/>
+        </w:rPr>
+        <w:t>Snyder_HW_01_10.o</w:t>
+      </w:r>
+      <w:proofErr w:type="spellEnd"/>
+      <w:proofErr w:type="gramStart"/>
+      <w:r>
+        <w:rPr>
+          <w:b/>
+          <w:color w:val="FF0000"/>
+        </w:rPr>
+        <w:t>;</w:t>
+      </w:r>
+      <w:proofErr w:type="gramEnd"/>
+      <w:r>
+        <w:rPr>
+          <w:b/>
+          <w:color w:val="FF0000"/>
+        </w:rPr>
+        <w:t xml:space="preserve"> executable excluded per e-mail directions</w:t>
+      </w:r>
+    </w:p>
+    <w:p>
+      <w:pPr>
+        <w:pStyle w:val="ListParagraph"/>
         <w:numPr>
           <w:ilvl w:val="0"/>
           <w:numId w:val="8"/>
@@ -1842,6 +2324,34 @@
     <w:p>
       <w:pPr>
         <w:pStyle w:val="ListParagraph"/>
+        <w:rPr>
+          <w:color w:val="FF0000"/>
+        </w:rPr>
+      </w:pPr>
+      <w:r>
+        <w:rPr>
+          <w:color w:val="FF0000"/>
+        </w:rPr>
+        <w:t>&lt;</w:t>
+      </w:r>
+      <w:proofErr w:type="gramStart"/>
+      <w:r>
+        <w:rPr>
+          <w:color w:val="FF0000"/>
+        </w:rPr>
+        <w:t>something</w:t>
+      </w:r>
+      <w:proofErr w:type="gramEnd"/>
+      <w:r>
+        <w:rPr>
+          <w:color w:val="FF0000"/>
+        </w:rPr>
+        <w:t xml:space="preserve">&gt; </w:t>
+      </w:r>
+    </w:p>
+    <w:p>
+      <w:pPr>
+        <w:pStyle w:val="ListParagraph"/>
         <w:numPr>
           <w:ilvl w:val="0"/>
           <w:numId w:val="8"/>
@@ -1854,12 +2364,41 @@
     <w:p>
       <w:pPr>
         <w:pStyle w:val="ListParagraph"/>
+        <w:rPr>
+          <w:color w:val="FF0000"/>
+        </w:rPr>
+      </w:pPr>
+      <w:r>
+        <w:rPr>
+          <w:color w:val="FF0000"/>
+        </w:rPr>
+        <w:t>&lt;</w:t>
+      </w:r>
+      <w:proofErr w:type="gramStart"/>
+      <w:r>
+        <w:rPr>
+          <w:color w:val="FF0000"/>
+        </w:rPr>
+        <w:t>something</w:t>
+      </w:r>
+      <w:proofErr w:type="gramEnd"/>
+      <w:r>
+        <w:rPr>
+          <w:color w:val="FF0000"/>
+        </w:rPr>
+        <w:t>&gt;</w:t>
+      </w:r>
+    </w:p>
+    <w:p>
+      <w:pPr>
+        <w:pStyle w:val="ListParagraph"/>
         <w:numPr>
           <w:ilvl w:val="0"/>
           <w:numId w:val="8"/>
         </w:numPr>
       </w:pPr>
       <w:r>
+        <w:lastRenderedPageBreak/>
         <w:t xml:space="preserve">Debug the program, and stop it immediately before the </w:t>
       </w:r>
       <w:proofErr w:type="spellStart"/>
@@ -1878,6 +2417,76 @@
       </w:r>
       <w:r>
         <w:t>.</w:t>
+      </w:r>
+    </w:p>
+    <w:p>
+      <w:pPr>
+        <w:pStyle w:val="ListParagraph"/>
+        <w:rPr>
+          <w:color w:val="FF0000"/>
+        </w:rPr>
+      </w:pPr>
+      <w:proofErr w:type="gramStart"/>
+      <w:r>
+        <w:rPr>
+          <w:color w:val="FF0000"/>
+        </w:rPr>
+        <w:t>catch</w:t>
+      </w:r>
+      <w:proofErr w:type="gramEnd"/>
+      <w:r>
+        <w:rPr>
+          <w:color w:val="FF0000"/>
+        </w:rPr>
+        <w:t xml:space="preserve"> </w:t>
+      </w:r>
+      <w:proofErr w:type="spellStart"/>
+      <w:r>
+        <w:rPr>
+          <w:color w:val="FF0000"/>
+        </w:rPr>
+        <w:t>syscall</w:t>
+      </w:r>
+      <w:proofErr w:type="spellEnd"/>
+      <w:r>
+        <w:rPr>
+          <w:color w:val="FF0000"/>
+        </w:rPr>
+        <w:t xml:space="preserve"> 40?</w:t>
+      </w:r>
+      <w:r>
+        <w:rPr>
+          <w:color w:val="FF0000"/>
+        </w:rPr>
+        <w:t xml:space="preserve"> </w:t>
+      </w:r>
+      <w:proofErr w:type="gramStart"/>
+      <w:r>
+        <w:rPr>
+          <w:color w:val="FF0000"/>
+        </w:rPr>
+        <w:t>catch</w:t>
+      </w:r>
+      <w:proofErr w:type="gramEnd"/>
+      <w:r>
+        <w:rPr>
+          <w:color w:val="FF0000"/>
+        </w:rPr>
+        <w:t xml:space="preserve"> </w:t>
+      </w:r>
+      <w:proofErr w:type="spellStart"/>
+      <w:r>
+        <w:rPr>
+          <w:color w:val="FF0000"/>
+        </w:rPr>
+        <w:t>syscall</w:t>
+      </w:r>
+      <w:proofErr w:type="spellEnd"/>
+      <w:r>
+        <w:rPr>
+          <w:color w:val="FF0000"/>
+        </w:rPr>
+        <w:t xml:space="preserve"> write?</w:t>
       </w:r>
     </w:p>
     <w:p>
@@ -1904,6 +2513,45 @@
     <w:p>
       <w:pPr>
         <w:pStyle w:val="ListParagraph"/>
+        <w:ind w:left="1440"/>
+        <w:rPr>
+          <w:color w:val="FF0000"/>
+        </w:rPr>
+      </w:pPr>
+      <w:proofErr w:type="gramStart"/>
+      <w:r>
+        <w:rPr>
+          <w:color w:val="FF0000"/>
+        </w:rPr>
+        <w:t>x/</w:t>
+      </w:r>
+      <w:proofErr w:type="spellStart"/>
+      <w:r>
+        <w:rPr>
+          <w:color w:val="FF0000"/>
+        </w:rPr>
+        <w:t>i</w:t>
+      </w:r>
+      <w:proofErr w:type="spellEnd"/>
+      <w:proofErr w:type="gramEnd"/>
+      <w:r>
+        <w:rPr>
+          <w:color w:val="FF0000"/>
+        </w:rPr>
+        <w:t xml:space="preserve"> $</w:t>
+      </w:r>
+      <w:proofErr w:type="spellStart"/>
+      <w:r>
+        <w:rPr>
+          <w:color w:val="FF0000"/>
+        </w:rPr>
+        <w:t>esp</w:t>
+      </w:r>
+      <w:proofErr w:type="spellEnd"/>
+    </w:p>
+    <w:p>
+      <w:pPr>
+        <w:pStyle w:val="ListParagraph"/>
         <w:numPr>
           <w:ilvl w:val="1"/>
           <w:numId w:val="8"/>
@@ -1912,15 +2560,56 @@
       <w:r>
         <w:t xml:space="preserve">What is the current </w:t>
       </w:r>
+      <w:proofErr w:type="spellStart"/>
       <w:r>
         <w:rPr>
           <w:i/>
         </w:rPr>
         <w:t>EBP</w:t>
       </w:r>
+      <w:proofErr w:type="spellEnd"/>
       <w:r>
         <w:t>?</w:t>
       </w:r>
+    </w:p>
+    <w:p>
+      <w:pPr>
+        <w:pStyle w:val="ListParagraph"/>
+        <w:ind w:left="1440"/>
+        <w:rPr>
+          <w:color w:val="FF0000"/>
+        </w:rPr>
+      </w:pPr>
+      <w:proofErr w:type="gramStart"/>
+      <w:r>
+        <w:rPr>
+          <w:color w:val="FF0000"/>
+        </w:rPr>
+        <w:t>x/</w:t>
+      </w:r>
+      <w:proofErr w:type="spellStart"/>
+      <w:r>
+        <w:rPr>
+          <w:color w:val="FF0000"/>
+        </w:rPr>
+        <w:t>i</w:t>
+      </w:r>
+      <w:proofErr w:type="spellEnd"/>
+      <w:proofErr w:type="gramEnd"/>
+      <w:r>
+        <w:rPr>
+          <w:color w:val="FF0000"/>
+        </w:rPr>
+        <w:t xml:space="preserve"> $</w:t>
+      </w:r>
+      <w:proofErr w:type="spellStart"/>
+      <w:r>
+        <w:rPr>
+          <w:color w:val="FF0000"/>
+        </w:rPr>
+        <w:t>ebp</w:t>
+      </w:r>
+      <w:proofErr w:type="spellEnd"/>
     </w:p>
     <w:p>
       <w:pPr>
@@ -1933,15 +2622,56 @@
       <w:r>
         <w:t xml:space="preserve">What is the current </w:t>
       </w:r>
+      <w:proofErr w:type="spellStart"/>
       <w:r>
         <w:rPr>
           <w:i/>
         </w:rPr>
         <w:t>EIP</w:t>
       </w:r>
+      <w:proofErr w:type="spellEnd"/>
       <w:r>
         <w:t>?</w:t>
       </w:r>
+    </w:p>
+    <w:p>
+      <w:pPr>
+        <w:pStyle w:val="ListParagraph"/>
+        <w:ind w:left="1440"/>
+        <w:rPr>
+          <w:color w:val="FF0000"/>
+        </w:rPr>
+      </w:pPr>
+      <w:proofErr w:type="gramStart"/>
+      <w:r>
+        <w:rPr>
+          <w:color w:val="FF0000"/>
+        </w:rPr>
+        <w:t>x/</w:t>
+      </w:r>
+      <w:proofErr w:type="spellStart"/>
+      <w:r>
+        <w:rPr>
+          <w:color w:val="FF0000"/>
+        </w:rPr>
+        <w:t>i</w:t>
+      </w:r>
+      <w:proofErr w:type="spellEnd"/>
+      <w:proofErr w:type="gramEnd"/>
+      <w:r>
+        <w:rPr>
+          <w:color w:val="FF0000"/>
+        </w:rPr>
+        <w:t xml:space="preserve"> $</w:t>
+      </w:r>
+      <w:proofErr w:type="spellStart"/>
+      <w:r>
+        <w:rPr>
+          <w:color w:val="FF0000"/>
+        </w:rPr>
+        <w:t>eip</w:t>
+      </w:r>
+      <w:proofErr w:type="spellEnd"/>
     </w:p>
     <w:p>
       <w:pPr>
@@ -1958,6 +2688,36 @@
     <w:p>
       <w:pPr>
         <w:pStyle w:val="ListParagraph"/>
+        <w:rPr>
+          <w:color w:val="FF0000"/>
+        </w:rPr>
+      </w:pPr>
+      <w:proofErr w:type="gramStart"/>
+      <w:r>
+        <w:rPr>
+          <w:color w:val="FF0000"/>
+        </w:rPr>
+        <w:t>p/x</w:t>
+      </w:r>
+      <w:proofErr w:type="gramEnd"/>
+      <w:r>
+        <w:rPr>
+          <w:color w:val="FF0000"/>
+        </w:rPr>
+        <w:t xml:space="preserve"> &amp;</w:t>
+      </w:r>
+      <w:proofErr w:type="spellStart"/>
+      <w:r>
+        <w:rPr>
+          <w:color w:val="FF0000"/>
+        </w:rPr>
+        <w:t>msg</w:t>
+      </w:r>
+      <w:proofErr w:type="spellEnd"/>
+    </w:p>
+    <w:p>
+      <w:pPr>
+        <w:pStyle w:val="ListParagraph"/>
         <w:numPr>
           <w:ilvl w:val="0"/>
           <w:numId w:val="8"/>
@@ -1982,6 +2742,42 @@
       <w:proofErr w:type="spellEnd"/>
       <w:r>
         <w:t>? Where is it located?</w:t>
+      </w:r>
+    </w:p>
+    <w:p>
+      <w:pPr>
+        <w:pStyle w:val="ListParagraph"/>
+        <w:rPr>
+          <w:color w:val="FF0000"/>
+        </w:rPr>
+      </w:pPr>
+      <w:proofErr w:type="gramStart"/>
+      <w:r>
+        <w:rPr>
+          <w:color w:val="FF0000"/>
+        </w:rPr>
+        <w:t>catch</w:t>
+      </w:r>
+      <w:proofErr w:type="gramEnd"/>
+      <w:r>
+        <w:rPr>
+          <w:color w:val="FF0000"/>
+        </w:rPr>
+        <w:t xml:space="preserve"> </w:t>
+      </w:r>
+      <w:proofErr w:type="spellStart"/>
+      <w:r>
+        <w:rPr>
+          <w:color w:val="FF0000"/>
+        </w:rPr>
+        <w:t>syscall</w:t>
+      </w:r>
+      <w:proofErr w:type="spellEnd"/>
+      <w:r>
+        <w:rPr>
+          <w:color w:val="FF0000"/>
+        </w:rPr>
+        <w:t xml:space="preserve"> 40?</w:t>
       </w:r>
     </w:p>
     <w:p>
@@ -2017,18 +2813,130 @@
       <w:r>
         <w:rPr>
           <w:b/>
-        </w:rPr>
-        <w:lastRenderedPageBreak/>
-        <w:t>File name: Snyder</w:t>
-      </w:r>
-      <w:r>
-        <w:rPr>
-          <w:b/>
-        </w:rPr>
-        <w:t>_HW_01_11.c, Snyder_HW_01_11.png</w:t>
-      </w:r>
-      <w:bookmarkStart w:id="0" w:name="_GoBack"/>
-      <w:bookmarkEnd w:id="0"/>
+          <w:color w:val="FF0000"/>
+        </w:rPr>
+        <w:t>The program does not check the size of the data to be copied into the fixed sized buffer before it does the copy. This</w:t>
+      </w:r>
+      <w:r>
+        <w:rPr>
+          <w:b/>
+          <w:color w:val="FF0000"/>
+        </w:rPr>
+        <w:t xml:space="preserve"> will cause the memory after the buffer to </w:t>
+      </w:r>
+      <w:proofErr w:type="gramStart"/>
+      <w:r>
+        <w:rPr>
+          <w:b/>
+          <w:color w:val="FF0000"/>
+        </w:rPr>
+        <w:t>be overwritten</w:t>
+      </w:r>
+      <w:proofErr w:type="gramEnd"/>
+      <w:r>
+        <w:rPr>
+          <w:b/>
+          <w:color w:val="FF0000"/>
+        </w:rPr>
+        <w:t xml:space="preserve">. In this case the overwritten </w:t>
+      </w:r>
+      <w:proofErr w:type="gramStart"/>
+      <w:r>
+        <w:rPr>
+          <w:b/>
+          <w:color w:val="FF0000"/>
+        </w:rPr>
+        <w:t xml:space="preserve">memory </w:t>
+      </w:r>
+      <w:r>
+        <w:rPr>
+          <w:b/>
+          <w:color w:val="FF0000"/>
+        </w:rPr>
+        <w:t xml:space="preserve"> …</w:t>
+      </w:r>
+      <w:proofErr w:type="gramEnd"/>
+      <w:r>
+        <w:rPr>
+          <w:b/>
+          <w:color w:val="FF0000"/>
+        </w:rPr>
+        <w:t>&lt;</w:t>
+      </w:r>
+      <w:r>
+        <w:rPr>
+          <w:b/>
+          <w:color w:val="FF0000"/>
+        </w:rPr>
+        <w:t xml:space="preserve">`info frame` in </w:t>
+      </w:r>
+      <w:proofErr w:type="spellStart"/>
+      <w:r>
+        <w:rPr>
+          <w:b/>
+          <w:color w:val="FF0000"/>
+        </w:rPr>
+        <w:t>GDB</w:t>
+      </w:r>
+      <w:proofErr w:type="spellEnd"/>
+      <w:r>
+        <w:rPr>
+          <w:b/>
+          <w:color w:val="FF0000"/>
+        </w:rPr>
+        <w:t xml:space="preserve"> to show the stack frame info</w:t>
+      </w:r>
+      <w:r>
+        <w:rPr>
+          <w:b/>
+          <w:color w:val="FF0000"/>
+        </w:rPr>
+        <w:t xml:space="preserve">&gt; </w:t>
+      </w:r>
+      <w:r>
+        <w:rPr>
+          <w:b/>
+        </w:rPr>
+        <w:t>File name</w:t>
+      </w:r>
+      <w:r>
+        <w:rPr>
+          <w:b/>
+        </w:rPr>
+        <w:t>s</w:t>
+      </w:r>
+      <w:r>
+        <w:rPr>
+          <w:b/>
+        </w:rPr>
+        <w:t xml:space="preserve">: </w:t>
+      </w:r>
+      <w:proofErr w:type="spellStart"/>
+      <w:r>
+        <w:rPr>
+          <w:b/>
+        </w:rPr>
+        <w:t>Snyder</w:t>
+      </w:r>
+      <w:r>
+        <w:rPr>
+          <w:b/>
+        </w:rPr>
+        <w:t>_HW_01_11.c</w:t>
+      </w:r>
+      <w:proofErr w:type="spellEnd"/>
+      <w:r>
+        <w:rPr>
+          <w:b/>
+        </w:rPr>
+        <w:t>;</w:t>
+      </w:r>
+      <w:r>
+        <w:rPr>
+          <w:b/>
+        </w:rPr>
+        <w:t xml:space="preserve"> Snyder_HW_01_11.png</w:t>
+      </w:r>
     </w:p>
     <w:p>
       <w:pPr>
@@ -2060,25 +2968,891 @@
     <w:p>
       <w:pPr>
         <w:pStyle w:val="ListParagraph"/>
+        <w:ind w:left="360"/>
+        <w:rPr>
+          <w:b/>
+          <w:color w:val="FF0000"/>
+        </w:rPr>
+      </w:pPr>
+      <w:r>
+        <w:rPr>
+          <w:b/>
+          <w:color w:val="FF0000"/>
+        </w:rPr>
+        <w:t xml:space="preserve">A vulnerable </w:t>
+      </w:r>
+      <w:proofErr w:type="spellStart"/>
+      <w:r>
+        <w:rPr>
+          <w:b/>
+          <w:color w:val="FF0000"/>
+        </w:rPr>
+        <w:t>strcpy</w:t>
+      </w:r>
+      <w:proofErr w:type="spellEnd"/>
+      <w:r>
+        <w:rPr>
+          <w:b/>
+          <w:color w:val="FF0000"/>
+        </w:rPr>
+        <w:t xml:space="preserve"> command reads in an arbitrary length character array from a file and stores it in a fixed length character buffer of size 24. Snyder_HW_01_12_exploit.c </w:t>
+      </w:r>
+      <w:r>
+        <w:rPr>
+          <w:b/>
+          <w:color w:val="FF0000"/>
+        </w:rPr>
+        <w:t>was deve</w:t>
+      </w:r>
+      <w:r>
+        <w:rPr>
+          <w:b/>
+          <w:color w:val="FF0000"/>
+        </w:rPr>
+        <w:t xml:space="preserve">loped to allow us to give root access within a shell through the Snyder_HW_01_12_call_shellcode.c program that had already been loaded in memory. By debugging using </w:t>
+      </w:r>
+      <w:proofErr w:type="spellStart"/>
+      <w:r>
+        <w:rPr>
+          <w:b/>
+          <w:color w:val="FF0000"/>
+        </w:rPr>
+        <w:t>GDB</w:t>
+      </w:r>
+      <w:proofErr w:type="spellEnd"/>
+      <w:r>
+        <w:rPr>
+          <w:b/>
+          <w:color w:val="FF0000"/>
+        </w:rPr>
+        <w:t xml:space="preserve"> and ‘x/</w:t>
+      </w:r>
+      <w:proofErr w:type="spellStart"/>
+      <w:r>
+        <w:rPr>
+          <w:b/>
+          <w:color w:val="FF0000"/>
+        </w:rPr>
+        <w:t>x128x</w:t>
+      </w:r>
+      <w:proofErr w:type="spellEnd"/>
+      <w:r>
+        <w:rPr>
+          <w:b/>
+          <w:color w:val="FF0000"/>
+        </w:rPr>
+        <w:t xml:space="preserve"> buffer’, the address of </w:t>
+      </w:r>
+      <w:proofErr w:type="spellStart"/>
+      <w:r>
+        <w:rPr>
+          <w:b/>
+          <w:color w:val="FF0000"/>
+        </w:rPr>
+        <w:t>str_main</w:t>
+      </w:r>
+      <w:proofErr w:type="spellEnd"/>
+      <w:r>
+        <w:rPr>
+          <w:b/>
+          <w:color w:val="FF0000"/>
+        </w:rPr>
+        <w:t xml:space="preserve"> in Snyder_HW_01_12_stack.c was obtained. This address was used to overflow the buffer for 64 bytes. In this case</w:t>
+      </w:r>
+      <w:r>
+        <w:rPr>
+          <w:b/>
+          <w:color w:val="FF0000"/>
+        </w:rPr>
+        <w:t>,</w:t>
+      </w:r>
+      <w:r>
+        <w:rPr>
+          <w:b/>
+          <w:color w:val="FF0000"/>
+        </w:rPr>
+        <w:t xml:space="preserve"> 64 bytes worked because the distance between the “buffer” and the return address of the </w:t>
+      </w:r>
+      <w:proofErr w:type="spellStart"/>
+      <w:r>
+        <w:rPr>
+          <w:b/>
+          <w:color w:val="FF0000"/>
+        </w:rPr>
+        <w:t>Snyder_HW_01_12_call_shellcode</w:t>
+      </w:r>
+      <w:proofErr w:type="spellEnd"/>
+      <w:r>
+        <w:rPr>
+          <w:b/>
+          <w:color w:val="FF0000"/>
+        </w:rPr>
+        <w:t xml:space="preserve"> in memory was less than 64 bytes. Several </w:t>
+      </w:r>
+      <w:proofErr w:type="spellStart"/>
+      <w:r>
+        <w:rPr>
+          <w:b/>
+          <w:color w:val="FF0000"/>
+        </w:rPr>
+        <w:t>NOP</w:t>
+      </w:r>
+      <w:proofErr w:type="spellEnd"/>
+      <w:r>
+        <w:rPr>
+          <w:b/>
+          <w:color w:val="FF0000"/>
+        </w:rPr>
+        <w:t xml:space="preserve"> operations were added to create a </w:t>
+      </w:r>
+      <w:proofErr w:type="spellStart"/>
+      <w:r>
+        <w:rPr>
+          <w:b/>
+          <w:color w:val="FF0000"/>
+        </w:rPr>
+        <w:t>NOP</w:t>
+      </w:r>
+      <w:proofErr w:type="spellEnd"/>
+      <w:r>
+        <w:rPr>
+          <w:b/>
+          <w:color w:val="FF0000"/>
+        </w:rPr>
+        <w:t xml:space="preserve"> sled for the new return address to point. At the end of the </w:t>
+      </w:r>
+      <w:proofErr w:type="spellStart"/>
+      <w:r>
+        <w:rPr>
+          <w:b/>
+          <w:color w:val="FF0000"/>
+        </w:rPr>
+        <w:t>NOP</w:t>
+      </w:r>
+      <w:proofErr w:type="spellEnd"/>
+      <w:r>
+        <w:rPr>
+          <w:b/>
+          <w:color w:val="FF0000"/>
+        </w:rPr>
+        <w:t xml:space="preserve"> sled, instructions to call the method used to open a shell were placed. The rest of the file used to overflow the buffer was filled with enough </w:t>
+      </w:r>
+      <w:proofErr w:type="spellStart"/>
+      <w:r>
+        <w:rPr>
+          <w:b/>
+          <w:color w:val="FF0000"/>
+        </w:rPr>
+        <w:t>NOP</w:t>
+      </w:r>
+      <w:proofErr w:type="spellEnd"/>
+      <w:r>
+        <w:rPr>
+          <w:b/>
+          <w:color w:val="FF0000"/>
+        </w:rPr>
+        <w:t xml:space="preserve"> bytes to overflow, in this case 256 bytes.</w:t>
+      </w:r>
+    </w:p>
+    <w:p>
+      <w:pPr>
+        <w:pStyle w:val="ListParagraph"/>
+        <w:ind w:left="360"/>
+        <w:rPr>
+          <w:b/>
+          <w:color w:val="FF0000"/>
+        </w:rPr>
+      </w:pPr>
+      <w:r>
+        <w:rPr>
+          <w:b/>
+          <w:color w:val="FF0000"/>
+        </w:rPr>
+        <w:t>Steps:</w:t>
+      </w:r>
+    </w:p>
+    <w:p>
+      <w:pPr>
+        <w:pStyle w:val="ListParagraph"/>
         <w:numPr>
           <w:ilvl w:val="0"/>
-          <w:numId w:val="7"/>
+          <w:numId w:val="9"/>
         </w:numPr>
         <w:rPr>
           <w:b/>
-        </w:rPr>
-      </w:pPr>
-      <w:r>
-        <w:rPr>
-          <w:b/>
-        </w:rPr>
-        <w:t>File name: Snyder_HW_01_1</w:t>
-      </w:r>
-      <w:r>
-        <w:rPr>
-          <w:b/>
-        </w:rPr>
-        <w:t>2.c, Snyder_HW_01_12.png</w:t>
+          <w:color w:val="FF0000"/>
+        </w:rPr>
+      </w:pPr>
+      <w:r>
+        <w:rPr>
+          <w:b/>
+          <w:color w:val="FF0000"/>
+        </w:rPr>
+        <w:t xml:space="preserve">As root, disable </w:t>
+      </w:r>
+      <w:proofErr w:type="spellStart"/>
+      <w:r>
+        <w:rPr>
+          <w:b/>
+          <w:color w:val="FF0000"/>
+        </w:rPr>
+        <w:t>ASLR</w:t>
+      </w:r>
+      <w:proofErr w:type="spellEnd"/>
+      <w:r>
+        <w:rPr>
+          <w:b/>
+          <w:color w:val="FF0000"/>
+        </w:rPr>
+        <w:t>:</w:t>
+      </w:r>
+    </w:p>
+    <w:p>
+      <w:pPr>
+        <w:pStyle w:val="ListParagraph"/>
+        <w:rPr>
+          <w:b/>
+          <w:color w:val="FF0000"/>
+        </w:rPr>
+      </w:pPr>
+      <w:proofErr w:type="spellStart"/>
+      <w:proofErr w:type="gramStart"/>
+      <w:r>
+        <w:rPr>
+          <w:b/>
+          <w:color w:val="FF0000"/>
+        </w:rPr>
+        <w:t>sysctl</w:t>
+      </w:r>
+      <w:proofErr w:type="spellEnd"/>
+      <w:proofErr w:type="gramEnd"/>
+      <w:r>
+        <w:rPr>
+          <w:b/>
+          <w:color w:val="FF0000"/>
+        </w:rPr>
+        <w:t xml:space="preserve"> –w </w:t>
+      </w:r>
+      <w:proofErr w:type="spellStart"/>
+      <w:r>
+        <w:rPr>
+          <w:b/>
+          <w:color w:val="FF0000"/>
+        </w:rPr>
+        <w:t>kernel.randomize_va_space</w:t>
+      </w:r>
+      <w:proofErr w:type="spellEnd"/>
+      <w:r>
+        <w:rPr>
+          <w:b/>
+          <w:color w:val="FF0000"/>
+        </w:rPr>
+        <w:t>=0</w:t>
+      </w:r>
+    </w:p>
+    <w:p>
+      <w:pPr>
+        <w:pStyle w:val="ListParagraph"/>
+        <w:numPr>
+          <w:ilvl w:val="0"/>
+          <w:numId w:val="9"/>
+        </w:numPr>
+        <w:rPr>
+          <w:b/>
+          <w:color w:val="FF0000"/>
+        </w:rPr>
+      </w:pPr>
+      <w:r>
+        <w:rPr>
+          <w:b/>
+          <w:color w:val="FF0000"/>
+        </w:rPr>
+        <w:t>As root, compile the Snyder_HW_01_12_</w:t>
+      </w:r>
+      <w:r>
+        <w:rPr>
+          <w:b/>
+          <w:color w:val="FF0000"/>
+        </w:rPr>
+        <w:t>call_shellcode.c program:</w:t>
+      </w:r>
+    </w:p>
+    <w:p>
+      <w:pPr>
+        <w:pStyle w:val="ListParagraph"/>
+        <w:rPr>
+          <w:b/>
+          <w:color w:val="FF0000"/>
+        </w:rPr>
+      </w:pPr>
+      <w:proofErr w:type="gramStart"/>
+      <w:r>
+        <w:rPr>
+          <w:b/>
+          <w:color w:val="FF0000"/>
+        </w:rPr>
+        <w:t>gcc</w:t>
+      </w:r>
+      <w:proofErr w:type="gramEnd"/>
+      <w:r>
+        <w:rPr>
+          <w:b/>
+          <w:color w:val="FF0000"/>
+        </w:rPr>
+        <w:t xml:space="preserve"> –</w:t>
+      </w:r>
+      <w:proofErr w:type="spellStart"/>
+      <w:r>
+        <w:rPr>
+          <w:b/>
+          <w:color w:val="FF0000"/>
+        </w:rPr>
+        <w:t>fno</w:t>
+      </w:r>
+      <w:proofErr w:type="spellEnd"/>
+      <w:r>
+        <w:rPr>
+          <w:b/>
+          <w:color w:val="FF0000"/>
+        </w:rPr>
+        <w:t xml:space="preserve">-stack-protector –z </w:t>
+      </w:r>
+      <w:proofErr w:type="spellStart"/>
+      <w:r>
+        <w:rPr>
+          <w:b/>
+          <w:color w:val="FF0000"/>
+        </w:rPr>
+        <w:t>execstack</w:t>
+      </w:r>
+      <w:proofErr w:type="spellEnd"/>
+      <w:r>
+        <w:rPr>
+          <w:b/>
+          <w:color w:val="FF0000"/>
+        </w:rPr>
+        <w:t xml:space="preserve"> –g –o </w:t>
+      </w:r>
+      <w:proofErr w:type="spellStart"/>
+      <w:r>
+        <w:rPr>
+          <w:b/>
+          <w:color w:val="FF0000"/>
+        </w:rPr>
+        <w:t>Snyder_HW_01_12_</w:t>
+      </w:r>
+      <w:r>
+        <w:rPr>
+          <w:b/>
+          <w:color w:val="FF0000"/>
+        </w:rPr>
+        <w:t>call_shellcode</w:t>
+      </w:r>
+      <w:proofErr w:type="spellEnd"/>
+      <w:r>
+        <w:rPr>
+          <w:b/>
+          <w:color w:val="FF0000"/>
+        </w:rPr>
+        <w:t xml:space="preserve"> Snyder_HW_01_12_</w:t>
+      </w:r>
+      <w:r>
+        <w:rPr>
+          <w:b/>
+          <w:color w:val="FF0000"/>
+        </w:rPr>
+        <w:t>call_shellcode</w:t>
+      </w:r>
+      <w:r>
+        <w:rPr>
+          <w:b/>
+          <w:color w:val="FF0000"/>
+        </w:rPr>
+        <w:t>.c</w:t>
+      </w:r>
+    </w:p>
+    <w:p>
+      <w:pPr>
+        <w:pStyle w:val="ListParagraph"/>
+        <w:numPr>
+          <w:ilvl w:val="0"/>
+          <w:numId w:val="9"/>
+        </w:numPr>
+        <w:rPr>
+          <w:b/>
+          <w:color w:val="FF0000"/>
+        </w:rPr>
+      </w:pPr>
+      <w:r>
+        <w:rPr>
+          <w:b/>
+          <w:color w:val="FF0000"/>
+        </w:rPr>
+        <w:t>As root, compile the Snyder_HW_01_12_</w:t>
+      </w:r>
+      <w:r>
+        <w:rPr>
+          <w:b/>
+          <w:color w:val="FF0000"/>
+        </w:rPr>
+        <w:t>stack</w:t>
+      </w:r>
+      <w:r>
+        <w:rPr>
+          <w:b/>
+          <w:color w:val="FF0000"/>
+        </w:rPr>
+        <w:t>.c program with the stack check disabled:</w:t>
+      </w:r>
+    </w:p>
+    <w:p>
+      <w:pPr>
+        <w:pStyle w:val="ListParagraph"/>
+        <w:rPr>
+          <w:b/>
+          <w:color w:val="FF0000"/>
+        </w:rPr>
+      </w:pPr>
+      <w:proofErr w:type="gramStart"/>
+      <w:r>
+        <w:rPr>
+          <w:b/>
+          <w:color w:val="FF0000"/>
+        </w:rPr>
+        <w:lastRenderedPageBreak/>
+        <w:t>gcc</w:t>
+      </w:r>
+      <w:proofErr w:type="gramEnd"/>
+      <w:r>
+        <w:rPr>
+          <w:b/>
+          <w:color w:val="FF0000"/>
+        </w:rPr>
+        <w:t xml:space="preserve"> –</w:t>
+      </w:r>
+      <w:proofErr w:type="spellStart"/>
+      <w:r>
+        <w:rPr>
+          <w:b/>
+          <w:color w:val="FF0000"/>
+        </w:rPr>
+        <w:t>fno</w:t>
+      </w:r>
+      <w:proofErr w:type="spellEnd"/>
+      <w:r>
+        <w:rPr>
+          <w:b/>
+          <w:color w:val="FF0000"/>
+        </w:rPr>
+        <w:t xml:space="preserve">-stack-protector –z </w:t>
+      </w:r>
+      <w:proofErr w:type="spellStart"/>
+      <w:r>
+        <w:rPr>
+          <w:b/>
+          <w:color w:val="FF0000"/>
+        </w:rPr>
+        <w:t>execstack</w:t>
+      </w:r>
+      <w:proofErr w:type="spellEnd"/>
+      <w:r>
+        <w:rPr>
+          <w:b/>
+          <w:color w:val="FF0000"/>
+        </w:rPr>
+        <w:t xml:space="preserve"> –g –o </w:t>
+      </w:r>
+      <w:proofErr w:type="spellStart"/>
+      <w:r>
+        <w:rPr>
+          <w:b/>
+          <w:color w:val="FF0000"/>
+        </w:rPr>
+        <w:t>Snyder_HW_01_12_</w:t>
+      </w:r>
+      <w:r>
+        <w:rPr>
+          <w:b/>
+          <w:color w:val="FF0000"/>
+        </w:rPr>
+        <w:t>stack</w:t>
+      </w:r>
+      <w:proofErr w:type="spellEnd"/>
+      <w:r>
+        <w:rPr>
+          <w:b/>
+          <w:color w:val="FF0000"/>
+        </w:rPr>
+        <w:t xml:space="preserve"> Snyder_HW_01_12_s</w:t>
+      </w:r>
+      <w:r>
+        <w:rPr>
+          <w:b/>
+          <w:color w:val="FF0000"/>
+        </w:rPr>
+        <w:t>tack</w:t>
+      </w:r>
+      <w:r>
+        <w:rPr>
+          <w:b/>
+          <w:color w:val="FF0000"/>
+        </w:rPr>
+        <w:t>.c</w:t>
+      </w:r>
+    </w:p>
+    <w:p>
+      <w:pPr>
+        <w:pStyle w:val="ListParagraph"/>
+        <w:numPr>
+          <w:ilvl w:val="0"/>
+          <w:numId w:val="9"/>
+        </w:numPr>
+        <w:rPr>
+          <w:b/>
+          <w:color w:val="FF0000"/>
+        </w:rPr>
+      </w:pPr>
+      <w:r>
+        <w:rPr>
+          <w:b/>
+          <w:color w:val="FF0000"/>
+        </w:rPr>
+        <w:t>As root, change the permissions on the resulting executable file</w:t>
+      </w:r>
+      <w:r>
+        <w:rPr>
+          <w:b/>
+          <w:color w:val="FF0000"/>
+        </w:rPr>
+        <w:t>:</w:t>
+      </w:r>
+    </w:p>
+    <w:p>
+      <w:pPr>
+        <w:pStyle w:val="ListParagraph"/>
+        <w:rPr>
+          <w:b/>
+          <w:color w:val="FF0000"/>
+        </w:rPr>
+      </w:pPr>
+      <w:proofErr w:type="spellStart"/>
+      <w:proofErr w:type="gramStart"/>
+      <w:r>
+        <w:rPr>
+          <w:b/>
+          <w:color w:val="FF0000"/>
+        </w:rPr>
+        <w:t>chmod</w:t>
+      </w:r>
+      <w:proofErr w:type="spellEnd"/>
+      <w:proofErr w:type="gramEnd"/>
+      <w:r>
+        <w:rPr>
+          <w:b/>
+          <w:color w:val="FF0000"/>
+        </w:rPr>
+        <w:t xml:space="preserve"> 4755 </w:t>
+      </w:r>
+      <w:proofErr w:type="spellStart"/>
+      <w:r>
+        <w:rPr>
+          <w:b/>
+          <w:color w:val="FF0000"/>
+        </w:rPr>
+        <w:t>Snyder_HW_01_12_stack</w:t>
+      </w:r>
+      <w:proofErr w:type="spellEnd"/>
+    </w:p>
+    <w:p>
+      <w:pPr>
+        <w:pStyle w:val="ListParagraph"/>
+        <w:numPr>
+          <w:ilvl w:val="0"/>
+          <w:numId w:val="9"/>
+        </w:numPr>
+        <w:rPr>
+          <w:b/>
+          <w:color w:val="FF0000"/>
+        </w:rPr>
+      </w:pPr>
+      <w:r>
+        <w:rPr>
+          <w:b/>
+          <w:color w:val="FF0000"/>
+        </w:rPr>
+        <w:t xml:space="preserve">As a regular user, compile the </w:t>
+      </w:r>
+      <w:proofErr w:type="spellStart"/>
+      <w:r>
+        <w:rPr>
+          <w:b/>
+          <w:color w:val="FF0000"/>
+        </w:rPr>
+        <w:t>Snyder_HW_01_12_exploit</w:t>
+      </w:r>
+      <w:proofErr w:type="spellEnd"/>
+      <w:r>
+        <w:rPr>
+          <w:b/>
+          <w:color w:val="FF0000"/>
+        </w:rPr>
+        <w:t xml:space="preserve"> program</w:t>
+      </w:r>
+      <w:r>
+        <w:rPr>
+          <w:b/>
+          <w:color w:val="FF0000"/>
+        </w:rPr>
+        <w:t>:</w:t>
+      </w:r>
+    </w:p>
+    <w:p>
+      <w:pPr>
+        <w:pStyle w:val="ListParagraph"/>
+        <w:rPr>
+          <w:b/>
+          <w:color w:val="FF0000"/>
+        </w:rPr>
+      </w:pPr>
+      <w:proofErr w:type="gramStart"/>
+      <w:r>
+        <w:rPr>
+          <w:b/>
+          <w:color w:val="FF0000"/>
+        </w:rPr>
+        <w:t>gcc</w:t>
+      </w:r>
+      <w:proofErr w:type="gramEnd"/>
+      <w:r>
+        <w:rPr>
+          <w:b/>
+          <w:color w:val="FF0000"/>
+        </w:rPr>
+        <w:t xml:space="preserve"> –o </w:t>
+      </w:r>
+      <w:proofErr w:type="spellStart"/>
+      <w:r>
+        <w:rPr>
+          <w:b/>
+          <w:color w:val="FF0000"/>
+        </w:rPr>
+        <w:t>Snyder_HW_01_12_</w:t>
+      </w:r>
+      <w:r>
+        <w:rPr>
+          <w:b/>
+          <w:color w:val="FF0000"/>
+        </w:rPr>
+        <w:t>exploit</w:t>
+      </w:r>
+      <w:proofErr w:type="spellEnd"/>
+      <w:r>
+        <w:rPr>
+          <w:b/>
+          <w:color w:val="FF0000"/>
+        </w:rPr>
+        <w:t xml:space="preserve"> Snyder_HW_01_12_exploit.c</w:t>
+      </w:r>
+    </w:p>
+    <w:p>
+      <w:pPr>
+        <w:pStyle w:val="ListParagraph"/>
+        <w:numPr>
+          <w:ilvl w:val="0"/>
+          <w:numId w:val="9"/>
+        </w:numPr>
+        <w:rPr>
+          <w:b/>
+          <w:color w:val="FF0000"/>
+        </w:rPr>
+      </w:pPr>
+      <w:r>
+        <w:rPr>
+          <w:b/>
+          <w:color w:val="FF0000"/>
+        </w:rPr>
+        <w:t>As a regular user, run the exploit program</w:t>
+      </w:r>
+    </w:p>
+    <w:p>
+      <w:pPr>
+        <w:pStyle w:val="ListParagraph"/>
+        <w:rPr>
+          <w:b/>
+          <w:color w:val="FF0000"/>
+        </w:rPr>
+      </w:pPr>
+      <w:proofErr w:type="gramStart"/>
+      <w:r>
+        <w:rPr>
+          <w:b/>
+          <w:color w:val="FF0000"/>
+        </w:rPr>
+        <w:t>./</w:t>
+      </w:r>
+      <w:proofErr w:type="spellStart"/>
+      <w:proofErr w:type="gramEnd"/>
+      <w:r>
+        <w:rPr>
+          <w:b/>
+          <w:color w:val="FF0000"/>
+        </w:rPr>
+        <w:t>Snyder_HW_01_12_</w:t>
+      </w:r>
+      <w:r>
+        <w:rPr>
+          <w:b/>
+          <w:color w:val="FF0000"/>
+        </w:rPr>
+        <w:t>exploit</w:t>
+      </w:r>
+      <w:proofErr w:type="spellEnd"/>
+    </w:p>
+    <w:p>
+      <w:pPr>
+        <w:pStyle w:val="ListParagraph"/>
+        <w:numPr>
+          <w:ilvl w:val="0"/>
+          <w:numId w:val="9"/>
+        </w:numPr>
+        <w:rPr>
+          <w:b/>
+          <w:color w:val="FF0000"/>
+        </w:rPr>
+      </w:pPr>
+      <w:r>
+        <w:rPr>
+          <w:b/>
+          <w:color w:val="FF0000"/>
+        </w:rPr>
+        <w:t>As a regular user, run the stack</w:t>
+      </w:r>
+      <w:r>
+        <w:rPr>
+          <w:b/>
+          <w:color w:val="FF0000"/>
+        </w:rPr>
+        <w:t xml:space="preserve"> program</w:t>
+      </w:r>
+    </w:p>
+    <w:p>
+      <w:pPr>
+        <w:pStyle w:val="ListParagraph"/>
+        <w:rPr>
+          <w:b/>
+          <w:color w:val="FF0000"/>
+        </w:rPr>
+      </w:pPr>
+      <w:proofErr w:type="gramStart"/>
+      <w:r>
+        <w:rPr>
+          <w:b/>
+          <w:color w:val="FF0000"/>
+        </w:rPr>
+        <w:t>./</w:t>
+      </w:r>
+      <w:proofErr w:type="spellStart"/>
+      <w:proofErr w:type="gramEnd"/>
+      <w:r>
+        <w:rPr>
+          <w:b/>
+          <w:color w:val="FF0000"/>
+        </w:rPr>
+        <w:t>Snyder_HW_01_12_</w:t>
+      </w:r>
+      <w:r>
+        <w:rPr>
+          <w:b/>
+          <w:color w:val="FF0000"/>
+        </w:rPr>
+        <w:t>stack</w:t>
+      </w:r>
+      <w:proofErr w:type="spellEnd"/>
+    </w:p>
+    <w:p>
+      <w:pPr>
+        <w:pStyle w:val="ListParagraph"/>
+        <w:numPr>
+          <w:ilvl w:val="0"/>
+          <w:numId w:val="9"/>
+        </w:numPr>
+        <w:rPr>
+          <w:b/>
+          <w:color w:val="FF0000"/>
+        </w:rPr>
+      </w:pPr>
+      <w:r>
+        <w:rPr>
+          <w:b/>
+          <w:color w:val="FF0000"/>
+        </w:rPr>
+        <w:t>The result is a shell being opened with root privileges.</w:t>
+      </w:r>
+    </w:p>
+    <w:p>
+      <w:pPr>
+        <w:pStyle w:val="ListParagraph"/>
+        <w:rPr>
+          <w:b/>
+          <w:color w:val="FF0000"/>
+        </w:rPr>
+      </w:pPr>
+      <w:proofErr w:type="spellStart"/>
+      <w:proofErr w:type="gramStart"/>
+      <w:r>
+        <w:rPr>
+          <w:b/>
+          <w:color w:val="FF0000"/>
+        </w:rPr>
+        <w:t>whoami</w:t>
+      </w:r>
+      <w:proofErr w:type="spellEnd"/>
+      <w:proofErr w:type="gramEnd"/>
+      <w:r>
+        <w:rPr>
+          <w:b/>
+          <w:color w:val="FF0000"/>
+        </w:rPr>
+        <w:t xml:space="preserve"> (should return the ‘root’ user as shown)</w:t>
+      </w:r>
+    </w:p>
+    <w:p>
+      <w:pPr>
+        <w:pStyle w:val="ListParagraph"/>
+        <w:ind w:left="360"/>
+        <w:rPr>
+          <w:b/>
+        </w:rPr>
+      </w:pPr>
+      <w:r>
+        <w:rPr>
+          <w:b/>
+        </w:rPr>
+        <w:t>File names: Snyder_HW_01_12</w:t>
+      </w:r>
+      <w:r>
+        <w:rPr>
+          <w:b/>
+        </w:rPr>
+        <w:t>_exploit</w:t>
+      </w:r>
+      <w:r>
+        <w:rPr>
+          <w:b/>
+        </w:rPr>
+        <w:t xml:space="preserve">.c; </w:t>
+      </w:r>
+      <w:r>
+        <w:rPr>
+          <w:b/>
+        </w:rPr>
+        <w:t xml:space="preserve">Snyder_HW_01_12_call_shellcode.c; Snyder_HW_01_12_stack.c; </w:t>
+      </w:r>
+      <w:r>
+        <w:rPr>
+          <w:b/>
+        </w:rPr>
+        <w:t>Snyder_HW_01_12.png</w:t>
       </w:r>
     </w:p>
     <w:p>
@@ -2098,8 +3872,8 @@
 </file>
 
 <file path=word/numbering.xml><?xml version="1.0" encoding="utf-8"?>
-<w:numbering xmlns:wpc="http://schemas.microsoft.com/office/word/2010/wordprocessingCanvas" xmlns:mc="http://schemas.openxmlformats.org/markup-compatibility/2006" xmlns:o="urn:schemas-microsoft-com:office:office" xmlns:r="http://schemas.openxmlformats.org/officeDocument/2006/relationships" xmlns:m="http://schemas.openxmlformats.org/officeDocument/2006/math" xmlns:v="urn:schemas-microsoft-com:vml" xmlns:wp14="http://schemas.microsoft.com/office/word/2010/wordprocessingDrawing" xmlns:wp="http://schemas.openxmlformats.org/drawingml/2006/wordprocessingDrawing" xmlns:w10="urn:schemas-microsoft-com:office:word" xmlns:w="http://schemas.openxmlformats.org/wordprocessingml/2006/main" xmlns:w14="http://schemas.microsoft.com/office/word/2010/wordml" xmlns:w15="http://schemas.microsoft.com/office/word/2012/wordml" xmlns:wpg="http://schemas.microsoft.com/office/word/2010/wordprocessingGroup" xmlns:wpi="http://schemas.microsoft.com/office/word/2010/wordprocessingInk" xmlns:wne="http://schemas.microsoft.com/office/word/2006/wordml" xmlns:wps="http://schemas.microsoft.com/office/word/2010/wordprocessingShape" mc:Ignorable="w14 w15 wp14">
-  <w:abstractNum w:abstractNumId="0" w15:restartNumberingAfterBreak="0">
+<w:numbering xmlns:wpc="http://schemas.microsoft.com/office/word/2010/wordprocessingCanvas" xmlns:mc="http://schemas.openxmlformats.org/markup-compatibility/2006" xmlns:o="urn:schemas-microsoft-com:office:office" xmlns:r="http://schemas.openxmlformats.org/officeDocument/2006/relationships" xmlns:m="http://schemas.openxmlformats.org/officeDocument/2006/math" xmlns:v="urn:schemas-microsoft-com:vml" xmlns:wp14="http://schemas.microsoft.com/office/word/2010/wordprocessingDrawing" xmlns:wp="http://schemas.openxmlformats.org/drawingml/2006/wordprocessingDrawing" xmlns:w10="urn:schemas-microsoft-com:office:word" xmlns:w="http://schemas.openxmlformats.org/wordprocessingml/2006/main" xmlns:w14="http://schemas.microsoft.com/office/word/2010/wordml" xmlns:wpg="http://schemas.microsoft.com/office/word/2010/wordprocessingGroup" xmlns:wpi="http://schemas.microsoft.com/office/word/2010/wordprocessingInk" xmlns:wne="http://schemas.microsoft.com/office/word/2006/wordml" xmlns:wps="http://schemas.microsoft.com/office/word/2010/wordprocessingShape" mc:Ignorable="w14 wp14">
+  <w:abstractNum w:abstractNumId="0">
     <w:nsid w:val="262516C4"/>
     <w:multiLevelType w:val="hybridMultilevel"/>
     <w:tmpl w:val="5992C2B2"/>
@@ -2188,7 +3962,96 @@
       </w:pPr>
     </w:lvl>
   </w:abstractNum>
-  <w:abstractNum w:abstractNumId="1" w15:restartNumberingAfterBreak="0">
+  <w:abstractNum w:abstractNumId="1">
+    <w:nsid w:val="27250378"/>
+    <w:multiLevelType w:val="hybridMultilevel"/>
+    <w:tmpl w:val="83B06A88"/>
+    <w:lvl w:ilvl="0" w:tplc="04090011">
+      <w:start w:val="1"/>
+      <w:numFmt w:val="decimal"/>
+      <w:lvlText w:val="%1)"/>
+      <w:lvlJc w:val="left"/>
+      <w:pPr>
+        <w:ind w:left="720" w:hanging="360"/>
+      </w:pPr>
+      <w:rPr>
+        <w:rFonts w:hint="default"/>
+      </w:rPr>
+    </w:lvl>
+    <w:lvl w:ilvl="1" w:tplc="04090019" w:tentative="1">
+      <w:start w:val="1"/>
+      <w:numFmt w:val="lowerLetter"/>
+      <w:lvlText w:val="%2."/>
+      <w:lvlJc w:val="left"/>
+      <w:pPr>
+        <w:ind w:left="1440" w:hanging="360"/>
+      </w:pPr>
+    </w:lvl>
+    <w:lvl w:ilvl="2" w:tplc="0409001B" w:tentative="1">
+      <w:start w:val="1"/>
+      <w:numFmt w:val="lowerRoman"/>
+      <w:lvlText w:val="%3."/>
+      <w:lvlJc w:val="right"/>
+      <w:pPr>
+        <w:ind w:left="2160" w:hanging="180"/>
+      </w:pPr>
+    </w:lvl>
+    <w:lvl w:ilvl="3" w:tplc="0409000F" w:tentative="1">
+      <w:start w:val="1"/>
+      <w:numFmt w:val="decimal"/>
+      <w:lvlText w:val="%4."/>
+      <w:lvlJc w:val="left"/>
+      <w:pPr>
+        <w:ind w:left="2880" w:hanging="360"/>
+      </w:pPr>
+    </w:lvl>
+    <w:lvl w:ilvl="4" w:tplc="04090019" w:tentative="1">
+      <w:start w:val="1"/>
+      <w:numFmt w:val="lowerLetter"/>
+      <w:lvlText w:val="%5."/>
+      <w:lvlJc w:val="left"/>
+      <w:pPr>
+        <w:ind w:left="3600" w:hanging="360"/>
+      </w:pPr>
+    </w:lvl>
+    <w:lvl w:ilvl="5" w:tplc="0409001B" w:tentative="1">
+      <w:start w:val="1"/>
+      <w:numFmt w:val="lowerRoman"/>
+      <w:lvlText w:val="%6."/>
+      <w:lvlJc w:val="right"/>
+      <w:pPr>
+        <w:ind w:left="4320" w:hanging="180"/>
+      </w:pPr>
+    </w:lvl>
+    <w:lvl w:ilvl="6" w:tplc="0409000F" w:tentative="1">
+      <w:start w:val="1"/>
+      <w:numFmt w:val="decimal"/>
+      <w:lvlText w:val="%7."/>
+      <w:lvlJc w:val="left"/>
+      <w:pPr>
+        <w:ind w:left="5040" w:hanging="360"/>
+      </w:pPr>
+    </w:lvl>
+    <w:lvl w:ilvl="7" w:tplc="04090019" w:tentative="1">
+      <w:start w:val="1"/>
+      <w:numFmt w:val="lowerLetter"/>
+      <w:lvlText w:val="%8."/>
+      <w:lvlJc w:val="left"/>
+      <w:pPr>
+        <w:ind w:left="5760" w:hanging="360"/>
+      </w:pPr>
+    </w:lvl>
+    <w:lvl w:ilvl="8" w:tplc="0409001B" w:tentative="1">
+      <w:start w:val="1"/>
+      <w:numFmt w:val="lowerRoman"/>
+      <w:lvlText w:val="%9."/>
+      <w:lvlJc w:val="right"/>
+      <w:pPr>
+        <w:ind w:left="6480" w:hanging="180"/>
+      </w:pPr>
+    </w:lvl>
+  </w:abstractNum>
+  <w:abstractNum w:abstractNumId="2">
     <w:nsid w:val="2FBA4068"/>
     <w:multiLevelType w:val="hybridMultilevel"/>
     <w:tmpl w:val="104EE35A"/>
@@ -2277,7 +4140,7 @@
       </w:pPr>
     </w:lvl>
   </w:abstractNum>
-  <w:abstractNum w:abstractNumId="2" w15:restartNumberingAfterBreak="0">
+  <w:abstractNum w:abstractNumId="3">
     <w:nsid w:val="43555C62"/>
     <w:multiLevelType w:val="hybridMultilevel"/>
     <w:tmpl w:val="DB38AC86"/>
@@ -2366,7 +4229,7 @@
       </w:pPr>
     </w:lvl>
   </w:abstractNum>
-  <w:abstractNum w:abstractNumId="3" w15:restartNumberingAfterBreak="0">
+  <w:abstractNum w:abstractNumId="4">
     <w:nsid w:val="50C00D57"/>
     <w:multiLevelType w:val="hybridMultilevel"/>
     <w:tmpl w:val="586C94F2"/>
@@ -2455,7 +4318,7 @@
       </w:pPr>
     </w:lvl>
   </w:abstractNum>
-  <w:abstractNum w:abstractNumId="4" w15:restartNumberingAfterBreak="0">
+  <w:abstractNum w:abstractNumId="5">
     <w:nsid w:val="58DE0AA0"/>
     <w:multiLevelType w:val="hybridMultilevel"/>
     <w:tmpl w:val="AEEE5C32"/>
@@ -2544,7 +4407,7 @@
       </w:pPr>
     </w:lvl>
   </w:abstractNum>
-  <w:abstractNum w:abstractNumId="5" w15:restartNumberingAfterBreak="0">
+  <w:abstractNum w:abstractNumId="6">
     <w:nsid w:val="5E122309"/>
     <w:multiLevelType w:val="hybridMultilevel"/>
     <w:tmpl w:val="96467410"/>
@@ -2633,7 +4496,7 @@
       </w:pPr>
     </w:lvl>
   </w:abstractNum>
-  <w:abstractNum w:abstractNumId="6" w15:restartNumberingAfterBreak="0">
+  <w:abstractNum w:abstractNumId="7">
     <w:nsid w:val="66243A54"/>
     <w:multiLevelType w:val="hybridMultilevel"/>
     <w:tmpl w:val="BA68D5FA"/>
@@ -2725,7 +4588,7 @@
       </w:pPr>
     </w:lvl>
   </w:abstractNum>
-  <w:abstractNum w:abstractNumId="7" w15:restartNumberingAfterBreak="0">
+  <w:abstractNum w:abstractNumId="8">
     <w:nsid w:val="7EC34AB0"/>
     <w:multiLevelType w:val="hybridMultilevel"/>
     <w:tmpl w:val="2C7877DA"/>
@@ -2815,34 +4678,37 @@
     </w:lvl>
   </w:abstractNum>
   <w:num w:numId="1">
-    <w:abstractNumId w:val="4"/>
+    <w:abstractNumId w:val="5"/>
   </w:num>
   <w:num w:numId="2">
     <w:abstractNumId w:val="0"/>
   </w:num>
   <w:num w:numId="3">
+    <w:abstractNumId w:val="4"/>
+  </w:num>
+  <w:num w:numId="4">
+    <w:abstractNumId w:val="2"/>
+  </w:num>
+  <w:num w:numId="5">
+    <w:abstractNumId w:val="8"/>
+  </w:num>
+  <w:num w:numId="6">
     <w:abstractNumId w:val="3"/>
   </w:num>
-  <w:num w:numId="4">
-    <w:abstractNumId w:val="1"/>
+  <w:num w:numId="7">
+    <w:abstractNumId w:val="6"/>
   </w:num>
-  <w:num w:numId="5">
+  <w:num w:numId="8">
     <w:abstractNumId w:val="7"/>
   </w:num>
-  <w:num w:numId="6">
-    <w:abstractNumId w:val="2"/>
-  </w:num>
-  <w:num w:numId="7">
-    <w:abstractNumId w:val="5"/>
-  </w:num>
-  <w:num w:numId="8">
-    <w:abstractNumId w:val="6"/>
+  <w:num w:numId="9">
+    <w:abstractNumId w:val="1"/>
   </w:num>
 </w:numbering>
 </file>
 
 <file path=word/styles.xml><?xml version="1.0" encoding="utf-8"?>
-<w:styles xmlns:mc="http://schemas.openxmlformats.org/markup-compatibility/2006" xmlns:r="http://schemas.openxmlformats.org/officeDocument/2006/relationships" xmlns:w="http://schemas.openxmlformats.org/wordprocessingml/2006/main" xmlns:w14="http://schemas.microsoft.com/office/word/2010/wordml" xmlns:w15="http://schemas.microsoft.com/office/word/2012/wordml" mc:Ignorable="w14 w15">
+<w:styles xmlns:mc="http://schemas.openxmlformats.org/markup-compatibility/2006" xmlns:r="http://schemas.openxmlformats.org/officeDocument/2006/relationships" xmlns:w="http://schemas.openxmlformats.org/wordprocessingml/2006/main" xmlns:w14="http://schemas.microsoft.com/office/word/2010/wordml" mc:Ignorable="w14">
   <w:docDefaults>
     <w:rPrDefault>
       <w:rPr>
@@ -2858,378 +4724,345 @@
       </w:pPr>
     </w:pPrDefault>
   </w:docDefaults>
-  <w:latentStyles w:defLockedState="0" w:defUIPriority="99" w:defSemiHidden="0" w:defUnhideWhenUsed="0" w:defQFormat="0" w:count="371">
-    <w:lsdException w:name="Normal" w:uiPriority="0" w:qFormat="1"/>
-    <w:lsdException w:name="heading 1" w:uiPriority="9" w:qFormat="1"/>
-    <w:lsdException w:name="heading 2" w:semiHidden="1" w:uiPriority="9" w:unhideWhenUsed="1" w:qFormat="1"/>
-    <w:lsdException w:name="heading 3" w:semiHidden="1" w:uiPriority="9" w:unhideWhenUsed="1" w:qFormat="1"/>
-    <w:lsdException w:name="heading 4" w:semiHidden="1" w:uiPriority="9" w:unhideWhenUsed="1" w:qFormat="1"/>
-    <w:lsdException w:name="heading 5" w:semiHidden="1" w:uiPriority="9" w:unhideWhenUsed="1" w:qFormat="1"/>
-    <w:lsdException w:name="heading 6" w:semiHidden="1" w:uiPriority="9" w:unhideWhenUsed="1" w:qFormat="1"/>
-    <w:lsdException w:name="heading 7" w:semiHidden="1" w:uiPriority="9" w:unhideWhenUsed="1" w:qFormat="1"/>
-    <w:lsdException w:name="heading 8" w:semiHidden="1" w:uiPriority="9" w:unhideWhenUsed="1" w:qFormat="1"/>
-    <w:lsdException w:name="heading 9" w:semiHidden="1" w:uiPriority="9" w:unhideWhenUsed="1" w:qFormat="1"/>
-    <w:lsdException w:name="index 1" w:semiHidden="1" w:unhideWhenUsed="1"/>
-    <w:lsdException w:name="index 2" w:semiHidden="1" w:unhideWhenUsed="1"/>
-    <w:lsdException w:name="index 3" w:semiHidden="1" w:unhideWhenUsed="1"/>
-    <w:lsdException w:name="index 4" w:semiHidden="1" w:unhideWhenUsed="1"/>
-    <w:lsdException w:name="index 5" w:semiHidden="1" w:unhideWhenUsed="1"/>
-    <w:lsdException w:name="index 6" w:semiHidden="1" w:unhideWhenUsed="1"/>
-    <w:lsdException w:name="index 7" w:semiHidden="1" w:unhideWhenUsed="1"/>
-    <w:lsdException w:name="index 8" w:semiHidden="1" w:unhideWhenUsed="1"/>
-    <w:lsdException w:name="index 9" w:semiHidden="1" w:unhideWhenUsed="1"/>
-    <w:lsdException w:name="toc 1" w:semiHidden="1" w:uiPriority="39" w:unhideWhenUsed="1"/>
-    <w:lsdException w:name="toc 2" w:semiHidden="1" w:uiPriority="39" w:unhideWhenUsed="1"/>
-    <w:lsdException w:name="toc 3" w:semiHidden="1" w:uiPriority="39" w:unhideWhenUsed="1"/>
-    <w:lsdException w:name="toc 4" w:semiHidden="1" w:uiPriority="39" w:unhideWhenUsed="1"/>
-    <w:lsdException w:name="toc 5" w:semiHidden="1" w:uiPriority="39" w:unhideWhenUsed="1"/>
-    <w:lsdException w:name="toc 6" w:semiHidden="1" w:uiPriority="39" w:unhideWhenUsed="1"/>
-    <w:lsdException w:name="toc 7" w:semiHidden="1" w:uiPriority="39" w:unhideWhenUsed="1"/>
-    <w:lsdException w:name="toc 8" w:semiHidden="1" w:uiPriority="39" w:unhideWhenUsed="1"/>
-    <w:lsdException w:name="toc 9" w:semiHidden="1" w:uiPriority="39" w:unhideWhenUsed="1"/>
-    <w:lsdException w:name="Normal Indent" w:semiHidden="1" w:unhideWhenUsed="1"/>
-    <w:lsdException w:name="footnote text" w:semiHidden="1" w:unhideWhenUsed="1"/>
-    <w:lsdException w:name="annotation text" w:semiHidden="1" w:unhideWhenUsed="1"/>
-    <w:lsdException w:name="header" w:semiHidden="1" w:unhideWhenUsed="1"/>
-    <w:lsdException w:name="footer" w:semiHidden="1" w:unhideWhenUsed="1"/>
-    <w:lsdException w:name="index heading" w:semiHidden="1" w:unhideWhenUsed="1"/>
-    <w:lsdException w:name="caption" w:semiHidden="1" w:uiPriority="35" w:unhideWhenUsed="1" w:qFormat="1"/>
-    <w:lsdException w:name="table of figures" w:semiHidden="1" w:unhideWhenUsed="1"/>
-    <w:lsdException w:name="envelope address" w:semiHidden="1" w:unhideWhenUsed="1"/>
-    <w:lsdException w:name="envelope return" w:semiHidden="1" w:unhideWhenUsed="1"/>
-    <w:lsdException w:name="footnote reference" w:semiHidden="1" w:unhideWhenUsed="1"/>
-    <w:lsdException w:name="annotation reference" w:semiHidden="1" w:unhideWhenUsed="1"/>
-    <w:lsdException w:name="line number" w:semiHidden="1" w:unhideWhenUsed="1"/>
-    <w:lsdException w:name="page number" w:semiHidden="1" w:unhideWhenUsed="1"/>
-    <w:lsdException w:name="endnote reference" w:semiHidden="1" w:unhideWhenUsed="1"/>
-    <w:lsdException w:name="endnote text" w:semiHidden="1" w:unhideWhenUsed="1"/>
-    <w:lsdException w:name="table of authorities" w:semiHidden="1" w:unhideWhenUsed="1"/>
-    <w:lsdException w:name="macro" w:semiHidden="1" w:unhideWhenUsed="1"/>
-    <w:lsdException w:name="toa heading" w:semiHidden="1" w:unhideWhenUsed="1"/>
-    <w:lsdException w:name="List" w:semiHidden="1" w:unhideWhenUsed="1"/>
-    <w:lsdException w:name="List Bullet" w:semiHidden="1" w:unhideWhenUsed="1"/>
-    <w:lsdException w:name="List Number" w:semiHidden="1" w:unhideWhenUsed="1"/>
-    <w:lsdException w:name="List 2" w:semiHidden="1" w:unhideWhenUsed="1"/>
-    <w:lsdException w:name="List 3" w:semiHidden="1" w:unhideWhenUsed="1"/>
-    <w:lsdException w:name="List 4" w:semiHidden="1" w:unhideWhenUsed="1"/>
-    <w:lsdException w:name="List 5" w:semiHidden="1" w:unhideWhenUsed="1"/>
-    <w:lsdException w:name="List Bullet 2" w:semiHidden="1" w:unhideWhenUsed="1"/>
-    <w:lsdException w:name="List Bullet 3" w:semiHidden="1" w:unhideWhenUsed="1"/>
-    <w:lsdException w:name="List Bullet 4" w:semiHidden="1" w:unhideWhenUsed="1"/>
-    <w:lsdException w:name="List Bullet 5" w:semiHidden="1" w:unhideWhenUsed="1"/>
-    <w:lsdException w:name="List Number 2" w:semiHidden="1" w:unhideWhenUsed="1"/>
-    <w:lsdException w:name="List Number 3" w:semiHidden="1" w:unhideWhenUsed="1"/>
-    <w:lsdException w:name="List Number 4" w:semiHidden="1" w:unhideWhenUsed="1"/>
-    <w:lsdException w:name="List Number 5" w:semiHidden="1" w:unhideWhenUsed="1"/>
-    <w:lsdException w:name="Title" w:uiPriority="10" w:qFormat="1"/>
-    <w:lsdException w:name="Closing" w:semiHidden="1" w:unhideWhenUsed="1"/>
-    <w:lsdException w:name="Signature" w:semiHidden="1" w:unhideWhenUsed="1"/>
-    <w:lsdException w:name="Default Paragraph Font" w:semiHidden="1" w:uiPriority="1" w:unhideWhenUsed="1"/>
-    <w:lsdException w:name="Body Text" w:semiHidden="1" w:unhideWhenUsed="1"/>
-    <w:lsdException w:name="Body Text Indent" w:semiHidden="1" w:unhideWhenUsed="1"/>
-    <w:lsdException w:name="List Continue" w:semiHidden="1" w:unhideWhenUsed="1"/>
-    <w:lsdException w:name="List Continue 2" w:semiHidden="1" w:unhideWhenUsed="1"/>
-    <w:lsdException w:name="List Continue 3" w:semiHidden="1" w:unhideWhenUsed="1"/>
-    <w:lsdException w:name="List Continue 4" w:semiHidden="1" w:unhideWhenUsed="1"/>
-    <w:lsdException w:name="List Continue 5" w:semiHidden="1" w:unhideWhenUsed="1"/>
-    <w:lsdException w:name="Message Header" w:semiHidden="1" w:unhideWhenUsed="1"/>
-    <w:lsdException w:name="Subtitle" w:uiPriority="11" w:qFormat="1"/>
-    <w:lsdException w:name="Salutation" w:semiHidden="1" w:unhideWhenUsed="1"/>
-    <w:lsdException w:name="Date" w:semiHidden="1" w:unhideWhenUsed="1"/>
-    <w:lsdException w:name="Body Text First Indent" w:semiHidden="1" w:unhideWhenUsed="1"/>
-    <w:lsdException w:name="Body Text First Indent 2" w:semiHidden="1" w:unhideWhenUsed="1"/>
-    <w:lsdException w:name="Note Heading" w:semiHidden="1" w:unhideWhenUsed="1"/>
-    <w:lsdException w:name="Body Text 2" w:semiHidden="1" w:unhideWhenUsed="1"/>
-    <w:lsdException w:name="Body Text 3" w:semiHidden="1" w:unhideWhenUsed="1"/>
-    <w:lsdException w:name="Body Text Indent 2" w:semiHidden="1" w:unhideWhenUsed="1"/>
-    <w:lsdException w:name="Body Text Indent 3" w:semiHidden="1" w:unhideWhenUsed="1"/>
-    <w:lsdException w:name="Block Text" w:semiHidden="1" w:unhideWhenUsed="1"/>
-    <w:lsdException w:name="Hyperlink" w:semiHidden="1" w:unhideWhenUsed="1"/>
-    <w:lsdException w:name="FollowedHyperlink" w:semiHidden="1" w:unhideWhenUsed="1"/>
-    <w:lsdException w:name="Strong" w:uiPriority="22" w:qFormat="1"/>
-    <w:lsdException w:name="Emphasis" w:uiPriority="20" w:qFormat="1"/>
-    <w:lsdException w:name="Document Map" w:semiHidden="1" w:unhideWhenUsed="1"/>
-    <w:lsdException w:name="Plain Text" w:semiHidden="1" w:unhideWhenUsed="1"/>
-    <w:lsdException w:name="E-mail Signature" w:semiHidden="1" w:unhideWhenUsed="1"/>
-    <w:lsdException w:name="HTML Top of Form" w:semiHidden="1" w:unhideWhenUsed="1"/>
-    <w:lsdException w:name="HTML Bottom of Form" w:semiHidden="1" w:unhideWhenUsed="1"/>
-    <w:lsdException w:name="Normal (Web)" w:semiHidden="1" w:unhideWhenUsed="1"/>
-    <w:lsdException w:name="HTML Acronym" w:semiHidden="1" w:unhideWhenUsed="1"/>
-    <w:lsdException w:name="HTML Address" w:semiHidden="1" w:unhideWhenUsed="1"/>
-    <w:lsdException w:name="HTML Cite" w:semiHidden="1" w:unhideWhenUsed="1"/>
-    <w:lsdException w:name="HTML Code" w:semiHidden="1" w:unhideWhenUsed="1"/>
-    <w:lsdException w:name="HTML Definition" w:semiHidden="1" w:unhideWhenUsed="1"/>
-    <w:lsdException w:name="HTML Keyboard" w:semiHidden="1" w:unhideWhenUsed="1"/>
-    <w:lsdException w:name="HTML Preformatted" w:semiHidden="1" w:unhideWhenUsed="1"/>
-    <w:lsdException w:name="HTML Sample" w:semiHidden="1" w:unhideWhenUsed="1"/>
-    <w:lsdException w:name="HTML Typewriter" w:semiHidden="1" w:unhideWhenUsed="1"/>
-    <w:lsdException w:name="HTML Variable" w:semiHidden="1" w:unhideWhenUsed="1"/>
-    <w:lsdException w:name="Normal Table" w:semiHidden="1" w:unhideWhenUsed="1"/>
-    <w:lsdException w:name="annotation subject" w:semiHidden="1" w:unhideWhenUsed="1"/>
-    <w:lsdException w:name="No List" w:semiHidden="1" w:unhideWhenUsed="1"/>
-    <w:lsdException w:name="Outline List 1" w:semiHidden="1" w:unhideWhenUsed="1"/>
-    <w:lsdException w:name="Outline List 2" w:semiHidden="1" w:unhideWhenUsed="1"/>
-    <w:lsdException w:name="Outline List 3" w:semiHidden="1" w:unhideWhenUsed="1"/>
-    <w:lsdException w:name="Table Simple 1" w:semiHidden="1" w:unhideWhenUsed="1"/>
-    <w:lsdException w:name="Table Simple 2" w:semiHidden="1" w:unhideWhenUsed="1"/>
-    <w:lsdException w:name="Table Simple 3" w:semiHidden="1" w:unhideWhenUsed="1"/>
-    <w:lsdException w:name="Table Classic 1" w:semiHidden="1" w:unhideWhenUsed="1"/>
-    <w:lsdException w:name="Table Classic 2" w:semiHidden="1" w:unhideWhenUsed="1"/>
-    <w:lsdException w:name="Table Classic 3" w:semiHidden="1" w:unhideWhenUsed="1"/>
-    <w:lsdException w:name="Table Classic 4" w:semiHidden="1" w:unhideWhenUsed="1"/>
-    <w:lsdException w:name="Table Colorful 1" w:semiHidden="1" w:unhideWhenUsed="1"/>
-    <w:lsdException w:name="Table Colorful 2" w:semiHidden="1" w:unhideWhenUsed="1"/>
-    <w:lsdException w:name="Table Colorful 3" w:semiHidden="1" w:unhideWhenUsed="1"/>
-    <w:lsdException w:name="Table Columns 1" w:semiHidden="1" w:unhideWhenUsed="1"/>
-    <w:lsdException w:name="Table Columns 2" w:semiHidden="1" w:unhideWhenUsed="1"/>
-    <w:lsdException w:name="Table Columns 3" w:semiHidden="1" w:unhideWhenUsed="1"/>
-    <w:lsdException w:name="Table Columns 4" w:semiHidden="1" w:unhideWhenUsed="1"/>
-    <w:lsdException w:name="Table Columns 5" w:semiHidden="1" w:unhideWhenUsed="1"/>
-    <w:lsdException w:name="Table Grid 1" w:semiHidden="1" w:unhideWhenUsed="1"/>
-    <w:lsdException w:name="Table Grid 2" w:semiHidden="1" w:unhideWhenUsed="1"/>
-    <w:lsdException w:name="Table Grid 3" w:semiHidden="1" w:unhideWhenUsed="1"/>
-    <w:lsdException w:name="Table Grid 4" w:semiHidden="1" w:unhideWhenUsed="1"/>
-    <w:lsdException w:name="Table Grid 5" w:semiHidden="1" w:unhideWhenUsed="1"/>
-    <w:lsdException w:name="Table Grid 6" w:semiHidden="1" w:unhideWhenUsed="1"/>
-    <w:lsdException w:name="Table Grid 7" w:semiHidden="1" w:unhideWhenUsed="1"/>
-    <w:lsdException w:name="Table Grid 8" w:semiHidden="1" w:unhideWhenUsed="1"/>
-    <w:lsdException w:name="Table List 1" w:semiHidden="1" w:unhideWhenUsed="1"/>
-    <w:lsdException w:name="Table List 2" w:semiHidden="1" w:unhideWhenUsed="1"/>
-    <w:lsdException w:name="Table List 3" w:semiHidden="1" w:unhideWhenUsed="1"/>
-    <w:lsdException w:name="Table List 4" w:semiHidden="1" w:unhideWhenUsed="1"/>
-    <w:lsdException w:name="Table List 5" w:semiHidden="1" w:unhideWhenUsed="1"/>
-    <w:lsdException w:name="Table List 6" w:semiHidden="1" w:unhideWhenUsed="1"/>
-    <w:lsdException w:name="Table List 7" w:semiHidden="1" w:unhideWhenUsed="1"/>
-    <w:lsdException w:name="Table List 8" w:semiHidden="1" w:unhideWhenUsed="1"/>
-    <w:lsdException w:name="Table 3D effects 1" w:semiHidden="1" w:unhideWhenUsed="1"/>
-    <w:lsdException w:name="Table 3D effects 2" w:semiHidden="1" w:unhideWhenUsed="1"/>
-    <w:lsdException w:name="Table 3D effects 3" w:semiHidden="1" w:unhideWhenUsed="1"/>
-    <w:lsdException w:name="Table Contemporary" w:semiHidden="1" w:unhideWhenUsed="1"/>
-    <w:lsdException w:name="Table Elegant" w:semiHidden="1" w:unhideWhenUsed="1"/>
-    <w:lsdException w:name="Table Professional" w:semiHidden="1" w:unhideWhenUsed="1"/>
-    <w:lsdException w:name="Table Subtle 1" w:semiHidden="1" w:unhideWhenUsed="1"/>
-    <w:lsdException w:name="Table Subtle 2" w:semiHidden="1" w:unhideWhenUsed="1"/>
-    <w:lsdException w:name="Table Web 1" w:semiHidden="1" w:unhideWhenUsed="1"/>
-    <w:lsdException w:name="Table Web 2" w:semiHidden="1" w:unhideWhenUsed="1"/>
-    <w:lsdException w:name="Table Web 3" w:semiHidden="1" w:unhideWhenUsed="1"/>
-    <w:lsdException w:name="Balloon Text" w:semiHidden="1" w:unhideWhenUsed="1"/>
-    <w:lsdException w:name="Table Grid" w:uiPriority="39"/>
-    <w:lsdException w:name="Table Theme" w:semiHidden="1" w:unhideWhenUsed="1"/>
-    <w:lsdException w:name="Placeholder Text" w:semiHidden="1"/>
-    <w:lsdException w:name="No Spacing" w:uiPriority="1" w:qFormat="1"/>
-    <w:lsdException w:name="Light Shading" w:uiPriority="60"/>
-    <w:lsdException w:name="Light List" w:uiPriority="61"/>
-    <w:lsdException w:name="Light Grid" w:uiPriority="62"/>
-    <w:lsdException w:name="Medium Shading 1" w:uiPriority="63"/>
-    <w:lsdException w:name="Medium Shading 2" w:uiPriority="64"/>
-    <w:lsdException w:name="Medium List 1" w:uiPriority="65"/>
-    <w:lsdException w:name="Medium List 2" w:uiPriority="66"/>
-    <w:lsdException w:name="Medium Grid 1" w:uiPriority="67"/>
-    <w:lsdException w:name="Medium Grid 2" w:uiPriority="68"/>
-    <w:lsdException w:name="Medium Grid 3" w:uiPriority="69"/>
-    <w:lsdException w:name="Dark List" w:uiPriority="70"/>
-    <w:lsdException w:name="Colorful Shading" w:uiPriority="71"/>
-    <w:lsdException w:name="Colorful List" w:uiPriority="72"/>
-    <w:lsdException w:name="Colorful Grid" w:uiPriority="73"/>
-    <w:lsdException w:name="Light Shading Accent 1" w:uiPriority="60"/>
-    <w:lsdException w:name="Light List Accent 1" w:uiPriority="61"/>
-    <w:lsdException w:name="Light Grid Accent 1" w:uiPriority="62"/>
-    <w:lsdException w:name="Medium Shading 1 Accent 1" w:uiPriority="63"/>
-    <w:lsdException w:name="Medium Shading 2 Accent 1" w:uiPriority="64"/>
-    <w:lsdException w:name="Medium List 1 Accent 1" w:uiPriority="65"/>
-    <w:lsdException w:name="Revision" w:semiHidden="1"/>
-    <w:lsdException w:name="List Paragraph" w:uiPriority="34" w:qFormat="1"/>
-    <w:lsdException w:name="Quote" w:uiPriority="29" w:qFormat="1"/>
-    <w:lsdException w:name="Intense Quote" w:uiPriority="30" w:qFormat="1"/>
-    <w:lsdException w:name="Medium List 2 Accent 1" w:uiPriority="66"/>
-    <w:lsdException w:name="Medium Grid 1 Accent 1" w:uiPriority="67"/>
-    <w:lsdException w:name="Medium Grid 2 Accent 1" w:uiPriority="68"/>
-    <w:lsdException w:name="Medium Grid 3 Accent 1" w:uiPriority="69"/>
-    <w:lsdException w:name="Dark List Accent 1" w:uiPriority="70"/>
-    <w:lsdException w:name="Colorful Shading Accent 1" w:uiPriority="71"/>
-    <w:lsdException w:name="Colorful List Accent 1" w:uiPriority="72"/>
-    <w:lsdException w:name="Colorful Grid Accent 1" w:uiPriority="73"/>
-    <w:lsdException w:name="Light Shading Accent 2" w:uiPriority="60"/>
-    <w:lsdException w:name="Light List Accent 2" w:uiPriority="61"/>
-    <w:lsdException w:name="Light Grid Accent 2" w:uiPriority="62"/>
-    <w:lsdException w:name="Medium Shading 1 Accent 2" w:uiPriority="63"/>
-    <w:lsdException w:name="Medium Shading 2 Accent 2" w:uiPriority="64"/>
-    <w:lsdException w:name="Medium List 1 Accent 2" w:uiPriority="65"/>
-    <w:lsdException w:name="Medium List 2 Accent 2" w:uiPriority="66"/>
-    <w:lsdException w:name="Medium Grid 1 Accent 2" w:uiPriority="67"/>
-    <w:lsdException w:name="Medium Grid 2 Accent 2" w:uiPriority="68"/>
-    <w:lsdException w:name="Medium Grid 3 Accent 2" w:uiPriority="69"/>
-    <w:lsdException w:name="Dark List Accent 2" w:uiPriority="70"/>
-    <w:lsdException w:name="Colorful Shading Accent 2" w:uiPriority="71"/>
-    <w:lsdException w:name="Colorful List Accent 2" w:uiPriority="72"/>
-    <w:lsdException w:name="Colorful Grid Accent 2" w:uiPriority="73"/>
-    <w:lsdException w:name="Light Shading Accent 3" w:uiPriority="60"/>
-    <w:lsdException w:name="Light List Accent 3" w:uiPriority="61"/>
-    <w:lsdException w:name="Light Grid Accent 3" w:uiPriority="62"/>
-    <w:lsdException w:name="Medium Shading 1 Accent 3" w:uiPriority="63"/>
-    <w:lsdException w:name="Medium Shading 2 Accent 3" w:uiPriority="64"/>
-    <w:lsdException w:name="Medium List 1 Accent 3" w:uiPriority="65"/>
-    <w:lsdException w:name="Medium List 2 Accent 3" w:uiPriority="66"/>
-    <w:lsdException w:name="Medium Grid 1 Accent 3" w:uiPriority="67"/>
-    <w:lsdException w:name="Medium Grid 2 Accent 3" w:uiPriority="68"/>
-    <w:lsdException w:name="Medium Grid 3 Accent 3" w:uiPriority="69"/>
-    <w:lsdException w:name="Dark List Accent 3" w:uiPriority="70"/>
-    <w:lsdException w:name="Colorful Shading Accent 3" w:uiPriority="71"/>
-    <w:lsdException w:name="Colorful List Accent 3" w:uiPriority="72"/>
-    <w:lsdException w:name="Colorful Grid Accent 3" w:uiPriority="73"/>
-    <w:lsdException w:name="Light Shading Accent 4" w:uiPriority="60"/>
-    <w:lsdException w:name="Light List Accent 4" w:uiPriority="61"/>
-    <w:lsdException w:name="Light Grid Accent 4" w:uiPriority="62"/>
-    <w:lsdException w:name="Medium Shading 1 Accent 4" w:uiPriority="63"/>
-    <w:lsdException w:name="Medium Shading 2 Accent 4" w:uiPriority="64"/>
-    <w:lsdException w:name="Medium List 1 Accent 4" w:uiPriority="65"/>
-    <w:lsdException w:name="Medium List 2 Accent 4" w:uiPriority="66"/>
-    <w:lsdException w:name="Medium Grid 1 Accent 4" w:uiPriority="67"/>
-    <w:lsdException w:name="Medium Grid 2 Accent 4" w:uiPriority="68"/>
-    <w:lsdException w:name="Medium Grid 3 Accent 4" w:uiPriority="69"/>
-    <w:lsdException w:name="Dark List Accent 4" w:uiPriority="70"/>
-    <w:lsdException w:name="Colorful Shading Accent 4" w:uiPriority="71"/>
-    <w:lsdException w:name="Colorful List Accent 4" w:uiPriority="72"/>
-    <w:lsdException w:name="Colorful Grid Accent 4" w:uiPriority="73"/>
-    <w:lsdException w:name="Light Shading Accent 5" w:uiPriority="60"/>
-    <w:lsdException w:name="Light List Accent 5" w:uiPriority="61"/>
-    <w:lsdException w:name="Light Grid Accent 5" w:uiPriority="62"/>
-    <w:lsdException w:name="Medium Shading 1 Accent 5" w:uiPriority="63"/>
-    <w:lsdException w:name="Medium Shading 2 Accent 5" w:uiPriority="64"/>
-    <w:lsdException w:name="Medium List 1 Accent 5" w:uiPriority="65"/>
-    <w:lsdException w:name="Medium List 2 Accent 5" w:uiPriority="66"/>
-    <w:lsdException w:name="Medium Grid 1 Accent 5" w:uiPriority="67"/>
-    <w:lsdException w:name="Medium Grid 2 Accent 5" w:uiPriority="68"/>
-    <w:lsdException w:name="Medium Grid 3 Accent 5" w:uiPriority="69"/>
-    <w:lsdException w:name="Dark List Accent 5" w:uiPriority="70"/>
-    <w:lsdException w:name="Colorful Shading Accent 5" w:uiPriority="71"/>
-    <w:lsdException w:name="Colorful List Accent 5" w:uiPriority="72"/>
-    <w:lsdException w:name="Colorful Grid Accent 5" w:uiPriority="73"/>
-    <w:lsdException w:name="Light Shading Accent 6" w:uiPriority="60"/>
-    <w:lsdException w:name="Light List Accent 6" w:uiPriority="61"/>
-    <w:lsdException w:name="Light Grid Accent 6" w:uiPriority="62"/>
-    <w:lsdException w:name="Medium Shading 1 Accent 6" w:uiPriority="63"/>
-    <w:lsdException w:name="Medium Shading 2 Accent 6" w:uiPriority="64"/>
-    <w:lsdException w:name="Medium List 1 Accent 6" w:uiPriority="65"/>
-    <w:lsdException w:name="Medium List 2 Accent 6" w:uiPriority="66"/>
-    <w:lsdException w:name="Medium Grid 1 Accent 6" w:uiPriority="67"/>
-    <w:lsdException w:name="Medium Grid 2 Accent 6" w:uiPriority="68"/>
-    <w:lsdException w:name="Medium Grid 3 Accent 6" w:uiPriority="69"/>
-    <w:lsdException w:name="Dark List Accent 6" w:uiPriority="70"/>
-    <w:lsdException w:name="Colorful Shading Accent 6" w:uiPriority="71"/>
-    <w:lsdException w:name="Colorful List Accent 6" w:uiPriority="72"/>
-    <w:lsdException w:name="Colorful Grid Accent 6" w:uiPriority="73"/>
-    <w:lsdException w:name="Subtle Emphasis" w:uiPriority="19" w:qFormat="1"/>
-    <w:lsdException w:name="Intense Emphasis" w:uiPriority="21" w:qFormat="1"/>
-    <w:lsdException w:name="Subtle Reference" w:uiPriority="31" w:qFormat="1"/>
-    <w:lsdException w:name="Intense Reference" w:uiPriority="32" w:qFormat="1"/>
-    <w:lsdException w:name="Book Title" w:uiPriority="33" w:qFormat="1"/>
-    <w:lsdException w:name="Bibliography" w:semiHidden="1" w:uiPriority="37" w:unhideWhenUsed="1"/>
-    <w:lsdException w:name="TOC Heading" w:semiHidden="1" w:uiPriority="39" w:unhideWhenUsed="1" w:qFormat="1"/>
-    <w:lsdException w:name="Plain Table 1" w:uiPriority="41"/>
-    <w:lsdException w:name="Plain Table 2" w:uiPriority="42"/>
-    <w:lsdException w:name="Plain Table 3" w:uiPriority="43"/>
-    <w:lsdException w:name="Plain Table 4" w:uiPriority="44"/>
-    <w:lsdException w:name="Plain Table 5" w:uiPriority="45"/>
-    <w:lsdException w:name="Grid Table Light" w:uiPriority="40"/>
-    <w:lsdException w:name="Grid Table 1 Light" w:uiPriority="46"/>
-    <w:lsdException w:name="Grid Table 2" w:uiPriority="47"/>
-    <w:lsdException w:name="Grid Table 3" w:uiPriority="48"/>
-    <w:lsdException w:name="Grid Table 4" w:uiPriority="49"/>
-    <w:lsdException w:name="Grid Table 5 Dark" w:uiPriority="50"/>
-    <w:lsdException w:name="Grid Table 6 Colorful" w:uiPriority="51"/>
-    <w:lsdException w:name="Grid Table 7 Colorful" w:uiPriority="52"/>
-    <w:lsdException w:name="Grid Table 1 Light Accent 1" w:uiPriority="46"/>
-    <w:lsdException w:name="Grid Table 2 Accent 1" w:uiPriority="47"/>
-    <w:lsdException w:name="Grid Table 3 Accent 1" w:uiPriority="48"/>
-    <w:lsdException w:name="Grid Table 4 Accent 1" w:uiPriority="49"/>
-    <w:lsdException w:name="Grid Table 5 Dark Accent 1" w:uiPriority="50"/>
-    <w:lsdException w:name="Grid Table 6 Colorful Accent 1" w:uiPriority="51"/>
-    <w:lsdException w:name="Grid Table 7 Colorful Accent 1" w:uiPriority="52"/>
-    <w:lsdException w:name="Grid Table 1 Light Accent 2" w:uiPriority="46"/>
-    <w:lsdException w:name="Grid Table 2 Accent 2" w:uiPriority="47"/>
-    <w:lsdException w:name="Grid Table 3 Accent 2" w:uiPriority="48"/>
-    <w:lsdException w:name="Grid Table 4 Accent 2" w:uiPriority="49"/>
-    <w:lsdException w:name="Grid Table 5 Dark Accent 2" w:uiPriority="50"/>
-    <w:lsdException w:name="Grid Table 6 Colorful Accent 2" w:uiPriority="51"/>
-    <w:lsdException w:name="Grid Table 7 Colorful Accent 2" w:uiPriority="52"/>
-    <w:lsdException w:name="Grid Table 1 Light Accent 3" w:uiPriority="46"/>
-    <w:lsdException w:name="Grid Table 2 Accent 3" w:uiPriority="47"/>
-    <w:lsdException w:name="Grid Table 3 Accent 3" w:uiPriority="48"/>
-    <w:lsdException w:name="Grid Table 4 Accent 3" w:uiPriority="49"/>
-    <w:lsdException w:name="Grid Table 5 Dark Accent 3" w:uiPriority="50"/>
-    <w:lsdException w:name="Grid Table 6 Colorful Accent 3" w:uiPriority="51"/>
-    <w:lsdException w:name="Grid Table 7 Colorful Accent 3" w:uiPriority="52"/>
-    <w:lsdException w:name="Grid Table 1 Light Accent 4" w:uiPriority="46"/>
-    <w:lsdException w:name="Grid Table 2 Accent 4" w:uiPriority="47"/>
-    <w:lsdException w:name="Grid Table 3 Accent 4" w:uiPriority="48"/>
-    <w:lsdException w:name="Grid Table 4 Accent 4" w:uiPriority="49"/>
-    <w:lsdException w:name="Grid Table 5 Dark Accent 4" w:uiPriority="50"/>
-    <w:lsdException w:name="Grid Table 6 Colorful Accent 4" w:uiPriority="51"/>
-    <w:lsdException w:name="Grid Table 7 Colorful Accent 4" w:uiPriority="52"/>
-    <w:lsdException w:name="Grid Table 1 Light Accent 5" w:uiPriority="46"/>
-    <w:lsdException w:name="Grid Table 2 Accent 5" w:uiPriority="47"/>
-    <w:lsdException w:name="Grid Table 3 Accent 5" w:uiPriority="48"/>
-    <w:lsdException w:name="Grid Table 4 Accent 5" w:uiPriority="49"/>
-    <w:lsdException w:name="Grid Table 5 Dark Accent 5" w:uiPriority="50"/>
-    <w:lsdException w:name="Grid Table 6 Colorful Accent 5" w:uiPriority="51"/>
-    <w:lsdException w:name="Grid Table 7 Colorful Accent 5" w:uiPriority="52"/>
-    <w:lsdException w:name="Grid Table 1 Light Accent 6" w:uiPriority="46"/>
-    <w:lsdException w:name="Grid Table 2 Accent 6" w:uiPriority="47"/>
-    <w:lsdException w:name="Grid Table 3 Accent 6" w:uiPriority="48"/>
-    <w:lsdException w:name="Grid Table 4 Accent 6" w:uiPriority="49"/>
-    <w:lsdException w:name="Grid Table 5 Dark Accent 6" w:uiPriority="50"/>
-    <w:lsdException w:name="Grid Table 6 Colorful Accent 6" w:uiPriority="51"/>
-    <w:lsdException w:name="Grid Table 7 Colorful Accent 6" w:uiPriority="52"/>
-    <w:lsdException w:name="List Table 1 Light" w:uiPriority="46"/>
-    <w:lsdException w:name="List Table 2" w:uiPriority="47"/>
-    <w:lsdException w:name="List Table 3" w:uiPriority="48"/>
-    <w:lsdException w:name="List Table 4" w:uiPriority="49"/>
-    <w:lsdException w:name="List Table 5 Dark" w:uiPriority="50"/>
-    <w:lsdException w:name="List Table 6 Colorful" w:uiPriority="51"/>
-    <w:lsdException w:name="List Table 7 Colorful" w:uiPriority="52"/>
-    <w:lsdException w:name="List Table 1 Light Accent 1" w:uiPriority="46"/>
-    <w:lsdException w:name="List Table 2 Accent 1" w:uiPriority="47"/>
-    <w:lsdException w:name="List Table 3 Accent 1" w:uiPriority="48"/>
-    <w:lsdException w:name="List Table 4 Accent 1" w:uiPriority="49"/>
-    <w:lsdException w:name="List Table 5 Dark Accent 1" w:uiPriority="50"/>
-    <w:lsdException w:name="List Table 6 Colorful Accent 1" w:uiPriority="51"/>
-    <w:lsdException w:name="List Table 7 Colorful Accent 1" w:uiPriority="52"/>
-    <w:lsdException w:name="List Table 1 Light Accent 2" w:uiPriority="46"/>
-    <w:lsdException w:name="List Table 2 Accent 2" w:uiPriority="47"/>
-    <w:lsdException w:name="List Table 3 Accent 2" w:uiPriority="48"/>
-    <w:lsdException w:name="List Table 4 Accent 2" w:uiPriority="49"/>
-    <w:lsdException w:name="List Table 5 Dark Accent 2" w:uiPriority="50"/>
-    <w:lsdException w:name="List Table 6 Colorful Accent 2" w:uiPriority="51"/>
-    <w:lsdException w:name="List Table 7 Colorful Accent 2" w:uiPriority="52"/>
-    <w:lsdException w:name="List Table 1 Light Accent 3" w:uiPriority="46"/>
-    <w:lsdException w:name="List Table 2 Accent 3" w:uiPriority="47"/>
-    <w:lsdException w:name="List Table 3 Accent 3" w:uiPriority="48"/>
-    <w:lsdException w:name="List Table 4 Accent 3" w:uiPriority="49"/>
-    <w:lsdException w:name="List Table 5 Dark Accent 3" w:uiPriority="50"/>
-    <w:lsdException w:name="List Table 6 Colorful Accent 3" w:uiPriority="51"/>
-    <w:lsdException w:name="List Table 7 Colorful Accent 3" w:uiPriority="52"/>
-    <w:lsdException w:name="List Table 1 Light Accent 4" w:uiPriority="46"/>
-    <w:lsdException w:name="List Table 2 Accent 4" w:uiPriority="47"/>
-    <w:lsdException w:name="List Table 3 Accent 4" w:uiPriority="48"/>
-    <w:lsdException w:name="List Table 4 Accent 4" w:uiPriority="49"/>
-    <w:lsdException w:name="List Table 5 Dark Accent 4" w:uiPriority="50"/>
-    <w:lsdException w:name="List Table 6 Colorful Accent 4" w:uiPriority="51"/>
-    <w:lsdException w:name="List Table 7 Colorful Accent 4" w:uiPriority="52"/>
-    <w:lsdException w:name="List Table 1 Light Accent 5" w:uiPriority="46"/>
-    <w:lsdException w:name="List Table 2 Accent 5" w:uiPriority="47"/>
-    <w:lsdException w:name="List Table 3 Accent 5" w:uiPriority="48"/>
-    <w:lsdException w:name="List Table 4 Accent 5" w:uiPriority="49"/>
-    <w:lsdException w:name="List Table 5 Dark Accent 5" w:uiPriority="50"/>
-    <w:lsdException w:name="List Table 6 Colorful Accent 5" w:uiPriority="51"/>
-    <w:lsdException w:name="List Table 7 Colorful Accent 5" w:uiPriority="52"/>
-    <w:lsdException w:name="List Table 1 Light Accent 6" w:uiPriority="46"/>
-    <w:lsdException w:name="List Table 2 Accent 6" w:uiPriority="47"/>
-    <w:lsdException w:name="List Table 3 Accent 6" w:uiPriority="48"/>
-    <w:lsdException w:name="List Table 4 Accent 6" w:uiPriority="49"/>
-    <w:lsdException w:name="List Table 5 Dark Accent 6" w:uiPriority="50"/>
-    <w:lsdException w:name="List Table 6 Colorful Accent 6" w:uiPriority="51"/>
-    <w:lsdException w:name="List Table 7 Colorful Accent 6" w:uiPriority="52"/>
+  <w:latentStyles w:defLockedState="0" w:defUIPriority="99" w:defSemiHidden="1" w:defUnhideWhenUsed="1" w:defQFormat="0" w:count="267">
+    <w:lsdException w:name="Normal" w:semiHidden="0" w:uiPriority="0" w:unhideWhenUsed="0" w:qFormat="1"/>
+    <w:lsdException w:name="heading 1" w:semiHidden="0" w:uiPriority="9" w:unhideWhenUsed="0" w:qFormat="1"/>
+    <w:lsdException w:name="heading 2" w:uiPriority="9" w:qFormat="1"/>
+    <w:lsdException w:name="heading 3" w:uiPriority="9" w:qFormat="1"/>
+    <w:lsdException w:name="heading 4" w:uiPriority="9" w:qFormat="1"/>
+    <w:lsdException w:name="heading 5" w:uiPriority="9" w:qFormat="1"/>
+    <w:lsdException w:name="heading 6" w:uiPriority="9" w:qFormat="1"/>
+    <w:lsdException w:name="heading 7" w:uiPriority="9" w:qFormat="1"/>
+    <w:lsdException w:name="heading 8" w:uiPriority="9" w:qFormat="1"/>
+    <w:lsdException w:name="heading 9" w:uiPriority="9" w:qFormat="1"/>
+    <w:lsdException w:name="toc 1" w:uiPriority="39"/>
+    <w:lsdException w:name="toc 2" w:uiPriority="39"/>
+    <w:lsdException w:name="toc 3" w:uiPriority="39"/>
+    <w:lsdException w:name="toc 4" w:uiPriority="39"/>
+    <w:lsdException w:name="toc 5" w:uiPriority="39"/>
+    <w:lsdException w:name="toc 6" w:uiPriority="39"/>
+    <w:lsdException w:name="toc 7" w:uiPriority="39"/>
+    <w:lsdException w:name="toc 8" w:uiPriority="39"/>
+    <w:lsdException w:name="toc 9" w:uiPriority="39"/>
+    <w:lsdException w:name="caption" w:uiPriority="35" w:qFormat="1"/>
+    <w:lsdException w:name="Title" w:semiHidden="0" w:uiPriority="10" w:unhideWhenUsed="0" w:qFormat="1"/>
+    <w:lsdException w:name="Default Paragraph Font" w:uiPriority="1"/>
+    <w:lsdException w:name="Subtitle" w:semiHidden="0" w:uiPriority="11" w:unhideWhenUsed="0" w:qFormat="1"/>
+    <w:lsdException w:name="Strong" w:semiHidden="0" w:uiPriority="22" w:unhideWhenUsed="0" w:qFormat="1"/>
+    <w:lsdException w:name="Emphasis" w:semiHidden="0" w:uiPriority="20" w:unhideWhenUsed="0" w:qFormat="1"/>
+    <w:lsdException w:name="Table Grid" w:semiHidden="0" w:uiPriority="39" w:unhideWhenUsed="0"/>
+    <w:lsdException w:name="Placeholder Text" w:unhideWhenUsed="0"/>
+    <w:lsdException w:name="No Spacing" w:semiHidden="0" w:uiPriority="1" w:unhideWhenUsed="0" w:qFormat="1"/>
+    <w:lsdException w:name="Light Shading" w:semiHidden="0" w:uiPriority="60" w:unhideWhenUsed="0"/>
+    <w:lsdException w:name="Light List" w:semiHidden="0" w:uiPriority="61" w:unhideWhenUsed="0"/>
+    <w:lsdException w:name="Light Grid" w:semiHidden="0" w:uiPriority="62" w:unhideWhenUsed="0"/>
+    <w:lsdException w:name="Medium Shading 1" w:semiHidden="0" w:uiPriority="63" w:unhideWhenUsed="0"/>
+    <w:lsdException w:name="Medium Shading 2" w:semiHidden="0" w:uiPriority="64" w:unhideWhenUsed="0"/>
+    <w:lsdException w:name="Medium List 1" w:semiHidden="0" w:uiPriority="65" w:unhideWhenUsed="0"/>
+    <w:lsdException w:name="Medium List 2" w:semiHidden="0" w:uiPriority="66" w:unhideWhenUsed="0"/>
+    <w:lsdException w:name="Medium Grid 1" w:semiHidden="0" w:uiPriority="67" w:unhideWhenUsed="0"/>
+    <w:lsdException w:name="Medium Grid 2" w:semiHidden="0" w:uiPriority="68" w:unhideWhenUsed="0"/>
+    <w:lsdException w:name="Medium Grid 3" w:semiHidden="0" w:uiPriority="69" w:unhideWhenUsed="0"/>
+    <w:lsdException w:name="Dark List" w:semiHidden="0" w:uiPriority="70" w:unhideWhenUsed="0"/>
+    <w:lsdException w:name="Colorful Shading" w:semiHidden="0" w:uiPriority="71" w:unhideWhenUsed="0"/>
+    <w:lsdException w:name="Colorful List" w:semiHidden="0" w:uiPriority="72" w:unhideWhenUsed="0"/>
+    <w:lsdException w:name="Colorful Grid" w:semiHidden="0" w:uiPriority="73" w:unhideWhenUsed="0"/>
+    <w:lsdException w:name="Light Shading Accent 1" w:semiHidden="0" w:uiPriority="60" w:unhideWhenUsed="0"/>
+    <w:lsdException w:name="Light List Accent 1" w:semiHidden="0" w:uiPriority="61" w:unhideWhenUsed="0"/>
+    <w:lsdException w:name="Light Grid Accent 1" w:semiHidden="0" w:uiPriority="62" w:unhideWhenUsed="0"/>
+    <w:lsdException w:name="Medium Shading 1 Accent 1" w:semiHidden="0" w:uiPriority="63" w:unhideWhenUsed="0"/>
+    <w:lsdException w:name="Medium Shading 2 Accent 1" w:semiHidden="0" w:uiPriority="64" w:unhideWhenUsed="0"/>
+    <w:lsdException w:name="Medium List 1 Accent 1" w:semiHidden="0" w:uiPriority="65" w:unhideWhenUsed="0"/>
+    <w:lsdException w:name="Revision" w:unhideWhenUsed="0"/>
+    <w:lsdException w:name="List Paragraph" w:semiHidden="0" w:uiPriority="34" w:unhideWhenUsed="0" w:qFormat="1"/>
+    <w:lsdException w:name="Quote" w:semiHidden="0" w:uiPriority="29" w:unhideWhenUsed="0" w:qFormat="1"/>
+    <w:lsdException w:name="Intense Quote" w:semiHidden="0" w:uiPriority="30" w:unhideWhenUsed="0" w:qFormat="1"/>
+    <w:lsdException w:name="Medium List 2 Accent 1" w:semiHidden="0" w:uiPriority="66" w:unhideWhenUsed="0"/>
+    <w:lsdException w:name="Medium Grid 1 Accent 1" w:semiHidden="0" w:uiPriority="67" w:unhideWhenUsed="0"/>
+    <w:lsdException w:name="Medium Grid 2 Accent 1" w:semiHidden="0" w:uiPriority="68" w:unhideWhenUsed="0"/>
+    <w:lsdException w:name="Medium Grid 3 Accent 1" w:semiHidden="0" w:uiPriority="69" w:unhideWhenUsed="0"/>
+    <w:lsdException w:name="Dark List Accent 1" w:semiHidden="0" w:uiPriority="70" w:unhideWhenUsed="0"/>
+    <w:lsdException w:name="Colorful Shading Accent 1" w:semiHidden="0" w:uiPriority="71" w:unhideWhenUsed="0"/>
+    <w:lsdException w:name="Colorful List Accent 1" w:semiHidden="0" w:uiPriority="72" w:unhideWhenUsed="0"/>
+    <w:lsdException w:name="Colorful Grid Accent 1" w:semiHidden="0" w:uiPriority="73" w:unhideWhenUsed="0"/>
+    <w:lsdException w:name="Light Shading Accent 2" w:semiHidden="0" w:uiPriority="60" w:unhideWhenUsed="0"/>
+    <w:lsdException w:name="Light List Accent 2" w:semiHidden="0" w:uiPriority="61" w:unhideWhenUsed="0"/>
+    <w:lsdException w:name="Light Grid Accent 2" w:semiHidden="0" w:uiPriority="62" w:unhideWhenUsed="0"/>
+    <w:lsdException w:name="Medium Shading 1 Accent 2" w:semiHidden="0" w:uiPriority="63" w:unhideWhenUsed="0"/>
+    <w:lsdException w:name="Medium Shading 2 Accent 2" w:semiHidden="0" w:uiPriority="64" w:unhideWhenUsed="0"/>
+    <w:lsdException w:name="Medium List 1 Accent 2" w:semiHidden="0" w:uiPriority="65" w:unhideWhenUsed="0"/>
+    <w:lsdException w:name="Medium List 2 Accent 2" w:semiHidden="0" w:uiPriority="66" w:unhideWhenUsed="0"/>
+    <w:lsdException w:name="Medium Grid 1 Accent 2" w:semiHidden="0" w:uiPriority="67" w:unhideWhenUsed="0"/>
+    <w:lsdException w:name="Medium Grid 2 Accent 2" w:semiHidden="0" w:uiPriority="68" w:unhideWhenUsed="0"/>
+    <w:lsdException w:name="Medium Grid 3 Accent 2" w:semiHidden="0" w:uiPriority="69" w:unhideWhenUsed="0"/>
+    <w:lsdException w:name="Dark List Accent 2" w:semiHidden="0" w:uiPriority="70" w:unhideWhenUsed="0"/>
+    <w:lsdException w:name="Colorful Shading Accent 2" w:semiHidden="0" w:uiPriority="71" w:unhideWhenUsed="0"/>
+    <w:lsdException w:name="Colorful List Accent 2" w:semiHidden="0" w:uiPriority="72" w:unhideWhenUsed="0"/>
+    <w:lsdException w:name="Colorful Grid Accent 2" w:semiHidden="0" w:uiPriority="73" w:unhideWhenUsed="0"/>
+    <w:lsdException w:name="Light Shading Accent 3" w:semiHidden="0" w:uiPriority="60" w:unhideWhenUsed="0"/>
+    <w:lsdException w:name="Light List Accent 3" w:semiHidden="0" w:uiPriority="61" w:unhideWhenUsed="0"/>
+    <w:lsdException w:name="Light Grid Accent 3" w:semiHidden="0" w:uiPriority="62" w:unhideWhenUsed="0"/>
+    <w:lsdException w:name="Medium Shading 1 Accent 3" w:semiHidden="0" w:uiPriority="63" w:unhideWhenUsed="0"/>
+    <w:lsdException w:name="Medium Shading 2 Accent 3" w:semiHidden="0" w:uiPriority="64" w:unhideWhenUsed="0"/>
+    <w:lsdException w:name="Medium List 1 Accent 3" w:semiHidden="0" w:uiPriority="65" w:unhideWhenUsed="0"/>
+    <w:lsdException w:name="Medium List 2 Accent 3" w:semiHidden="0" w:uiPriority="66" w:unhideWhenUsed="0"/>
+    <w:lsdException w:name="Medium Grid 1 Accent 3" w:semiHidden="0" w:uiPriority="67" w:unhideWhenUsed="0"/>
+    <w:lsdException w:name="Medium Grid 2 Accent 3" w:semiHidden="0" w:uiPriority="68" w:unhideWhenUsed="0"/>
+    <w:lsdException w:name="Medium Grid 3 Accent 3" w:semiHidden="0" w:uiPriority="69" w:unhideWhenUsed="0"/>
+    <w:lsdException w:name="Dark List Accent 3" w:semiHidden="0" w:uiPriority="70" w:unhideWhenUsed="0"/>
+    <w:lsdException w:name="Colorful Shading Accent 3" w:semiHidden="0" w:uiPriority="71" w:unhideWhenUsed="0"/>
+    <w:lsdException w:name="Colorful List Accent 3" w:semiHidden="0" w:uiPriority="72" w:unhideWhenUsed="0"/>
+    <w:lsdException w:name="Colorful Grid Accent 3" w:semiHidden="0" w:uiPriority="73" w:unhideWhenUsed="0"/>
+    <w:lsdException w:name="Light Shading Accent 4" w:semiHidden="0" w:uiPriority="60" w:unhideWhenUsed="0"/>
+    <w:lsdException w:name="Light List Accent 4" w:semiHidden="0" w:uiPriority="61" w:unhideWhenUsed="0"/>
+    <w:lsdException w:name="Light Grid Accent 4" w:semiHidden="0" w:uiPriority="62" w:unhideWhenUsed="0"/>
+    <w:lsdException w:name="Medium Shading 1 Accent 4" w:semiHidden="0" w:uiPriority="63" w:unhideWhenUsed="0"/>
+    <w:lsdException w:name="Medium Shading 2 Accent 4" w:semiHidden="0" w:uiPriority="64" w:unhideWhenUsed="0"/>
+    <w:lsdException w:name="Medium List 1 Accent 4" w:semiHidden="0" w:uiPriority="65" w:unhideWhenUsed="0"/>
+    <w:lsdException w:name="Medium List 2 Accent 4" w:semiHidden="0" w:uiPriority="66" w:unhideWhenUsed="0"/>
+    <w:lsdException w:name="Medium Grid 1 Accent 4" w:semiHidden="0" w:uiPriority="67" w:unhideWhenUsed="0"/>
+    <w:lsdException w:name="Medium Grid 2 Accent 4" w:semiHidden="0" w:uiPriority="68" w:unhideWhenUsed="0"/>
+    <w:lsdException w:name="Medium Grid 3 Accent 4" w:semiHidden="0" w:uiPriority="69" w:unhideWhenUsed="0"/>
+    <w:lsdException w:name="Dark List Accent 4" w:semiHidden="0" w:uiPriority="70" w:unhideWhenUsed="0"/>
+    <w:lsdException w:name="Colorful Shading Accent 4" w:semiHidden="0" w:uiPriority="71" w:unhideWhenUsed="0"/>
+    <w:lsdException w:name="Colorful List Accent 4" w:semiHidden="0" w:uiPriority="72" w:unhideWhenUsed="0"/>
+    <w:lsdException w:name="Colorful Grid Accent 4" w:semiHidden="0" w:uiPriority="73" w:unhideWhenUsed="0"/>
+    <w:lsdException w:name="Light Shading Accent 5" w:semiHidden="0" w:uiPriority="60" w:unhideWhenUsed="0"/>
+    <w:lsdException w:name="Light List Accent 5" w:semiHidden="0" w:uiPriority="61" w:unhideWhenUsed="0"/>
+    <w:lsdException w:name="Light Grid Accent 5" w:semiHidden="0" w:uiPriority="62" w:unhideWhenUsed="0"/>
+    <w:lsdException w:name="Medium Shading 1 Accent 5" w:semiHidden="0" w:uiPriority="63" w:unhideWhenUsed="0"/>
+    <w:lsdException w:name="Medium Shading 2 Accent 5" w:semiHidden="0" w:uiPriority="64" w:unhideWhenUsed="0"/>
+    <w:lsdException w:name="Medium List 1 Accent 5" w:semiHidden="0" w:uiPriority="65" w:unhideWhenUsed="0"/>
+    <w:lsdException w:name="Medium List 2 Accent 5" w:semiHidden="0" w:uiPriority="66" w:unhideWhenUsed="0"/>
+    <w:lsdException w:name="Medium Grid 1 Accent 5" w:semiHidden="0" w:uiPriority="67" w:unhideWhenUsed="0"/>
+    <w:lsdException w:name="Medium Grid 2 Accent 5" w:semiHidden="0" w:uiPriority="68" w:unhideWhenUsed="0"/>
+    <w:lsdException w:name="Medium Grid 3 Accent 5" w:semiHidden="0" w:uiPriority="69" w:unhideWhenUsed="0"/>
+    <w:lsdException w:name="Dark List Accent 5" w:semiHidden="0" w:uiPriority="70" w:unhideWhenUsed="0"/>
+    <w:lsdException w:name="Colorful Shading Accent 5" w:semiHidden="0" w:uiPriority="71" w:unhideWhenUsed="0"/>
+    <w:lsdException w:name="Colorful List Accent 5" w:semiHidden="0" w:uiPriority="72" w:unhideWhenUsed="0"/>
+    <w:lsdException w:name="Colorful Grid Accent 5" w:semiHidden="0" w:uiPriority="73" w:unhideWhenUsed="0"/>
+    <w:lsdException w:name="Light Shading Accent 6" w:semiHidden="0" w:uiPriority="60" w:unhideWhenUsed="0"/>
+    <w:lsdException w:name="Light List Accent 6" w:semiHidden="0" w:uiPriority="61" w:unhideWhenUsed="0"/>
+    <w:lsdException w:name="Light Grid Accent 6" w:semiHidden="0" w:uiPriority="62" w:unhideWhenUsed="0"/>
+    <w:lsdException w:name="Medium Shading 1 Accent 6" w:semiHidden="0" w:uiPriority="63" w:unhideWhenUsed="0"/>
+    <w:lsdException w:name="Medium Shading 2 Accent 6" w:semiHidden="0" w:uiPriority="64" w:unhideWhenUsed="0"/>
+    <w:lsdException w:name="Medium List 1 Accent 6" w:semiHidden="0" w:uiPriority="65" w:unhideWhenUsed="0"/>
+    <w:lsdException w:name="Medium List 2 Accent 6" w:semiHidden="0" w:uiPriority="66" w:unhideWhenUsed="0"/>
+    <w:lsdException w:name="Medium Grid 1 Accent 6" w:semiHidden="0" w:uiPriority="67" w:unhideWhenUsed="0"/>
+    <w:lsdException w:name="Medium Grid 2 Accent 6" w:semiHidden="0" w:uiPriority="68" w:unhideWhenUsed="0"/>
+    <w:lsdException w:name="Medium Grid 3 Accent 6" w:semiHidden="0" w:uiPriority="69" w:unhideWhenUsed="0"/>
+    <w:lsdException w:name="Dark List Accent 6" w:semiHidden="0" w:uiPriority="70" w:unhideWhenUsed="0"/>
+    <w:lsdException w:name="Colorful Shading Accent 6" w:semiHidden="0" w:uiPriority="71" w:unhideWhenUsed="0"/>
+    <w:lsdException w:name="Colorful List Accent 6" w:semiHidden="0" w:uiPriority="72" w:unhideWhenUsed="0"/>
+    <w:lsdException w:name="Colorful Grid Accent 6" w:semiHidden="0" w:uiPriority="73" w:unhideWhenUsed="0"/>
+    <w:lsdException w:name="Subtle Emphasis" w:semiHidden="0" w:uiPriority="19" w:unhideWhenUsed="0" w:qFormat="1"/>
+    <w:lsdException w:name="Intense Emphasis" w:semiHidden="0" w:uiPriority="21" w:unhideWhenUsed="0" w:qFormat="1"/>
+    <w:lsdException w:name="Subtle Reference" w:semiHidden="0" w:uiPriority="31" w:unhideWhenUsed="0" w:qFormat="1"/>
+    <w:lsdException w:name="Intense Reference" w:semiHidden="0" w:uiPriority="32" w:unhideWhenUsed="0" w:qFormat="1"/>
+    <w:lsdException w:name="Book Title" w:semiHidden="0" w:uiPriority="33" w:unhideWhenUsed="0" w:qFormat="1"/>
+    <w:lsdException w:name="Bibliography" w:uiPriority="37"/>
+    <w:lsdException w:name="TOC Heading" w:uiPriority="39" w:qFormat="1"/>
+  </w:latentStyles>
+  <w:style w:type="paragraph" w:default="1" w:styleId="Normal">
+    <w:name w:val="Normal"/>
+    <w:qFormat/>
+  </w:style>
+  <w:style w:type="character" w:default="1" w:styleId="DefaultParagraphFont">
+    <w:name w:val="Default Paragraph Font"/>
+    <w:uiPriority w:val="1"/>
+    <w:semiHidden/>
+    <w:unhideWhenUsed/>
+  </w:style>
+  <w:style w:type="table" w:default="1" w:styleId="TableNormal">
+    <w:name w:val="Normal Table"/>
+    <w:uiPriority w:val="99"/>
+    <w:semiHidden/>
+    <w:unhideWhenUsed/>
+    <w:tblPr>
+      <w:tblInd w:w="0" w:type="dxa"/>
+      <w:tblCellMar>
+        <w:top w:w="0" w:type="dxa"/>
+        <w:left w:w="108" w:type="dxa"/>
+        <w:bottom w:w="0" w:type="dxa"/>
+        <w:right w:w="108" w:type="dxa"/>
+      </w:tblCellMar>
+    </w:tblPr>
+  </w:style>
+  <w:style w:type="numbering" w:default="1" w:styleId="NoList">
+    <w:name w:val="No List"/>
+    <w:uiPriority w:val="99"/>
+    <w:semiHidden/>
+    <w:unhideWhenUsed/>
+  </w:style>
+  <w:style w:type="paragraph" w:styleId="ListParagraph">
+    <w:name w:val="List Paragraph"/>
+    <w:basedOn w:val="Normal"/>
+    <w:uiPriority w:val="34"/>
+    <w:qFormat/>
+    <w:rsid w:val="007139D1"/>
+    <w:pPr>
+      <w:ind w:left="720"/>
+      <w:contextualSpacing/>
+    </w:pPr>
+  </w:style>
+</w:styles>
+</file>
+
+<file path=word/stylesWithEffects.xml><?xml version="1.0" encoding="utf-8"?>
+<w:styles xmlns:wpc="http://schemas.microsoft.com/office/word/2010/wordprocessingCanvas" xmlns:mc="http://schemas.openxmlformats.org/markup-compatibility/2006" xmlns:o="urn:schemas-microsoft-com:office:office" xmlns:r="http://schemas.openxmlformats.org/officeDocument/2006/relationships" xmlns:m="http://schemas.openxmlformats.org/officeDocument/2006/math" xmlns:v="urn:schemas-microsoft-com:vml" xmlns:wp14="http://schemas.microsoft.com/office/word/2010/wordprocessingDrawing" xmlns:wp="http://schemas.openxmlformats.org/drawingml/2006/wordprocessingDrawing" xmlns:w10="urn:schemas-microsoft-com:office:word" xmlns:w="http://schemas.openxmlformats.org/wordprocessingml/2006/main" xmlns:w14="http://schemas.microsoft.com/office/word/2010/wordml" xmlns:wpg="http://schemas.microsoft.com/office/word/2010/wordprocessingGroup" xmlns:wpi="http://schemas.microsoft.com/office/word/2010/wordprocessingInk" xmlns:wne="http://schemas.microsoft.com/office/word/2006/wordml" xmlns:wps="http://schemas.microsoft.com/office/word/2010/wordprocessingShape" mc:Ignorable="w14 wp14">
+  <w:docDefaults>
+    <w:rPrDefault>
+      <w:rPr>
+        <w:rFonts w:asciiTheme="minorHAnsi" w:eastAsiaTheme="minorHAnsi" w:hAnsiTheme="minorHAnsi" w:cstheme="minorBidi"/>
+        <w:sz w:val="22"/>
+        <w:szCs w:val="22"/>
+        <w:lang w:val="en-US" w:eastAsia="en-US" w:bidi="ar-SA"/>
+      </w:rPr>
+    </w:rPrDefault>
+    <w:pPrDefault>
+      <w:pPr>
+        <w:spacing w:after="160" w:line="259" w:lineRule="auto"/>
+      </w:pPr>
+    </w:pPrDefault>
+  </w:docDefaults>
+  <w:latentStyles w:defLockedState="0" w:defUIPriority="99" w:defSemiHidden="1" w:defUnhideWhenUsed="1" w:defQFormat="0" w:count="267">
+    <w:lsdException w:name="Normal" w:semiHidden="0" w:uiPriority="0" w:unhideWhenUsed="0" w:qFormat="1"/>
+    <w:lsdException w:name="heading 1" w:semiHidden="0" w:uiPriority="9" w:unhideWhenUsed="0" w:qFormat="1"/>
+    <w:lsdException w:name="heading 2" w:uiPriority="9" w:qFormat="1"/>
+    <w:lsdException w:name="heading 3" w:uiPriority="9" w:qFormat="1"/>
+    <w:lsdException w:name="heading 4" w:uiPriority="9" w:qFormat="1"/>
+    <w:lsdException w:name="heading 5" w:uiPriority="9" w:qFormat="1"/>
+    <w:lsdException w:name="heading 6" w:uiPriority="9" w:qFormat="1"/>
+    <w:lsdException w:name="heading 7" w:uiPriority="9" w:qFormat="1"/>
+    <w:lsdException w:name="heading 8" w:uiPriority="9" w:qFormat="1"/>
+    <w:lsdException w:name="heading 9" w:uiPriority="9" w:qFormat="1"/>
+    <w:lsdException w:name="toc 1" w:uiPriority="39"/>
+    <w:lsdException w:name="toc 2" w:uiPriority="39"/>
+    <w:lsdException w:name="toc 3" w:uiPriority="39"/>
+    <w:lsdException w:name="toc 4" w:uiPriority="39"/>
+    <w:lsdException w:name="toc 5" w:uiPriority="39"/>
+    <w:lsdException w:name="toc 6" w:uiPriority="39"/>
+    <w:lsdException w:name="toc 7" w:uiPriority="39"/>
+    <w:lsdException w:name="toc 8" w:uiPriority="39"/>
+    <w:lsdException w:name="toc 9" w:uiPriority="39"/>
+    <w:lsdException w:name="caption" w:uiPriority="35" w:qFormat="1"/>
+    <w:lsdException w:name="Title" w:semiHidden="0" w:uiPriority="10" w:unhideWhenUsed="0" w:qFormat="1"/>
+    <w:lsdException w:name="Default Paragraph Font" w:uiPriority="1"/>
+    <w:lsdException w:name="Subtitle" w:semiHidden="0" w:uiPriority="11" w:unhideWhenUsed="0" w:qFormat="1"/>
+    <w:lsdException w:name="Strong" w:semiHidden="0" w:uiPriority="22" w:unhideWhenUsed="0" w:qFormat="1"/>
+    <w:lsdException w:name="Emphasis" w:semiHidden="0" w:uiPriority="20" w:unhideWhenUsed="0" w:qFormat="1"/>
+    <w:lsdException w:name="Table Grid" w:semiHidden="0" w:uiPriority="39" w:unhideWhenUsed="0"/>
+    <w:lsdException w:name="Placeholder Text" w:unhideWhenUsed="0"/>
+    <w:lsdException w:name="No Spacing" w:semiHidden="0" w:uiPriority="1" w:unhideWhenUsed="0" w:qFormat="1"/>
+    <w:lsdException w:name="Light Shading" w:semiHidden="0" w:uiPriority="60" w:unhideWhenUsed="0"/>
+    <w:lsdException w:name="Light List" w:semiHidden="0" w:uiPriority="61" w:unhideWhenUsed="0"/>
+    <w:lsdException w:name="Light Grid" w:semiHidden="0" w:uiPriority="62" w:unhideWhenUsed="0"/>
+    <w:lsdException w:name="Medium Shading 1" w:semiHidden="0" w:uiPriority="63" w:unhideWhenUsed="0"/>
+    <w:lsdException w:name="Medium Shading 2" w:semiHidden="0" w:uiPriority="64" w:unhideWhenUsed="0"/>
+    <w:lsdException w:name="Medium List 1" w:semiHidden="0" w:uiPriority="65" w:unhideWhenUsed="0"/>
+    <w:lsdException w:name="Medium List 2" w:semiHidden="0" w:uiPriority="66" w:unhideWhenUsed="0"/>
+    <w:lsdException w:name="Medium Grid 1" w:semiHidden="0" w:uiPriority="67" w:unhideWhenUsed="0"/>
+    <w:lsdException w:name="Medium Grid 2" w:semiHidden="0" w:uiPriority="68" w:unhideWhenUsed="0"/>
+    <w:lsdException w:name="Medium Grid 3" w:semiHidden="0" w:uiPriority="69" w:unhideWhenUsed="0"/>
+    <w:lsdException w:name="Dark List" w:semiHidden="0" w:uiPriority="70" w:unhideWhenUsed="0"/>
+    <w:lsdException w:name="Colorful Shading" w:semiHidden="0" w:uiPriority="71" w:unhideWhenUsed="0"/>
+    <w:lsdException w:name="Colorful List" w:semiHidden="0" w:uiPriority="72" w:unhideWhenUsed="0"/>
+    <w:lsdException w:name="Colorful Grid" w:semiHidden="0" w:uiPriority="73" w:unhideWhenUsed="0"/>
+    <w:lsdException w:name="Light Shading Accent 1" w:semiHidden="0" w:uiPriority="60" w:unhideWhenUsed="0"/>
+    <w:lsdException w:name="Light List Accent 1" w:semiHidden="0" w:uiPriority="61" w:unhideWhenUsed="0"/>
+    <w:lsdException w:name="Light Grid Accent 1" w:semiHidden="0" w:uiPriority="62" w:unhideWhenUsed="0"/>
+    <w:lsdException w:name="Medium Shading 1 Accent 1" w:semiHidden="0" w:uiPriority="63" w:unhideWhenUsed="0"/>
+    <w:lsdException w:name="Medium Shading 2 Accent 1" w:semiHidden="0" w:uiPriority="64" w:unhideWhenUsed="0"/>
+    <w:lsdException w:name="Medium List 1 Accent 1" w:semiHidden="0" w:uiPriority="65" w:unhideWhenUsed="0"/>
+    <w:lsdException w:name="Revision" w:unhideWhenUsed="0"/>
+    <w:lsdException w:name="List Paragraph" w:semiHidden="0" w:uiPriority="34" w:unhideWhenUsed="0" w:qFormat="1"/>
+    <w:lsdException w:name="Quote" w:semiHidden="0" w:uiPriority="29" w:unhideWhenUsed="0" w:qFormat="1"/>
+    <w:lsdException w:name="Intense Quote" w:semiHidden="0" w:uiPriority="30" w:unhideWhenUsed="0" w:qFormat="1"/>
+    <w:lsdException w:name="Medium List 2 Accent 1" w:semiHidden="0" w:uiPriority="66" w:unhideWhenUsed="0"/>
+    <w:lsdException w:name="Medium Grid 1 Accent 1" w:semiHidden="0" w:uiPriority="67" w:unhideWhenUsed="0"/>
+    <w:lsdException w:name="Medium Grid 2 Accent 1" w:semiHidden="0" w:uiPriority="68" w:unhideWhenUsed="0"/>
+    <w:lsdException w:name="Medium Grid 3 Accent 1" w:semiHidden="0" w:uiPriority="69" w:unhideWhenUsed="0"/>
+    <w:lsdException w:name="Dark List Accent 1" w:semiHidden="0" w:uiPriority="70" w:unhideWhenUsed="0"/>
+    <w:lsdException w:name="Colorful Shading Accent 1" w:semiHidden="0" w:uiPriority="71" w:unhideWhenUsed="0"/>
+    <w:lsdException w:name="Colorful List Accent 1" w:semiHidden="0" w:uiPriority="72" w:unhideWhenUsed="0"/>
+    <w:lsdException w:name="Colorful Grid Accent 1" w:semiHidden="0" w:uiPriority="73" w:unhideWhenUsed="0"/>
+    <w:lsdException w:name="Light Shading Accent 2" w:semiHidden="0" w:uiPriority="60" w:unhideWhenUsed="0"/>
+    <w:lsdException w:name="Light List Accent 2" w:semiHidden="0" w:uiPriority="61" w:unhideWhenUsed="0"/>
+    <w:lsdException w:name="Light Grid Accent 2" w:semiHidden="0" w:uiPriority="62" w:unhideWhenUsed="0"/>
+    <w:lsdException w:name="Medium Shading 1 Accent 2" w:semiHidden="0" w:uiPriority="63" w:unhideWhenUsed="0"/>
+    <w:lsdException w:name="Medium Shading 2 Accent 2" w:semiHidden="0" w:uiPriority="64" w:unhideWhenUsed="0"/>
+    <w:lsdException w:name="Medium List 1 Accent 2" w:semiHidden="0" w:uiPriority="65" w:unhideWhenUsed="0"/>
+    <w:lsdException w:name="Medium List 2 Accent 2" w:semiHidden="0" w:uiPriority="66" w:unhideWhenUsed="0"/>
+    <w:lsdException w:name="Medium Grid 1 Accent 2" w:semiHidden="0" w:uiPriority="67" w:unhideWhenUsed="0"/>
+    <w:lsdException w:name="Medium Grid 2 Accent 2" w:semiHidden="0" w:uiPriority="68" w:unhideWhenUsed="0"/>
+    <w:lsdException w:name="Medium Grid 3 Accent 2" w:semiHidden="0" w:uiPriority="69" w:unhideWhenUsed="0"/>
+    <w:lsdException w:name="Dark List Accent 2" w:semiHidden="0" w:uiPriority="70" w:unhideWhenUsed="0"/>
+    <w:lsdException w:name="Colorful Shading Accent 2" w:semiHidden="0" w:uiPriority="71" w:unhideWhenUsed="0"/>
+    <w:lsdException w:name="Colorful List Accent 2" w:semiHidden="0" w:uiPriority="72" w:unhideWhenUsed="0"/>
+    <w:lsdException w:name="Colorful Grid Accent 2" w:semiHidden="0" w:uiPriority="73" w:unhideWhenUsed="0"/>
+    <w:lsdException w:name="Light Shading Accent 3" w:semiHidden="0" w:uiPriority="60" w:unhideWhenUsed="0"/>
+    <w:lsdException w:name="Light List Accent 3" w:semiHidden="0" w:uiPriority="61" w:unhideWhenUsed="0"/>
+    <w:lsdException w:name="Light Grid Accent 3" w:semiHidden="0" w:uiPriority="62" w:unhideWhenUsed="0"/>
+    <w:lsdException w:name="Medium Shading 1 Accent 3" w:semiHidden="0" w:uiPriority="63" w:unhideWhenUsed="0"/>
+    <w:lsdException w:name="Medium Shading 2 Accent 3" w:semiHidden="0" w:uiPriority="64" w:unhideWhenUsed="0"/>
+    <w:lsdException w:name="Medium List 1 Accent 3" w:semiHidden="0" w:uiPriority="65" w:unhideWhenUsed="0"/>
+    <w:lsdException w:name="Medium List 2 Accent 3" w:semiHidden="0" w:uiPriority="66" w:unhideWhenUsed="0"/>
+    <w:lsdException w:name="Medium Grid 1 Accent 3" w:semiHidden="0" w:uiPriority="67" w:unhideWhenUsed="0"/>
+    <w:lsdException w:name="Medium Grid 2 Accent 3" w:semiHidden="0" w:uiPriority="68" w:unhideWhenUsed="0"/>
+    <w:lsdException w:name="Medium Grid 3 Accent 3" w:semiHidden="0" w:uiPriority="69" w:unhideWhenUsed="0"/>
+    <w:lsdException w:name="Dark List Accent 3" w:semiHidden="0" w:uiPriority="70" w:unhideWhenUsed="0"/>
+    <w:lsdException w:name="Colorful Shading Accent 3" w:semiHidden="0" w:uiPriority="71" w:unhideWhenUsed="0"/>
+    <w:lsdException w:name="Colorful List Accent 3" w:semiHidden="0" w:uiPriority="72" w:unhideWhenUsed="0"/>
+    <w:lsdException w:name="Colorful Grid Accent 3" w:semiHidden="0" w:uiPriority="73" w:unhideWhenUsed="0"/>
+    <w:lsdException w:name="Light Shading Accent 4" w:semiHidden="0" w:uiPriority="60" w:unhideWhenUsed="0"/>
+    <w:lsdException w:name="Light List Accent 4" w:semiHidden="0" w:uiPriority="61" w:unhideWhenUsed="0"/>
+    <w:lsdException w:name="Light Grid Accent 4" w:semiHidden="0" w:uiPriority="62" w:unhideWhenUsed="0"/>
+    <w:lsdException w:name="Medium Shading 1 Accent 4" w:semiHidden="0" w:uiPriority="63" w:unhideWhenUsed="0"/>
+    <w:lsdException w:name="Medium Shading 2 Accent 4" w:semiHidden="0" w:uiPriority="64" w:unhideWhenUsed="0"/>
+    <w:lsdException w:name="Medium List 1 Accent 4" w:semiHidden="0" w:uiPriority="65" w:unhideWhenUsed="0"/>
+    <w:lsdException w:name="Medium List 2 Accent 4" w:semiHidden="0" w:uiPriority="66" w:unhideWhenUsed="0"/>
+    <w:lsdException w:name="Medium Grid 1 Accent 4" w:semiHidden="0" w:uiPriority="67" w:unhideWhenUsed="0"/>
+    <w:lsdException w:name="Medium Grid 2 Accent 4" w:semiHidden="0" w:uiPriority="68" w:unhideWhenUsed="0"/>
+    <w:lsdException w:name="Medium Grid 3 Accent 4" w:semiHidden="0" w:uiPriority="69" w:unhideWhenUsed="0"/>
+    <w:lsdException w:name="Dark List Accent 4" w:semiHidden="0" w:uiPriority="70" w:unhideWhenUsed="0"/>
+    <w:lsdException w:name="Colorful Shading Accent 4" w:semiHidden="0" w:uiPriority="71" w:unhideWhenUsed="0"/>
+    <w:lsdException w:name="Colorful List Accent 4" w:semiHidden="0" w:uiPriority="72" w:unhideWhenUsed="0"/>
+    <w:lsdException w:name="Colorful Grid Accent 4" w:semiHidden="0" w:uiPriority="73" w:unhideWhenUsed="0"/>
+    <w:lsdException w:name="Light Shading Accent 5" w:semiHidden="0" w:uiPriority="60" w:unhideWhenUsed="0"/>
+    <w:lsdException w:name="Light List Accent 5" w:semiHidden="0" w:uiPriority="61" w:unhideWhenUsed="0"/>
+    <w:lsdException w:name="Light Grid Accent 5" w:semiHidden="0" w:uiPriority="62" w:unhideWhenUsed="0"/>
+    <w:lsdException w:name="Medium Shading 1 Accent 5" w:semiHidden="0" w:uiPriority="63" w:unhideWhenUsed="0"/>
+    <w:lsdException w:name="Medium Shading 2 Accent 5" w:semiHidden="0" w:uiPriority="64" w:unhideWhenUsed="0"/>
+    <w:lsdException w:name="Medium List 1 Accent 5" w:semiHidden="0" w:uiPriority="65" w:unhideWhenUsed="0"/>
+    <w:lsdException w:name="Medium List 2 Accent 5" w:semiHidden="0" w:uiPriority="66" w:unhideWhenUsed="0"/>
+    <w:lsdException w:name="Medium Grid 1 Accent 5" w:semiHidden="0" w:uiPriority="67" w:unhideWhenUsed="0"/>
+    <w:lsdException w:name="Medium Grid 2 Accent 5" w:semiHidden="0" w:uiPriority="68" w:unhideWhenUsed="0"/>
+    <w:lsdException w:name="Medium Grid 3 Accent 5" w:semiHidden="0" w:uiPriority="69" w:unhideWhenUsed="0"/>
+    <w:lsdException w:name="Dark List Accent 5" w:semiHidden="0" w:uiPriority="70" w:unhideWhenUsed="0"/>
+    <w:lsdException w:name="Colorful Shading Accent 5" w:semiHidden="0" w:uiPriority="71" w:unhideWhenUsed="0"/>
+    <w:lsdException w:name="Colorful List Accent 5" w:semiHidden="0" w:uiPriority="72" w:unhideWhenUsed="0"/>
+    <w:lsdException w:name="Colorful Grid Accent 5" w:semiHidden="0" w:uiPriority="73" w:unhideWhenUsed="0"/>
+    <w:lsdException w:name="Light Shading Accent 6" w:semiHidden="0" w:uiPriority="60" w:unhideWhenUsed="0"/>
+    <w:lsdException w:name="Light List Accent 6" w:semiHidden="0" w:uiPriority="61" w:unhideWhenUsed="0"/>
+    <w:lsdException w:name="Light Grid Accent 6" w:semiHidden="0" w:uiPriority="62" w:unhideWhenUsed="0"/>
+    <w:lsdException w:name="Medium Shading 1 Accent 6" w:semiHidden="0" w:uiPriority="63" w:unhideWhenUsed="0"/>
+    <w:lsdException w:name="Medium Shading 2 Accent 6" w:semiHidden="0" w:uiPriority="64" w:unhideWhenUsed="0"/>
+    <w:lsdException w:name="Medium List 1 Accent 6" w:semiHidden="0" w:uiPriority="65" w:unhideWhenUsed="0"/>
+    <w:lsdException w:name="Medium List 2 Accent 6" w:semiHidden="0" w:uiPriority="66" w:unhideWhenUsed="0"/>
+    <w:lsdException w:name="Medium Grid 1 Accent 6" w:semiHidden="0" w:uiPriority="67" w:unhideWhenUsed="0"/>
+    <w:lsdException w:name="Medium Grid 2 Accent 6" w:semiHidden="0" w:uiPriority="68" w:unhideWhenUsed="0"/>
+    <w:lsdException w:name="Medium Grid 3 Accent 6" w:semiHidden="0" w:uiPriority="69" w:unhideWhenUsed="0"/>
+    <w:lsdException w:name="Dark List Accent 6" w:semiHidden="0" w:uiPriority="70" w:unhideWhenUsed="0"/>
+    <w:lsdException w:name="Colorful Shading Accent 6" w:semiHidden="0" w:uiPriority="71" w:unhideWhenUsed="0"/>
+    <w:lsdException w:name="Colorful List Accent 6" w:semiHidden="0" w:uiPriority="72" w:unhideWhenUsed="0"/>
+    <w:lsdException w:name="Colorful Grid Accent 6" w:semiHidden="0" w:uiPriority="73" w:unhideWhenUsed="0"/>
+    <w:lsdException w:name="Subtle Emphasis" w:semiHidden="0" w:uiPriority="19" w:unhideWhenUsed="0" w:qFormat="1"/>
+    <w:lsdException w:name="Intense Emphasis" w:semiHidden="0" w:uiPriority="21" w:unhideWhenUsed="0" w:qFormat="1"/>
+    <w:lsdException w:name="Subtle Reference" w:semiHidden="0" w:uiPriority="31" w:unhideWhenUsed="0" w:qFormat="1"/>
+    <w:lsdException w:name="Intense Reference" w:semiHidden="0" w:uiPriority="32" w:unhideWhenUsed="0" w:qFormat="1"/>
+    <w:lsdException w:name="Book Title" w:semiHidden="0" w:uiPriority="33" w:unhideWhenUsed="0" w:qFormat="1"/>
+    <w:lsdException w:name="Bibliography" w:uiPriority="37"/>
+    <w:lsdException w:name="TOC Heading" w:uiPriority="39" w:qFormat="1"/>
   </w:latentStyles>
   <w:style w:type="paragraph" w:default="1" w:styleId="Normal">
     <w:name w:val="Normal"/>
@@ -3531,7 +5364,7 @@
   <a:extraClrSchemeLst/>
   <a:extLst>
     <a:ext uri="{05A4C25C-085E-4340-85A3-A5531E510DB2}">
-      <thm15:themeFamily xmlns:thm15="http://schemas.microsoft.com/office/thememl/2012/main" name="Office Theme" id="{62F939B6-93AF-4DB8-9C6B-D6C7DFDC589F}" vid="{4A3C46E8-61CC-4603-A589-7422A47A8E4A}"/>
+      <thm15:themeFamily xmlns="" xmlns:thm15="http://schemas.microsoft.com/office/thememl/2012/main" name="Office Theme" id="{62F939B6-93AF-4DB8-9C6B-D6C7DFDC589F}" vid="{4A3C46E8-61CC-4603-A589-7422A47A8E4A}"/>
     </a:ext>
   </a:extLst>
 </a:theme>

</xml_diff>

<commit_message>
More updates to the homework overall doc
</commit_message>
<xml_diff>
--- a/Homework/Homework1/Snyder_HW_01_00.docx
+++ b/Homework/Homework1/Snyder_HW_01_00.docx
@@ -635,8 +635,6 @@
         </w:rPr>
         <w:t xml:space="preserve">; however, since the </w:t>
       </w:r>
-      <w:bookmarkStart w:id="0" w:name="_GoBack"/>
-      <w:bookmarkEnd w:id="0"/>
       <w:r>
         <w:rPr>
           <w:b/>
@@ -2783,6 +2781,36 @@
     <w:p>
       <w:pPr>
         <w:pStyle w:val="ListParagraph"/>
+        <w:rPr>
+          <w:color w:val="FF0000"/>
+        </w:rPr>
+      </w:pPr>
+      <w:r>
+        <w:rPr>
+          <w:color w:val="FF0000"/>
+        </w:rPr>
+        <w:t xml:space="preserve">info registers </w:t>
+      </w:r>
+      <w:proofErr w:type="spellStart"/>
+      <w:r>
+        <w:rPr>
+          <w:color w:val="FF0000"/>
+        </w:rPr>
+        <w:t>eax</w:t>
+      </w:r>
+      <w:proofErr w:type="spellEnd"/>
+      <w:r>
+        <w:rPr>
+          <w:color w:val="FF0000"/>
+        </w:rPr>
+        <w:t>?</w:t>
+      </w:r>
+      <w:bookmarkStart w:id="0" w:name="_GoBack"/>
+      <w:bookmarkEnd w:id="0"/>
+    </w:p>
+    <w:p>
+      <w:pPr>
+        <w:pStyle w:val="ListParagraph"/>
         <w:ind w:left="360"/>
       </w:pPr>
     </w:p>
@@ -3057,7 +3085,23 @@
           <w:b/>
           <w:color w:val="FF0000"/>
         </w:rPr>
-        <w:t xml:space="preserve"> in Snyder_HW_01_12_stack.c was obtained. This address was used to overflow the buffer for 64 bytes. In this case</w:t>
+        <w:t xml:space="preserve"> in </w:t>
+      </w:r>
+      <w:proofErr w:type="spellStart"/>
+      <w:r>
+        <w:rPr>
+          <w:b/>
+          <w:color w:val="FF0000"/>
+        </w:rPr>
+        <w:t>Snyder_HW_01_12_stack.c</w:t>
+      </w:r>
+      <w:proofErr w:type="spellEnd"/>
+      <w:r>
+        <w:rPr>
+          <w:b/>
+          <w:color w:val="FF0000"/>
+        </w:rPr>
+        <w:t xml:space="preserve"> was obtained. This address was used to overflow the buffer for 64 bytes. In this case</w:t>
       </w:r>
       <w:r>
         <w:rPr>
@@ -3285,6 +3329,7 @@
           <w:color w:val="FF0000"/>
         </w:rPr>
       </w:pPr>
+      <w:proofErr w:type="spellStart"/>
       <w:proofErr w:type="gramStart"/>
       <w:r>
         <w:rPr>
@@ -3293,6 +3338,7 @@
         </w:rPr>
         <w:t>gcc</w:t>
       </w:r>
+      <w:proofErr w:type="spellEnd"/>
       <w:proofErr w:type="gramEnd"/>
       <w:r>
         <w:rPr>
@@ -3354,7 +3400,15 @@
           <w:b/>
           <w:color w:val="FF0000"/>
         </w:rPr>
-        <w:t xml:space="preserve"> Snyder_HW_01_12_</w:t>
+        <w:t xml:space="preserve"> </w:t>
+      </w:r>
+      <w:proofErr w:type="spellStart"/>
+      <w:r>
+        <w:rPr>
+          <w:b/>
+          <w:color w:val="FF0000"/>
+        </w:rPr>
+        <w:t>Snyder_HW_01_12_</w:t>
       </w:r>
       <w:r>
         <w:rPr>
@@ -3370,6 +3424,7 @@
         </w:rPr>
         <w:t>.c</w:t>
       </w:r>
+      <w:proofErr w:type="spellEnd"/>
     </w:p>
     <w:p>
       <w:pPr>
@@ -3388,40 +3443,28 @@
           <w:b/>
           <w:color w:val="FF0000"/>
         </w:rPr>
-        <w:t>As root, compile the Snyder_HW_01_12_</w:t>
-      </w:r>
-      <w:r>
-        <w:rPr>
-          <w:b/>
-          <w:color w:val="FF0000"/>
-        </w:rPr>
-        <w:t>stack</w:t>
-      </w:r>
-      <w:r>
-        <w:rPr>
-          <w:b/>
-          <w:color w:val="FF0000"/>
-        </w:rPr>
-        <w:t>.c program with the stack check disabled:</w:t>
-      </w:r>
-    </w:p>
-    <w:p>
-      <w:pPr>
-        <w:pStyle w:val="ListParagraph"/>
-        <w:rPr>
-          <w:b/>
-          <w:color w:val="FF0000"/>
-        </w:rPr>
-      </w:pPr>
+        <w:lastRenderedPageBreak/>
+        <w:t>As root, compile the Snyder_HW_01_12_stack.c program with the stack check disabled:</w:t>
+      </w:r>
+    </w:p>
+    <w:p>
+      <w:pPr>
+        <w:pStyle w:val="ListParagraph"/>
+        <w:rPr>
+          <w:b/>
+          <w:color w:val="FF0000"/>
+        </w:rPr>
+      </w:pPr>
+      <w:proofErr w:type="spellStart"/>
       <w:proofErr w:type="gramStart"/>
       <w:r>
         <w:rPr>
           <w:b/>
           <w:color w:val="FF0000"/>
         </w:rPr>
-        <w:lastRenderedPageBreak/>
         <w:t>gcc</w:t>
       </w:r>
+      <w:proofErr w:type="spellEnd"/>
       <w:proofErr w:type="gramEnd"/>
       <w:r>
         <w:rPr>
@@ -3468,37 +3511,25 @@
           <w:b/>
           <w:color w:val="FF0000"/>
         </w:rPr>
-        <w:t>Snyder_HW_01_12_</w:t>
-      </w:r>
-      <w:r>
-        <w:rPr>
-          <w:b/>
-          <w:color w:val="FF0000"/>
-        </w:rPr>
-        <w:t>stack</w:t>
-      </w:r>
-      <w:proofErr w:type="spellEnd"/>
-      <w:r>
-        <w:rPr>
-          <w:b/>
-          <w:color w:val="FF0000"/>
-        </w:rPr>
-        <w:t xml:space="preserve"> Snyder_HW_01_12_s</w:t>
-      </w:r>
-      <w:r>
-        <w:rPr>
-          <w:b/>
-          <w:color w:val="FF0000"/>
-        </w:rPr>
-        <w:t>tack</w:t>
-      </w:r>
-      <w:r>
-        <w:rPr>
-          <w:b/>
-          <w:color w:val="FF0000"/>
-        </w:rPr>
-        <w:t>.c</w:t>
-      </w:r>
+        <w:t>Snyder_HW_01_12_stack</w:t>
+      </w:r>
+      <w:proofErr w:type="spellEnd"/>
+      <w:r>
+        <w:rPr>
+          <w:b/>
+          <w:color w:val="FF0000"/>
+        </w:rPr>
+        <w:t xml:space="preserve"> </w:t>
+      </w:r>
+      <w:proofErr w:type="spellStart"/>
+      <w:r>
+        <w:rPr>
+          <w:b/>
+          <w:color w:val="FF0000"/>
+        </w:rPr>
+        <w:t>Snyder_HW_01_12_stack.c</w:t>
+      </w:r>
+      <w:proofErr w:type="spellEnd"/>
     </w:p>
     <w:p>
       <w:pPr>
@@ -3614,6 +3645,7 @@
           <w:color w:val="FF0000"/>
         </w:rPr>
       </w:pPr>
+      <w:proofErr w:type="spellStart"/>
       <w:proofErr w:type="gramStart"/>
       <w:r>
         <w:rPr>
@@ -3622,6 +3654,7 @@
         </w:rPr>
         <w:t>gcc</w:t>
       </w:r>
+      <w:proofErr w:type="spellEnd"/>
       <w:proofErr w:type="gramEnd"/>
       <w:r>
         <w:rPr>
@@ -3636,23 +3669,25 @@
           <w:b/>
           <w:color w:val="FF0000"/>
         </w:rPr>
-        <w:t>Snyder_HW_01_12_</w:t>
-      </w:r>
-      <w:r>
-        <w:rPr>
-          <w:b/>
-          <w:color w:val="FF0000"/>
-        </w:rPr>
-        <w:t>exploit</w:t>
-      </w:r>
-      <w:proofErr w:type="spellEnd"/>
-      <w:r>
-        <w:rPr>
-          <w:b/>
-          <w:color w:val="FF0000"/>
-        </w:rPr>
-        <w:t xml:space="preserve"> Snyder_HW_01_12_exploit.c</w:t>
-      </w:r>
+        <w:t>Snyder_HW_01_12_exploit</w:t>
+      </w:r>
+      <w:proofErr w:type="spellEnd"/>
+      <w:r>
+        <w:rPr>
+          <w:b/>
+          <w:color w:val="FF0000"/>
+        </w:rPr>
+        <w:t xml:space="preserve"> </w:t>
+      </w:r>
+      <w:proofErr w:type="spellStart"/>
+      <w:r>
+        <w:rPr>
+          <w:b/>
+          <w:color w:val="FF0000"/>
+        </w:rPr>
+        <w:t>Snyder_HW_01_12_exploit.c</w:t>
+      </w:r>
+      <w:proofErr w:type="spellEnd"/>
     </w:p>
     <w:p>
       <w:pPr>
@@ -3697,14 +3732,7 @@
           <w:b/>
           <w:color w:val="FF0000"/>
         </w:rPr>
-        <w:t>Snyder_HW_01_12_</w:t>
-      </w:r>
-      <w:r>
-        <w:rPr>
-          <w:b/>
-          <w:color w:val="FF0000"/>
-        </w:rPr>
-        <w:t>exploit</w:t>
+        <w:t>Snyder_HW_01_12_exploit</w:t>
       </w:r>
       <w:proofErr w:type="spellEnd"/>
     </w:p>
@@ -3758,14 +3786,7 @@
           <w:b/>
           <w:color w:val="FF0000"/>
         </w:rPr>
-        <w:t>Snyder_HW_01_12_</w:t>
-      </w:r>
-      <w:r>
-        <w:rPr>
-          <w:b/>
-          <w:color w:val="FF0000"/>
-        </w:rPr>
-        <w:t>stack</w:t>
+        <w:t>Snyder_HW_01_12_stack</w:t>
       </w:r>
       <w:proofErr w:type="spellEnd"/>
     </w:p>
@@ -5364,7 +5385,7 @@
   <a:extraClrSchemeLst/>
   <a:extLst>
     <a:ext uri="{05A4C25C-085E-4340-85A3-A5531E510DB2}">
-      <thm15:themeFamily xmlns="" xmlns:thm15="http://schemas.microsoft.com/office/thememl/2012/main" name="Office Theme" id="{62F939B6-93AF-4DB8-9C6B-D6C7DFDC589F}" vid="{4A3C46E8-61CC-4603-A589-7422A47A8E4A}"/>
+      <thm15:themeFamily xmlns:thm15="http://schemas.microsoft.com/office/thememl/2012/main" xmlns="" name="Office Theme" id="{62F939B6-93AF-4DB8-9C6B-D6C7DFDC589F}" vid="{4A3C46E8-61CC-4603-A589-7422A47A8E4A}"/>
     </a:ext>
   </a:extLst>
 </a:theme>

</xml_diff>

<commit_message>
Added new png files for 11 and 12, moved ready files for staging
</commit_message>
<xml_diff>
--- a/Homework/Homework1/Snyder_HW_01_00.docx
+++ b/Homework/Homework1/Snyder_HW_01_00.docx
@@ -1,6 +1,6 @@
 
 <file path=word/document.xml><?xml version="1.0" encoding="utf-8"?>
-<w:document xmlns:wpc="http://schemas.microsoft.com/office/word/2010/wordprocessingCanvas" xmlns:mc="http://schemas.openxmlformats.org/markup-compatibility/2006" xmlns:o="urn:schemas-microsoft-com:office:office" xmlns:r="http://schemas.openxmlformats.org/officeDocument/2006/relationships" xmlns:m="http://schemas.openxmlformats.org/officeDocument/2006/math" xmlns:v="urn:schemas-microsoft-com:vml" xmlns:wp14="http://schemas.microsoft.com/office/word/2010/wordprocessingDrawing" xmlns:wp="http://schemas.openxmlformats.org/drawingml/2006/wordprocessingDrawing" xmlns:w10="urn:schemas-microsoft-com:office:word" xmlns:w="http://schemas.openxmlformats.org/wordprocessingml/2006/main" xmlns:w14="http://schemas.microsoft.com/office/word/2010/wordml" xmlns:wpg="http://schemas.microsoft.com/office/word/2010/wordprocessingGroup" xmlns:wpi="http://schemas.microsoft.com/office/word/2010/wordprocessingInk" xmlns:wne="http://schemas.microsoft.com/office/word/2006/wordml" xmlns:wps="http://schemas.microsoft.com/office/word/2010/wordprocessingShape" mc:Ignorable="w14 wp14">
+<w:document xmlns:wpc="http://schemas.microsoft.com/office/word/2010/wordprocessingCanvas" xmlns:mc="http://schemas.openxmlformats.org/markup-compatibility/2006" xmlns:o="urn:schemas-microsoft-com:office:office" xmlns:r="http://schemas.openxmlformats.org/officeDocument/2006/relationships" xmlns:m="http://schemas.openxmlformats.org/officeDocument/2006/math" xmlns:v="urn:schemas-microsoft-com:vml" xmlns:wp14="http://schemas.microsoft.com/office/word/2010/wordprocessingDrawing" xmlns:wp="http://schemas.openxmlformats.org/drawingml/2006/wordprocessingDrawing" xmlns:w10="urn:schemas-microsoft-com:office:word" xmlns:w="http://schemas.openxmlformats.org/wordprocessingml/2006/main" xmlns:w14="http://schemas.microsoft.com/office/word/2010/wordml" xmlns:w15="http://schemas.microsoft.com/office/word/2012/wordml" xmlns:wpg="http://schemas.microsoft.com/office/word/2010/wordprocessingGroup" xmlns:wpi="http://schemas.microsoft.com/office/word/2010/wordprocessingInk" xmlns:wne="http://schemas.microsoft.com/office/word/2006/wordml" xmlns:wps="http://schemas.microsoft.com/office/word/2010/wordprocessingShape" mc:Ignorable="w14 w15 wp14">
   <w:body>
     <w:p>
       <w:pPr>
@@ -112,23 +112,22 @@
         <w:ind w:left="360"/>
         <w:rPr>
           <w:b/>
-          <w:color w:val="FF0000"/>
-        </w:rPr>
-      </w:pPr>
-      <w:r>
-        <w:rPr>
-          <w:b/>
-          <w:color w:val="FF0000"/>
+        </w:rPr>
+      </w:pPr>
+      <w:r>
+        <w:rPr>
+          <w:b/>
         </w:rPr>
         <w:t xml:space="preserve">The program </w:t>
       </w:r>
       <w:r>
         <w:rPr>
           <w:b/>
-          <w:color w:val="FF0000"/>
         </w:rPr>
         <w:t>prompts the user to input an integer and prints the result (the closest prime number greater than the input integer). File name: Snyder_HW_01_02.c</w:t>
       </w:r>
+      <w:bookmarkStart w:id="0" w:name="_GoBack"/>
+      <w:bookmarkEnd w:id="0"/>
     </w:p>
     <w:p>
       <w:pPr>
@@ -155,71 +154,63 @@
         <w:ind w:left="360"/>
         <w:rPr>
           <w:b/>
-          <w:color w:val="FF0000"/>
-        </w:rPr>
-      </w:pPr>
-      <w:r>
-        <w:rPr>
-          <w:b/>
-          <w:color w:val="FF0000"/>
+        </w:rPr>
+      </w:pPr>
+      <w:r>
+        <w:rPr>
+          <w:b/>
         </w:rPr>
         <w:t xml:space="preserve">The program prompts the user to input two integers and prints the result (the sum and product of the input integers). </w:t>
       </w:r>
       <w:r>
         <w:rPr>
           <w:b/>
-          <w:color w:val="FF0000"/>
         </w:rPr>
         <w:t>When both integers entered were large</w:t>
       </w:r>
       <w:r>
         <w:rPr>
           <w:b/>
-          <w:color w:val="FF0000"/>
+        </w:rPr>
+        <w:t>,</w:t>
+      </w:r>
+      <w:r>
+        <w:rPr>
+          <w:b/>
         </w:rPr>
         <w:t xml:space="preserve"> the program</w:t>
       </w:r>
       <w:r>
         <w:rPr>
           <w:b/>
-          <w:color w:val="FF0000"/>
-        </w:rPr>
-        <w:t xml:space="preserve"> … &lt;</w:t>
-      </w:r>
-      <w:r>
-        <w:rPr>
-          <w:b/>
-          <w:color w:val="FF0000"/>
-        </w:rPr>
-        <w:t xml:space="preserve">the </w:t>
-      </w:r>
-      <w:r>
-        <w:rPr>
-          <w:b/>
-          <w:color w:val="FF0000"/>
-        </w:rPr>
-        <w:t xml:space="preserve">output </w:t>
-      </w:r>
-      <w:r>
-        <w:rPr>
-          <w:b/>
-          <w:color w:val="FF0000"/>
-        </w:rPr>
-        <w:t xml:space="preserve">was a </w:t>
-      </w:r>
-      <w:r>
-        <w:rPr>
-          <w:b/>
-          <w:color w:val="FF0000"/>
-        </w:rPr>
-        <w:t>negative number for the sum and the product</w:t>
-      </w:r>
-      <w:r>
-        <w:rPr>
-          <w:b/>
-          <w:color w:val="FF0000"/>
-        </w:rPr>
-        <w:t>&gt;.</w:t>
+        </w:rPr>
+        <w:t xml:space="preserve"> gave the sum as </w:t>
+      </w:r>
+      <w:proofErr w:type="gramStart"/>
+      <w:r>
+        <w:rPr>
+          <w:b/>
+        </w:rPr>
+        <w:t>-2</w:t>
+      </w:r>
+      <w:proofErr w:type="gramEnd"/>
+      <w:r>
+        <w:rPr>
+          <w:b/>
+        </w:rPr>
+        <w:t xml:space="preserve"> and the product as -1</w:t>
+      </w:r>
+      <w:r>
+        <w:rPr>
+          <w:b/>
+        </w:rPr>
+        <w:t>.</w:t>
+      </w:r>
+      <w:r>
+        <w:rPr>
+          <w:b/>
+        </w:rPr>
+        <w:t xml:space="preserve"> File name: Snyder_HW_01_03.c</w:t>
       </w:r>
     </w:p>
     <w:p>
@@ -302,35 +293,7 @@
         <w:rPr>
           <w:b/>
         </w:rPr>
-        <w:t>’, ‘</w:t>
-      </w:r>
-      <w:proofErr w:type="spellStart"/>
-      <w:r>
-        <w:rPr>
-          <w:b/>
-        </w:rPr>
-        <w:t>fNum2</w:t>
-      </w:r>
-      <w:proofErr w:type="spellEnd"/>
-      <w:r>
-        <w:rPr>
-          <w:b/>
-        </w:rPr>
-        <w:t>’, ‘</w:t>
-      </w:r>
-      <w:proofErr w:type="spellStart"/>
-      <w:r>
-        <w:rPr>
-          <w:b/>
-        </w:rPr>
-        <w:t>Fnum1</w:t>
-      </w:r>
-      <w:proofErr w:type="spellEnd"/>
-      <w:r>
-        <w:rPr>
-          <w:b/>
-        </w:rPr>
-        <w:t xml:space="preserve">’, and </w:t>
+        <w:t xml:space="preserve">’, ‘fNum2’, ‘Fnum1’, and </w:t>
       </w:r>
       <w:r>
         <w:rPr>
@@ -571,69 +534,13 @@
         <w:rPr>
           <w:b/>
         </w:rPr>
-        <w:t>The size of the code compiled will be optimized with the ‘-O1’ option, will be optimized even more with the ‘-O2’ option, and again even more than the other two options with the ‘O3’ option. In the case of the “Hello World” program I created, the size of the code compiled with the ‘-O1’ option was 7217, with the ‘-O2’ option was 7217, and with the ‘-</w:t>
-      </w:r>
-      <w:proofErr w:type="spellStart"/>
-      <w:r>
-        <w:rPr>
-          <w:b/>
-        </w:rPr>
-        <w:t>O3</w:t>
-      </w:r>
-      <w:proofErr w:type="spellEnd"/>
-      <w:r>
-        <w:rPr>
-          <w:b/>
-        </w:rPr>
-        <w:t>’ option was 7217.</w:t>
-      </w:r>
-      <w:r>
-        <w:rPr>
-          <w:b/>
-        </w:rPr>
-        <w:t xml:space="preserve"> Normally the size of the program decrease from –</w:t>
-      </w:r>
-      <w:proofErr w:type="spellStart"/>
-      <w:r>
-        <w:rPr>
-          <w:b/>
-        </w:rPr>
-        <w:t>O1</w:t>
-      </w:r>
-      <w:proofErr w:type="spellEnd"/>
-      <w:r>
-        <w:rPr>
-          <w:b/>
-        </w:rPr>
-        <w:t xml:space="preserve"> to –</w:t>
-      </w:r>
-      <w:proofErr w:type="spellStart"/>
-      <w:r>
-        <w:rPr>
-          <w:b/>
-        </w:rPr>
-        <w:t>O2</w:t>
-      </w:r>
-      <w:proofErr w:type="spellEnd"/>
-      <w:r>
-        <w:rPr>
-          <w:b/>
-        </w:rPr>
-        <w:t xml:space="preserve"> to –</w:t>
-      </w:r>
-      <w:proofErr w:type="spellStart"/>
-      <w:r>
-        <w:rPr>
-          <w:b/>
-        </w:rPr>
-        <w:t>O3</w:t>
-      </w:r>
-      <w:proofErr w:type="spellEnd"/>
-      <w:r>
-        <w:rPr>
-          <w:b/>
-        </w:rPr>
-        <w:t xml:space="preserve">; however, since the </w:t>
+        <w:t>The size of the code compiled will be optimized with the ‘-O1’ option, will be optimized even more with the ‘-O2’ option, and again even more than the other two options with the ‘O3’ option. In the case of the “Hello World” program I created, the size of the code compiled with the ‘-O1’ option was 7217, with the ‘-O2’ option was 7217, and with the ‘-O3’ option was 7217.</w:t>
+      </w:r>
+      <w:r>
+        <w:rPr>
+          <w:b/>
+        </w:rPr>
+        <w:t xml:space="preserve"> Normally the size of the program decrease from –O1 to –O2 to –O3; however, since the </w:t>
       </w:r>
       <w:r>
         <w:rPr>
@@ -723,14 +630,12 @@
         </w:rPr>
         <w:tab/>
       </w:r>
-      <w:proofErr w:type="spellStart"/>
       <w:r>
         <w:rPr>
           <w:b/>
         </w:rPr>
         <w:t>0xbffff320</w:t>
       </w:r>
-      <w:proofErr w:type="spellEnd"/>
       <w:r>
         <w:rPr>
           <w:b/>
@@ -790,14 +695,12 @@
         </w:rPr>
         <w:tab/>
       </w:r>
-      <w:proofErr w:type="spellStart"/>
       <w:r>
         <w:rPr>
           <w:b/>
         </w:rPr>
         <w:t>0xffff358</w:t>
       </w:r>
-      <w:proofErr w:type="spellEnd"/>
       <w:r>
         <w:rPr>
           <w:b/>
@@ -856,15 +759,8 @@
           <w:b/>
         </w:rPr>
         <w:tab/>
-      </w:r>
-      <w:proofErr w:type="spellStart"/>
-      <w:r>
-        <w:rPr>
-          <w:b/>
-        </w:rPr>
         <w:t>0x804843d</w:t>
       </w:r>
-      <w:proofErr w:type="spellEnd"/>
       <w:r>
         <w:rPr>
           <w:b/>
@@ -883,21 +779,7 @@
         <w:rPr>
           <w:b/>
         </w:rPr>
-        <w:t xml:space="preserve"> &lt;</w:t>
-      </w:r>
-      <w:proofErr w:type="spellStart"/>
-      <w:r>
-        <w:rPr>
-          <w:b/>
-        </w:rPr>
-        <w:t>main+9</w:t>
-      </w:r>
-      <w:proofErr w:type="spellEnd"/>
-      <w:r>
-        <w:rPr>
-          <w:b/>
-        </w:rPr>
-        <w:t>&gt;</w:t>
+        <w:t xml:space="preserve"> &lt;main+9&gt;</w:t>
       </w:r>
     </w:p>
     <w:p>
@@ -940,35 +822,7 @@
         <w:rPr>
           <w:b/>
         </w:rPr>
-        <w:t xml:space="preserve">=&gt; </w:t>
-      </w:r>
-      <w:proofErr w:type="spellStart"/>
-      <w:r>
-        <w:rPr>
-          <w:b/>
-        </w:rPr>
-        <w:t>0x804843d</w:t>
-      </w:r>
-      <w:proofErr w:type="spellEnd"/>
-      <w:r>
-        <w:rPr>
-          <w:b/>
-        </w:rPr>
-        <w:t xml:space="preserve"> &lt;</w:t>
-      </w:r>
-      <w:proofErr w:type="spellStart"/>
-      <w:r>
-        <w:rPr>
-          <w:b/>
-        </w:rPr>
-        <w:t>main+9</w:t>
-      </w:r>
-      <w:proofErr w:type="spellEnd"/>
-      <w:r>
-        <w:rPr>
-          <w:b/>
-        </w:rPr>
-        <w:t>&gt;:</w:t>
+        <w:t>=&gt; 0x804843d &lt;main+9&gt;:</w:t>
       </w:r>
       <w:r>
         <w:rPr>
@@ -988,6 +842,116 @@
         <w:rPr>
           <w:b/>
         </w:rPr>
+        <w:t xml:space="preserve">    %gs</w:t>
+      </w:r>
+      <w:proofErr w:type="gramStart"/>
+      <w:r>
+        <w:rPr>
+          <w:b/>
+        </w:rPr>
+        <w:t>:0x14</w:t>
+      </w:r>
+      <w:proofErr w:type="gramEnd"/>
+      <w:r>
+        <w:rPr>
+          <w:b/>
+        </w:rPr>
+        <w:t>,%eax</w:t>
+      </w:r>
+    </w:p>
+    <w:p>
+      <w:pPr>
+        <w:pStyle w:val="ListParagraph"/>
+        <w:rPr>
+          <w:b/>
+        </w:rPr>
+      </w:pPr>
+      <w:r>
+        <w:rPr>
+          <w:b/>
+        </w:rPr>
+        <w:t xml:space="preserve">   0x8048443 &lt;main+15&gt;:</w:t>
+      </w:r>
+      <w:r>
+        <w:rPr>
+          <w:b/>
+        </w:rPr>
+        <w:tab/>
+      </w:r>
+      <w:proofErr w:type="spellStart"/>
+      <w:r>
+        <w:rPr>
+          <w:b/>
+        </w:rPr>
+        <w:t>mov</w:t>
+      </w:r>
+      <w:proofErr w:type="spellEnd"/>
+      <w:r>
+        <w:rPr>
+          <w:b/>
+        </w:rPr>
+        <w:t xml:space="preserve">    %eax</w:t>
+      </w:r>
+      <w:proofErr w:type="gramStart"/>
+      <w:r>
+        <w:rPr>
+          <w:b/>
+        </w:rPr>
+        <w:t>,0x2c</w:t>
+      </w:r>
+      <w:proofErr w:type="gramEnd"/>
+      <w:r>
+        <w:rPr>
+          <w:b/>
+        </w:rPr>
+        <w:t>(%</w:t>
+      </w:r>
+      <w:proofErr w:type="spellStart"/>
+      <w:r>
+        <w:rPr>
+          <w:b/>
+        </w:rPr>
+        <w:t>esp</w:t>
+      </w:r>
+      <w:proofErr w:type="spellEnd"/>
+      <w:r>
+        <w:rPr>
+          <w:b/>
+        </w:rPr>
+        <w:t>)</w:t>
+      </w:r>
+    </w:p>
+    <w:p>
+      <w:pPr>
+        <w:pStyle w:val="ListParagraph"/>
+        <w:rPr>
+          <w:b/>
+        </w:rPr>
+      </w:pPr>
+      <w:r>
+        <w:rPr>
+          <w:b/>
+        </w:rPr>
+        <w:t xml:space="preserve">   0x8048447 &lt;main+19&gt;:</w:t>
+      </w:r>
+      <w:r>
+        <w:rPr>
+          <w:b/>
+        </w:rPr>
+        <w:tab/>
+      </w:r>
+      <w:proofErr w:type="spellStart"/>
+      <w:r>
+        <w:rPr>
+          <w:b/>
+        </w:rPr>
+        <w:t>xor</w:t>
+      </w:r>
+      <w:proofErr w:type="spellEnd"/>
+      <w:r>
+        <w:rPr>
+          <w:b/>
+        </w:rPr>
         <w:t xml:space="preserve">    %</w:t>
       </w:r>
       <w:proofErr w:type="spellStart"/>
@@ -995,28 +959,22 @@
         <w:rPr>
           <w:b/>
         </w:rPr>
-        <w:t>gs</w:t>
-      </w:r>
+        <w:t>eax</w:t>
+      </w:r>
+      <w:proofErr w:type="spellEnd"/>
       <w:proofErr w:type="gramStart"/>
       <w:r>
         <w:rPr>
           <w:b/>
         </w:rPr>
-        <w:t>:0x14</w:t>
-      </w:r>
-      <w:proofErr w:type="spellEnd"/>
+        <w:t>,%</w:t>
+      </w:r>
+      <w:proofErr w:type="spellStart"/>
       <w:proofErr w:type="gramEnd"/>
       <w:r>
         <w:rPr>
           <w:b/>
         </w:rPr>
-        <w:t>,%</w:t>
-      </w:r>
-      <w:proofErr w:type="spellStart"/>
-      <w:r>
-        <w:rPr>
-          <w:b/>
-        </w:rPr>
         <w:t>eax</w:t>
       </w:r>
       <w:proofErr w:type="spellEnd"/>
@@ -1032,71 +990,35 @@
         <w:rPr>
           <w:b/>
         </w:rPr>
-        <w:t xml:space="preserve">   </w:t>
-      </w:r>
-      <w:proofErr w:type="spellStart"/>
-      <w:r>
-        <w:rPr>
-          <w:b/>
-        </w:rPr>
-        <w:t>0x8048443</w:t>
-      </w:r>
-      <w:proofErr w:type="spellEnd"/>
-      <w:r>
-        <w:rPr>
-          <w:b/>
-        </w:rPr>
-        <w:t xml:space="preserve"> &lt;</w:t>
-      </w:r>
-      <w:proofErr w:type="spellStart"/>
-      <w:r>
-        <w:rPr>
-          <w:b/>
-        </w:rPr>
-        <w:t>main+15</w:t>
-      </w:r>
-      <w:proofErr w:type="spellEnd"/>
-      <w:r>
-        <w:rPr>
-          <w:b/>
-        </w:rPr>
-        <w:t>&gt;:</w:t>
-      </w:r>
-      <w:r>
-        <w:rPr>
-          <w:b/>
-        </w:rPr>
-        <w:tab/>
-      </w:r>
-      <w:proofErr w:type="spellStart"/>
-      <w:r>
-        <w:rPr>
-          <w:b/>
-        </w:rPr>
-        <w:t>mov</w:t>
-      </w:r>
-      <w:proofErr w:type="spellEnd"/>
-      <w:r>
-        <w:rPr>
-          <w:b/>
-        </w:rPr>
-        <w:t xml:space="preserve">    %</w:t>
-      </w:r>
-      <w:proofErr w:type="spellStart"/>
-      <w:r>
-        <w:rPr>
-          <w:b/>
-        </w:rPr>
-        <w:t>eax</w:t>
+        <w:t xml:space="preserve">   0x8048449 &lt;main+21&gt;:</w:t>
+      </w:r>
+      <w:r>
+        <w:rPr>
+          <w:b/>
+        </w:rPr>
+        <w:tab/>
+      </w:r>
+      <w:proofErr w:type="spellStart"/>
+      <w:r>
+        <w:rPr>
+          <w:b/>
+        </w:rPr>
+        <w:t>movl</w:t>
+      </w:r>
+      <w:proofErr w:type="spellEnd"/>
+      <w:r>
+        <w:rPr>
+          <w:b/>
+        </w:rPr>
+        <w:t xml:space="preserve">   $0x0</w:t>
       </w:r>
       <w:proofErr w:type="gramStart"/>
       <w:r>
         <w:rPr>
           <w:b/>
         </w:rPr>
-        <w:t>,0x2c</w:t>
-      </w:r>
-      <w:proofErr w:type="spellEnd"/>
+        <w:t>,0x18</w:t>
+      </w:r>
       <w:proofErr w:type="gramEnd"/>
       <w:r>
         <w:rPr>
@@ -1130,255 +1052,35 @@
         <w:rPr>
           <w:b/>
         </w:rPr>
-        <w:t xml:space="preserve">   </w:t>
-      </w:r>
-      <w:proofErr w:type="spellStart"/>
-      <w:r>
-        <w:rPr>
-          <w:b/>
-        </w:rPr>
-        <w:t>0x8048447</w:t>
-      </w:r>
-      <w:proofErr w:type="spellEnd"/>
-      <w:r>
-        <w:rPr>
-          <w:b/>
-        </w:rPr>
-        <w:t xml:space="preserve"> &lt;</w:t>
-      </w:r>
-      <w:proofErr w:type="spellStart"/>
-      <w:r>
-        <w:rPr>
-          <w:b/>
-        </w:rPr>
-        <w:t>main+19</w:t>
-      </w:r>
-      <w:proofErr w:type="spellEnd"/>
-      <w:r>
-        <w:rPr>
-          <w:b/>
-        </w:rPr>
-        <w:t>&gt;:</w:t>
-      </w:r>
-      <w:r>
-        <w:rPr>
-          <w:b/>
-        </w:rPr>
-        <w:tab/>
-      </w:r>
-      <w:proofErr w:type="spellStart"/>
-      <w:r>
-        <w:rPr>
-          <w:b/>
-        </w:rPr>
-        <w:t>xor</w:t>
-      </w:r>
-      <w:proofErr w:type="spellEnd"/>
-      <w:r>
-        <w:rPr>
-          <w:b/>
-        </w:rPr>
-        <w:t xml:space="preserve">    %</w:t>
-      </w:r>
-      <w:proofErr w:type="spellStart"/>
-      <w:r>
-        <w:rPr>
-          <w:b/>
-        </w:rPr>
-        <w:t>eax</w:t>
-      </w:r>
-      <w:proofErr w:type="spellEnd"/>
+        <w:t xml:space="preserve">   0x8048451 &lt;main+29&gt;:</w:t>
+      </w:r>
+      <w:r>
+        <w:rPr>
+          <w:b/>
+        </w:rPr>
+        <w:tab/>
+      </w:r>
+      <w:proofErr w:type="spellStart"/>
+      <w:r>
+        <w:rPr>
+          <w:b/>
+        </w:rPr>
+        <w:t>movb</w:t>
+      </w:r>
+      <w:proofErr w:type="spellEnd"/>
+      <w:r>
+        <w:rPr>
+          <w:b/>
+        </w:rPr>
+        <w:t xml:space="preserve">   $0x21</w:t>
+      </w:r>
       <w:proofErr w:type="gramStart"/>
       <w:r>
         <w:rPr>
           <w:b/>
         </w:rPr>
-        <w:t>,%</w:t>
-      </w:r>
-      <w:proofErr w:type="spellStart"/>
-      <w:proofErr w:type="gramEnd"/>
-      <w:r>
-        <w:rPr>
-          <w:b/>
-        </w:rPr>
-        <w:t>eax</w:t>
-      </w:r>
-      <w:proofErr w:type="spellEnd"/>
-    </w:p>
-    <w:p>
-      <w:pPr>
-        <w:pStyle w:val="ListParagraph"/>
-        <w:rPr>
-          <w:b/>
-        </w:rPr>
-      </w:pPr>
-      <w:r>
-        <w:rPr>
-          <w:b/>
-        </w:rPr>
-        <w:t xml:space="preserve">   </w:t>
-      </w:r>
-      <w:proofErr w:type="spellStart"/>
-      <w:r>
-        <w:rPr>
-          <w:b/>
-        </w:rPr>
-        <w:t>0x8048449</w:t>
-      </w:r>
-      <w:proofErr w:type="spellEnd"/>
-      <w:r>
-        <w:rPr>
-          <w:b/>
-        </w:rPr>
-        <w:t xml:space="preserve"> &lt;</w:t>
-      </w:r>
-      <w:proofErr w:type="spellStart"/>
-      <w:r>
-        <w:rPr>
-          <w:b/>
-        </w:rPr>
-        <w:t>main+21</w:t>
-      </w:r>
-      <w:proofErr w:type="spellEnd"/>
-      <w:r>
-        <w:rPr>
-          <w:b/>
-        </w:rPr>
-        <w:t>&gt;:</w:t>
-      </w:r>
-      <w:r>
-        <w:rPr>
-          <w:b/>
-        </w:rPr>
-        <w:tab/>
-      </w:r>
-      <w:proofErr w:type="spellStart"/>
-      <w:r>
-        <w:rPr>
-          <w:b/>
-        </w:rPr>
-        <w:t>movl</w:t>
-      </w:r>
-      <w:proofErr w:type="spellEnd"/>
-      <w:r>
-        <w:rPr>
-          <w:b/>
-        </w:rPr>
-        <w:t xml:space="preserve">   $</w:t>
-      </w:r>
-      <w:proofErr w:type="spellStart"/>
-      <w:r>
-        <w:rPr>
-          <w:b/>
-        </w:rPr>
-        <w:t>0x0</w:t>
-      </w:r>
-      <w:proofErr w:type="gramStart"/>
-      <w:r>
-        <w:rPr>
-          <w:b/>
-        </w:rPr>
-        <w:t>,0x18</w:t>
-      </w:r>
-      <w:proofErr w:type="spellEnd"/>
-      <w:proofErr w:type="gramEnd"/>
-      <w:r>
-        <w:rPr>
-          <w:b/>
-        </w:rPr>
-        <w:t>(%</w:t>
-      </w:r>
-      <w:proofErr w:type="spellStart"/>
-      <w:r>
-        <w:rPr>
-          <w:b/>
-        </w:rPr>
-        <w:t>esp</w:t>
-      </w:r>
-      <w:proofErr w:type="spellEnd"/>
-      <w:r>
-        <w:rPr>
-          <w:b/>
-        </w:rPr>
-        <w:t>)</w:t>
-      </w:r>
-    </w:p>
-    <w:p>
-      <w:pPr>
-        <w:pStyle w:val="ListParagraph"/>
-        <w:rPr>
-          <w:b/>
-        </w:rPr>
-      </w:pPr>
-      <w:r>
-        <w:rPr>
-          <w:b/>
-        </w:rPr>
-        <w:t xml:space="preserve">   </w:t>
-      </w:r>
-      <w:proofErr w:type="spellStart"/>
-      <w:r>
-        <w:rPr>
-          <w:b/>
-        </w:rPr>
-        <w:t>0x8048451</w:t>
-      </w:r>
-      <w:proofErr w:type="spellEnd"/>
-      <w:r>
-        <w:rPr>
-          <w:b/>
-        </w:rPr>
-        <w:t xml:space="preserve"> &lt;</w:t>
-      </w:r>
-      <w:proofErr w:type="spellStart"/>
-      <w:r>
-        <w:rPr>
-          <w:b/>
-        </w:rPr>
-        <w:t>main+29</w:t>
-      </w:r>
-      <w:proofErr w:type="spellEnd"/>
-      <w:r>
-        <w:rPr>
-          <w:b/>
-        </w:rPr>
-        <w:t>&gt;:</w:t>
-      </w:r>
-      <w:r>
-        <w:rPr>
-          <w:b/>
-        </w:rPr>
-        <w:tab/>
-      </w:r>
-      <w:proofErr w:type="spellStart"/>
-      <w:r>
-        <w:rPr>
-          <w:b/>
-        </w:rPr>
-        <w:t>movb</w:t>
-      </w:r>
-      <w:proofErr w:type="spellEnd"/>
-      <w:r>
-        <w:rPr>
-          <w:b/>
-        </w:rPr>
-        <w:t xml:space="preserve">   $</w:t>
-      </w:r>
-      <w:proofErr w:type="spellStart"/>
-      <w:r>
-        <w:rPr>
-          <w:b/>
-        </w:rPr>
-        <w:t>0x21</w:t>
-      </w:r>
-      <w:proofErr w:type="gramStart"/>
-      <w:r>
-        <w:rPr>
-          <w:b/>
-        </w:rPr>
         <w:t>,0x1f</w:t>
       </w:r>
-      <w:proofErr w:type="spellEnd"/>
       <w:proofErr w:type="gramEnd"/>
       <w:r>
         <w:rPr>
@@ -1485,14 +1187,12 @@
         </w:rPr>
         <w:t xml:space="preserve">, </w:t>
       </w:r>
-      <w:proofErr w:type="spellStart"/>
       <w:r>
         <w:rPr>
           <w:b/>
         </w:rPr>
         <w:t>mmap2</w:t>
       </w:r>
-      <w:proofErr w:type="spellEnd"/>
       <w:r>
         <w:rPr>
           <w:b/>
@@ -1511,14 +1211,12 @@
         </w:rPr>
         <w:t xml:space="preserve">, </w:t>
       </w:r>
-      <w:proofErr w:type="spellStart"/>
       <w:r>
         <w:rPr>
           <w:b/>
         </w:rPr>
         <w:t>fstat64</w:t>
       </w:r>
-      <w:proofErr w:type="spellEnd"/>
       <w:r>
         <w:rPr>
           <w:b/>
@@ -1709,35 +1407,21 @@
           <w:b/>
         </w:rPr>
         <w:tab/>
-      </w:r>
-      <w:proofErr w:type="spellStart"/>
-      <w:r>
-        <w:rPr>
-          <w:b/>
-        </w:rPr>
         <w:t>VMA</w:t>
       </w:r>
-      <w:proofErr w:type="spellEnd"/>
-      <w:r>
-        <w:rPr>
-          <w:b/>
-        </w:rPr>
-        <w:tab/>
-      </w:r>
-      <w:r>
-        <w:rPr>
-          <w:b/>
-        </w:rPr>
-        <w:tab/>
-      </w:r>
-      <w:proofErr w:type="spellStart"/>
-      <w:r>
-        <w:rPr>
-          <w:b/>
-        </w:rPr>
+      <w:r>
+        <w:rPr>
+          <w:b/>
+        </w:rPr>
+        <w:tab/>
+      </w:r>
+      <w:r>
+        <w:rPr>
+          <w:b/>
+        </w:rPr>
+        <w:tab/>
         <w:t>LMA</w:t>
       </w:r>
-      <w:proofErr w:type="spellEnd"/>
       <w:r>
         <w:rPr>
           <w:b/>
@@ -1891,35 +1575,21 @@
           <w:b/>
         </w:rPr>
         <w:tab/>
-      </w:r>
-      <w:proofErr w:type="spellStart"/>
-      <w:r>
-        <w:rPr>
-          <w:b/>
-        </w:rPr>
         <w:t>VMA</w:t>
       </w:r>
-      <w:proofErr w:type="spellEnd"/>
-      <w:r>
-        <w:rPr>
-          <w:b/>
-        </w:rPr>
-        <w:tab/>
-      </w:r>
-      <w:r>
-        <w:rPr>
-          <w:b/>
-        </w:rPr>
-        <w:tab/>
-      </w:r>
-      <w:proofErr w:type="spellStart"/>
-      <w:r>
-        <w:rPr>
-          <w:b/>
-        </w:rPr>
+      <w:r>
+        <w:rPr>
+          <w:b/>
+        </w:rPr>
+        <w:tab/>
+      </w:r>
+      <w:r>
+        <w:rPr>
+          <w:b/>
+        </w:rPr>
+        <w:tab/>
         <w:t>LMA</w:t>
       </w:r>
-      <w:proofErr w:type="spellEnd"/>
       <w:r>
         <w:rPr>
           <w:b/>
@@ -2073,35 +1743,21 @@
           <w:b/>
         </w:rPr>
         <w:tab/>
-      </w:r>
-      <w:proofErr w:type="spellStart"/>
-      <w:r>
-        <w:rPr>
-          <w:b/>
-        </w:rPr>
         <w:t>VMA</w:t>
       </w:r>
-      <w:proofErr w:type="spellEnd"/>
-      <w:r>
-        <w:rPr>
-          <w:b/>
-        </w:rPr>
-        <w:tab/>
-      </w:r>
-      <w:r>
-        <w:rPr>
-          <w:b/>
-        </w:rPr>
-        <w:tab/>
-      </w:r>
-      <w:proofErr w:type="spellStart"/>
-      <w:r>
-        <w:rPr>
-          <w:b/>
-        </w:rPr>
+      <w:r>
+        <w:rPr>
+          <w:b/>
+        </w:rPr>
+        <w:tab/>
+      </w:r>
+      <w:r>
+        <w:rPr>
+          <w:b/>
+        </w:rPr>
+        <w:tab/>
         <w:t>LMA</w:t>
       </w:r>
-      <w:proofErr w:type="spellEnd"/>
       <w:r>
         <w:rPr>
           <w:b/>
@@ -2263,33 +1919,8 @@
           <w:b/>
           <w:color w:val="FF0000"/>
         </w:rPr>
-        <w:t xml:space="preserve">File names: </w:t>
-      </w:r>
-      <w:proofErr w:type="spellStart"/>
-      <w:r>
-        <w:rPr>
-          <w:b/>
-          <w:color w:val="FF0000"/>
-        </w:rPr>
-        <w:t>Snyder_HW_01_10.c</w:t>
-      </w:r>
-      <w:proofErr w:type="spellEnd"/>
-      <w:r>
-        <w:rPr>
-          <w:b/>
-          <w:color w:val="FF0000"/>
-        </w:rPr>
-        <w:t xml:space="preserve">; </w:t>
-      </w:r>
-      <w:proofErr w:type="spellStart"/>
-      <w:r>
-        <w:rPr>
-          <w:b/>
-          <w:color w:val="FF0000"/>
-        </w:rPr>
-        <w:t>Snyder_HW_01_10.o</w:t>
-      </w:r>
-      <w:proofErr w:type="spellEnd"/>
+        <w:t>File names: Snyder_HW_01_10.c; Snyder_HW_01_10.o</w:t>
+      </w:r>
       <w:proofErr w:type="gramStart"/>
       <w:r>
         <w:rPr>
@@ -2558,14 +2189,12 @@
       <w:r>
         <w:t xml:space="preserve">What is the current </w:t>
       </w:r>
-      <w:proofErr w:type="spellStart"/>
       <w:r>
         <w:rPr>
           <w:i/>
         </w:rPr>
         <w:t>EBP</w:t>
       </w:r>
-      <w:proofErr w:type="spellEnd"/>
       <w:r>
         <w:t>?</w:t>
       </w:r>
@@ -2620,14 +2249,12 @@
       <w:r>
         <w:t xml:space="preserve">What is the current </w:t>
       </w:r>
-      <w:proofErr w:type="spellStart"/>
       <w:r>
         <w:rPr>
           <w:i/>
         </w:rPr>
         <w:t>EIP</w:t>
       </w:r>
-      <w:proofErr w:type="spellEnd"/>
       <w:r>
         <w:t>?</w:t>
       </w:r>
@@ -2805,8 +2432,6 @@
         </w:rPr>
         <w:t>?</w:t>
       </w:r>
-      <w:bookmarkStart w:id="0" w:name="_GoBack"/>
-      <w:bookmarkEnd w:id="0"/>
     </w:p>
     <w:p>
       <w:pPr>
@@ -2841,22 +2466,51 @@
       <w:r>
         <w:rPr>
           <w:b/>
-          <w:color w:val="FF0000"/>
-        </w:rPr>
-        <w:t>The program does not check the size of the data to be copied into the fixed sized buffer before it does the copy. This</w:t>
-      </w:r>
-      <w:r>
-        <w:rPr>
-          <w:b/>
-          <w:color w:val="FF0000"/>
-        </w:rPr>
-        <w:t xml:space="preserve"> will cause the memory after the buffer to </w:t>
+        </w:rPr>
+        <w:t xml:space="preserve">The program does not check the size of the data to </w:t>
       </w:r>
       <w:proofErr w:type="gramStart"/>
       <w:r>
         <w:rPr>
           <w:b/>
-          <w:color w:val="FF0000"/>
+        </w:rPr>
+        <w:t>be copied</w:t>
+      </w:r>
+      <w:proofErr w:type="gramEnd"/>
+      <w:r>
+        <w:rPr>
+          <w:b/>
+        </w:rPr>
+        <w:t xml:space="preserve"> into the fixed sized buffer before it does the copy. </w:t>
+      </w:r>
+      <w:r>
+        <w:rPr>
+          <w:b/>
+        </w:rPr>
+        <w:t xml:space="preserve">Having more data than the buffer allows will </w:t>
+      </w:r>
+      <w:r>
+        <w:rPr>
+          <w:b/>
+        </w:rPr>
+        <w:t xml:space="preserve">cause the memory after the </w:t>
+      </w:r>
+      <w:r>
+        <w:rPr>
+          <w:b/>
+        </w:rPr>
+        <w:t xml:space="preserve">end of the fixed size </w:t>
+      </w:r>
+      <w:r>
+        <w:rPr>
+          <w:b/>
+        </w:rPr>
+        <w:t xml:space="preserve">buffer to </w:t>
+      </w:r>
+      <w:proofErr w:type="gramStart"/>
+      <w:r>
+        <w:rPr>
+          <w:b/>
         </w:rPr>
         <w:t>be overwritten</w:t>
       </w:r>
@@ -2864,62 +2518,20 @@
       <w:r>
         <w:rPr>
           <w:b/>
-          <w:color w:val="FF0000"/>
-        </w:rPr>
-        <w:t xml:space="preserve">. In this case the overwritten </w:t>
-      </w:r>
-      <w:proofErr w:type="gramStart"/>
-      <w:r>
-        <w:rPr>
-          <w:b/>
-          <w:color w:val="FF0000"/>
-        </w:rPr>
-        <w:t xml:space="preserve">memory </w:t>
-      </w:r>
-      <w:r>
-        <w:rPr>
-          <w:b/>
-          <w:color w:val="FF0000"/>
-        </w:rPr>
-        <w:t xml:space="preserve"> …</w:t>
-      </w:r>
-      <w:proofErr w:type="gramEnd"/>
-      <w:r>
-        <w:rPr>
-          <w:b/>
-          <w:color w:val="FF0000"/>
-        </w:rPr>
-        <w:t>&lt;</w:t>
-      </w:r>
-      <w:r>
-        <w:rPr>
-          <w:b/>
-          <w:color w:val="FF0000"/>
-        </w:rPr>
-        <w:t xml:space="preserve">`info frame` in </w:t>
-      </w:r>
-      <w:proofErr w:type="spellStart"/>
-      <w:r>
-        <w:rPr>
-          <w:b/>
-          <w:color w:val="FF0000"/>
-        </w:rPr>
-        <w:t>GDB</w:t>
-      </w:r>
-      <w:proofErr w:type="spellEnd"/>
-      <w:r>
-        <w:rPr>
-          <w:b/>
-          <w:color w:val="FF0000"/>
-        </w:rPr>
-        <w:t xml:space="preserve"> to show the stack frame info</w:t>
-      </w:r>
-      <w:r>
-        <w:rPr>
-          <w:b/>
-          <w:color w:val="FF0000"/>
-        </w:rPr>
-        <w:t xml:space="preserve">&gt; </w:t>
+        </w:rPr>
+        <w:t xml:space="preserve"> and a segmentation fault</w:t>
+      </w:r>
+      <w:r>
+        <w:rPr>
+          <w:b/>
+        </w:rPr>
+        <w:t>.</w:t>
+      </w:r>
+      <w:r>
+        <w:rPr>
+          <w:b/>
+        </w:rPr>
+        <w:t xml:space="preserve"> </w:t>
       </w:r>
       <w:r>
         <w:rPr>
@@ -2937,14 +2549,7 @@
         <w:rPr>
           <w:b/>
         </w:rPr>
-        <w:t xml:space="preserve">: </w:t>
-      </w:r>
-      <w:proofErr w:type="spellStart"/>
-      <w:r>
-        <w:rPr>
-          <w:b/>
-        </w:rPr>
-        <w:t>Snyder</w:t>
+        <w:t>: Snyder</w:t>
       </w:r>
       <w:r>
         <w:rPr>
@@ -2952,7 +2557,6 @@
         </w:rPr>
         <w:t>_HW_01_11.c</w:t>
       </w:r>
-      <w:proofErr w:type="spellEnd"/>
       <w:r>
         <w:rPr>
           <w:b/>
@@ -2999,13 +2603,11 @@
         <w:ind w:left="360"/>
         <w:rPr>
           <w:b/>
-          <w:color w:val="FF0000"/>
-        </w:rPr>
-      </w:pPr>
-      <w:r>
-        <w:rPr>
-          <w:b/>
-          <w:color w:val="FF0000"/>
+        </w:rPr>
+      </w:pPr>
+      <w:r>
+        <w:rPr>
+          <w:b/>
         </w:rPr>
         <w:t xml:space="preserve">A vulnerable </w:t>
       </w:r>
@@ -3013,7 +2615,6 @@
       <w:r>
         <w:rPr>
           <w:b/>
-          <w:color w:val="FF0000"/>
         </w:rPr>
         <w:t>strcpy</w:t>
       </w:r>
@@ -3021,61 +2622,25 @@
       <w:r>
         <w:rPr>
           <w:b/>
-          <w:color w:val="FF0000"/>
         </w:rPr>
         <w:t xml:space="preserve"> command reads in an arbitrary length character array from a file and stores it in a fixed length character buffer of size 24. Snyder_HW_01_12_exploit.c </w:t>
       </w:r>
       <w:r>
         <w:rPr>
           <w:b/>
-          <w:color w:val="FF0000"/>
         </w:rPr>
         <w:t>was deve</w:t>
       </w:r>
       <w:r>
         <w:rPr>
           <w:b/>
-          <w:color w:val="FF0000"/>
-        </w:rPr>
-        <w:t xml:space="preserve">loped to allow us to give root access within a shell through the Snyder_HW_01_12_call_shellcode.c program that had already been loaded in memory. By debugging using </w:t>
-      </w:r>
-      <w:proofErr w:type="spellStart"/>
-      <w:r>
-        <w:rPr>
-          <w:b/>
-          <w:color w:val="FF0000"/>
-        </w:rPr>
-        <w:t>GDB</w:t>
-      </w:r>
-      <w:proofErr w:type="spellEnd"/>
-      <w:r>
-        <w:rPr>
-          <w:b/>
-          <w:color w:val="FF0000"/>
-        </w:rPr>
-        <w:t xml:space="preserve"> and ‘x/</w:t>
-      </w:r>
-      <w:proofErr w:type="spellStart"/>
-      <w:r>
-        <w:rPr>
-          <w:b/>
-          <w:color w:val="FF0000"/>
-        </w:rPr>
-        <w:t>x128x</w:t>
-      </w:r>
-      <w:proofErr w:type="spellEnd"/>
-      <w:r>
-        <w:rPr>
-          <w:b/>
-          <w:color w:val="FF0000"/>
-        </w:rPr>
-        <w:t xml:space="preserve"> buffer’, the address of </w:t>
-      </w:r>
-      <w:proofErr w:type="spellStart"/>
-      <w:r>
-        <w:rPr>
-          <w:b/>
-          <w:color w:val="FF0000"/>
+        </w:rPr>
+        <w:t xml:space="preserve">loped to allow us to give root access within a shell through the Snyder_HW_01_12_call_shellcode.c program that had already been loaded in memory. By debugging using GDB and ‘x/x128x buffer’, the address of </w:t>
+      </w:r>
+      <w:proofErr w:type="spellStart"/>
+      <w:r>
+        <w:rPr>
+          <w:b/>
         </w:rPr>
         <w:t>str_main</w:t>
       </w:r>
@@ -3083,119 +2648,20 @@
       <w:r>
         <w:rPr>
           <w:b/>
-          <w:color w:val="FF0000"/>
-        </w:rPr>
-        <w:t xml:space="preserve"> in </w:t>
-      </w:r>
-      <w:proofErr w:type="spellStart"/>
-      <w:r>
-        <w:rPr>
-          <w:b/>
-          <w:color w:val="FF0000"/>
-        </w:rPr>
-        <w:t>Snyder_HW_01_12_stack.c</w:t>
-      </w:r>
-      <w:proofErr w:type="spellEnd"/>
-      <w:r>
-        <w:rPr>
-          <w:b/>
-          <w:color w:val="FF0000"/>
-        </w:rPr>
-        <w:t xml:space="preserve"> was obtained. This address was used to overflow the buffer for 64 bytes. In this case</w:t>
-      </w:r>
-      <w:r>
-        <w:rPr>
-          <w:b/>
-          <w:color w:val="FF0000"/>
+        </w:rPr>
+        <w:t xml:space="preserve"> in Snyder_HW_01_12_stack.c was obtained. This address was used to overflow the buffer for 64 bytes. In this case</w:t>
+      </w:r>
+      <w:r>
+        <w:rPr>
+          <w:b/>
         </w:rPr>
         <w:t>,</w:t>
       </w:r>
       <w:r>
         <w:rPr>
           <w:b/>
-          <w:color w:val="FF0000"/>
-        </w:rPr>
-        <w:t xml:space="preserve"> 64 bytes worked because the distance between the “buffer” and the return address of the </w:t>
-      </w:r>
-      <w:proofErr w:type="spellStart"/>
-      <w:r>
-        <w:rPr>
-          <w:b/>
-          <w:color w:val="FF0000"/>
-        </w:rPr>
-        <w:t>Snyder_HW_01_12_call_shellcode</w:t>
-      </w:r>
-      <w:proofErr w:type="spellEnd"/>
-      <w:r>
-        <w:rPr>
-          <w:b/>
-          <w:color w:val="FF0000"/>
-        </w:rPr>
-        <w:t xml:space="preserve"> in memory was less than 64 bytes. Several </w:t>
-      </w:r>
-      <w:proofErr w:type="spellStart"/>
-      <w:r>
-        <w:rPr>
-          <w:b/>
-          <w:color w:val="FF0000"/>
-        </w:rPr>
-        <w:t>NOP</w:t>
-      </w:r>
-      <w:proofErr w:type="spellEnd"/>
-      <w:r>
-        <w:rPr>
-          <w:b/>
-          <w:color w:val="FF0000"/>
-        </w:rPr>
-        <w:t xml:space="preserve"> operations were added to create a </w:t>
-      </w:r>
-      <w:proofErr w:type="spellStart"/>
-      <w:r>
-        <w:rPr>
-          <w:b/>
-          <w:color w:val="FF0000"/>
-        </w:rPr>
-        <w:t>NOP</w:t>
-      </w:r>
-      <w:proofErr w:type="spellEnd"/>
-      <w:r>
-        <w:rPr>
-          <w:b/>
-          <w:color w:val="FF0000"/>
-        </w:rPr>
-        <w:t xml:space="preserve"> sled for the new return address to point. At the end of the </w:t>
-      </w:r>
-      <w:proofErr w:type="spellStart"/>
-      <w:r>
-        <w:rPr>
-          <w:b/>
-          <w:color w:val="FF0000"/>
-        </w:rPr>
-        <w:t>NOP</w:t>
-      </w:r>
-      <w:proofErr w:type="spellEnd"/>
-      <w:r>
-        <w:rPr>
-          <w:b/>
-          <w:color w:val="FF0000"/>
-        </w:rPr>
-        <w:t xml:space="preserve"> sled, instructions to call the method used to open a shell were placed. The rest of the file used to overflow the buffer was filled with enough </w:t>
-      </w:r>
-      <w:proofErr w:type="spellStart"/>
-      <w:r>
-        <w:rPr>
-          <w:b/>
-          <w:color w:val="FF0000"/>
-        </w:rPr>
-        <w:t>NOP</w:t>
-      </w:r>
-      <w:proofErr w:type="spellEnd"/>
-      <w:r>
-        <w:rPr>
-          <w:b/>
-          <w:color w:val="FF0000"/>
-        </w:rPr>
-        <w:t xml:space="preserve"> bytes to overflow, in this case 256 bytes.</w:t>
+        </w:rPr>
+        <w:t xml:space="preserve"> 64 bytes worked because the distance between the “buffer” and the return address of the Snyder_HW_01_12_call_shellcode in memory was less than 64 bytes. Several NOP operations were added to create a NOP sled for the new return address to point. At the end of the NOP sled, instructions to call the method used to open a shell were placed. The rest of the file used to overflow the buffer was filled with enough NOP bytes to overflow, in this case 256 bytes.</w:t>
       </w:r>
     </w:p>
     <w:p>
@@ -3204,13 +2670,11 @@
         <w:ind w:left="360"/>
         <w:rPr>
           <w:b/>
-          <w:color w:val="FF0000"/>
-        </w:rPr>
-      </w:pPr>
-      <w:r>
-        <w:rPr>
-          <w:b/>
-          <w:color w:val="FF0000"/>
+        </w:rPr>
+      </w:pPr>
+      <w:r>
+        <w:rPr>
+          <w:b/>
         </w:rPr>
         <w:t>Steps:</w:t>
       </w:r>
@@ -3224,39 +2688,20 @@
         </w:numPr>
         <w:rPr>
           <w:b/>
-          <w:color w:val="FF0000"/>
-        </w:rPr>
-      </w:pPr>
-      <w:r>
-        <w:rPr>
-          <w:b/>
-          <w:color w:val="FF0000"/>
-        </w:rPr>
-        <w:t xml:space="preserve">As root, disable </w:t>
-      </w:r>
-      <w:proofErr w:type="spellStart"/>
-      <w:r>
-        <w:rPr>
-          <w:b/>
-          <w:color w:val="FF0000"/>
-        </w:rPr>
-        <w:t>ASLR</w:t>
-      </w:r>
-      <w:proofErr w:type="spellEnd"/>
-      <w:r>
-        <w:rPr>
-          <w:b/>
-          <w:color w:val="FF0000"/>
-        </w:rPr>
-        <w:t>:</w:t>
-      </w:r>
-    </w:p>
-    <w:p>
-      <w:pPr>
-        <w:pStyle w:val="ListParagraph"/>
-        <w:rPr>
-          <w:b/>
-          <w:color w:val="FF0000"/>
+        </w:rPr>
+      </w:pPr>
+      <w:r>
+        <w:rPr>
+          <w:b/>
+        </w:rPr>
+        <w:t>As root, disable ASLR:</w:t>
+      </w:r>
+    </w:p>
+    <w:p>
+      <w:pPr>
+        <w:pStyle w:val="ListParagraph"/>
+        <w:rPr>
+          <w:b/>
         </w:rPr>
       </w:pPr>
       <w:proofErr w:type="spellStart"/>
@@ -3264,7 +2709,6 @@
       <w:r>
         <w:rPr>
           <w:b/>
-          <w:color w:val="FF0000"/>
         </w:rPr>
         <w:t>sysctl</w:t>
       </w:r>
@@ -3273,7 +2717,6 @@
       <w:r>
         <w:rPr>
           <w:b/>
-          <w:color w:val="FF0000"/>
         </w:rPr>
         <w:t xml:space="preserve"> –w </w:t>
       </w:r>
@@ -3281,7 +2724,6 @@
       <w:r>
         <w:rPr>
           <w:b/>
-          <w:color w:val="FF0000"/>
         </w:rPr>
         <w:t>kernel.randomize_va_space</w:t>
       </w:r>
@@ -3289,7 +2731,6 @@
       <w:r>
         <w:rPr>
           <w:b/>
-          <w:color w:val="FF0000"/>
         </w:rPr>
         <w:t>=0</w:t>
       </w:r>
@@ -3303,20 +2744,17 @@
         </w:numPr>
         <w:rPr>
           <w:b/>
-          <w:color w:val="FF0000"/>
-        </w:rPr>
-      </w:pPr>
-      <w:r>
-        <w:rPr>
-          <w:b/>
-          <w:color w:val="FF0000"/>
+        </w:rPr>
+      </w:pPr>
+      <w:r>
+        <w:rPr>
+          <w:b/>
         </w:rPr>
         <w:t>As root, compile the Snyder_HW_01_12_</w:t>
       </w:r>
       <w:r>
         <w:rPr>
           <w:b/>
-          <w:color w:val="FF0000"/>
         </w:rPr>
         <w:t>call_shellcode.c program:</w:t>
       </w:r>
@@ -3326,7 +2764,6 @@
         <w:pStyle w:val="ListParagraph"/>
         <w:rPr>
           <w:b/>
-          <w:color w:val="FF0000"/>
         </w:rPr>
       </w:pPr>
       <w:proofErr w:type="spellStart"/>
@@ -3334,7 +2771,6 @@
       <w:r>
         <w:rPr>
           <w:b/>
-          <w:color w:val="FF0000"/>
         </w:rPr>
         <w:t>gcc</w:t>
       </w:r>
@@ -3343,7 +2779,6 @@
       <w:r>
         <w:rPr>
           <w:b/>
-          <w:color w:val="FF0000"/>
         </w:rPr>
         <w:t xml:space="preserve"> –</w:t>
       </w:r>
@@ -3351,7 +2786,6 @@
       <w:r>
         <w:rPr>
           <w:b/>
-          <w:color w:val="FF0000"/>
         </w:rPr>
         <w:t>fno</w:t>
       </w:r>
@@ -3359,7 +2793,6 @@
       <w:r>
         <w:rPr>
           <w:b/>
-          <w:color w:val="FF0000"/>
         </w:rPr>
         <w:t xml:space="preserve">-stack-protector –z </w:t>
       </w:r>
@@ -3367,7 +2800,6 @@
       <w:r>
         <w:rPr>
           <w:b/>
-          <w:color w:val="FF0000"/>
         </w:rPr>
         <w:t>execstack</w:t>
       </w:r>
@@ -3375,56 +2807,33 @@
       <w:r>
         <w:rPr>
           <w:b/>
-          <w:color w:val="FF0000"/>
-        </w:rPr>
-        <w:t xml:space="preserve"> –g –o </w:t>
-      </w:r>
-      <w:proofErr w:type="spellStart"/>
-      <w:r>
-        <w:rPr>
-          <w:b/>
-          <w:color w:val="FF0000"/>
-        </w:rPr>
-        <w:t>Snyder_HW_01_12_</w:t>
-      </w:r>
-      <w:r>
-        <w:rPr>
-          <w:b/>
-          <w:color w:val="FF0000"/>
+        </w:rPr>
+        <w:t xml:space="preserve"> –g –o Snyder_HW_01_12_</w:t>
+      </w:r>
+      <w:r>
+        <w:rPr>
+          <w:b/>
         </w:rPr>
         <w:t>call_shellcode</w:t>
       </w:r>
-      <w:proofErr w:type="spellEnd"/>
-      <w:r>
-        <w:rPr>
-          <w:b/>
-          <w:color w:val="FF0000"/>
-        </w:rPr>
-        <w:t xml:space="preserve"> </w:t>
-      </w:r>
-      <w:proofErr w:type="spellStart"/>
-      <w:r>
-        <w:rPr>
-          <w:b/>
-          <w:color w:val="FF0000"/>
-        </w:rPr>
-        <w:t>Snyder_HW_01_12_</w:t>
-      </w:r>
-      <w:r>
-        <w:rPr>
-          <w:b/>
-          <w:color w:val="FF0000"/>
+      <w:r>
+        <w:rPr>
+          <w:b/>
+        </w:rPr>
+        <w:t xml:space="preserve"> Snyder_HW_01_12_</w:t>
+      </w:r>
+      <w:r>
+        <w:rPr>
+          <w:b/>
         </w:rPr>
         <w:t>call_shellcode</w:t>
       </w:r>
       <w:r>
         <w:rPr>
           <w:b/>
-          <w:color w:val="FF0000"/>
         </w:rPr>
         <w:t>.c</w:t>
       </w:r>
-      <w:proofErr w:type="spellEnd"/>
     </w:p>
     <w:p>
       <w:pPr>
@@ -3435,13 +2844,11 @@
         </w:numPr>
         <w:rPr>
           <w:b/>
-          <w:color w:val="FF0000"/>
-        </w:rPr>
-      </w:pPr>
-      <w:r>
-        <w:rPr>
-          <w:b/>
-          <w:color w:val="FF0000"/>
+        </w:rPr>
+      </w:pPr>
+      <w:r>
+        <w:rPr>
+          <w:b/>
         </w:rPr>
         <w:lastRenderedPageBreak/>
         <w:t>As root, compile the Snyder_HW_01_12_stack.c program with the stack check disabled:</w:t>
@@ -3452,7 +2859,6 @@
         <w:pStyle w:val="ListParagraph"/>
         <w:rPr>
           <w:b/>
-          <w:color w:val="FF0000"/>
         </w:rPr>
       </w:pPr>
       <w:proofErr w:type="spellStart"/>
@@ -3460,7 +2866,6 @@
       <w:r>
         <w:rPr>
           <w:b/>
-          <w:color w:val="FF0000"/>
         </w:rPr>
         <w:t>gcc</w:t>
       </w:r>
@@ -3469,7 +2874,6 @@
       <w:r>
         <w:rPr>
           <w:b/>
-          <w:color w:val="FF0000"/>
         </w:rPr>
         <w:t xml:space="preserve"> –</w:t>
       </w:r>
@@ -3477,7 +2881,6 @@
       <w:r>
         <w:rPr>
           <w:b/>
-          <w:color w:val="FF0000"/>
         </w:rPr>
         <w:t>fno</w:t>
       </w:r>
@@ -3485,7 +2888,6 @@
       <w:r>
         <w:rPr>
           <w:b/>
-          <w:color w:val="FF0000"/>
         </w:rPr>
         <w:t xml:space="preserve">-stack-protector –z </w:t>
       </w:r>
@@ -3493,7 +2895,6 @@
       <w:r>
         <w:rPr>
           <w:b/>
-          <w:color w:val="FF0000"/>
         </w:rPr>
         <w:t>execstack</w:t>
       </w:r>
@@ -3501,35 +2902,9 @@
       <w:r>
         <w:rPr>
           <w:b/>
-          <w:color w:val="FF0000"/>
-        </w:rPr>
-        <w:t xml:space="preserve"> –g –o </w:t>
-      </w:r>
-      <w:proofErr w:type="spellStart"/>
-      <w:r>
-        <w:rPr>
-          <w:b/>
-          <w:color w:val="FF0000"/>
-        </w:rPr>
-        <w:t>Snyder_HW_01_12_stack</w:t>
-      </w:r>
-      <w:proofErr w:type="spellEnd"/>
-      <w:r>
-        <w:rPr>
-          <w:b/>
-          <w:color w:val="FF0000"/>
-        </w:rPr>
-        <w:t xml:space="preserve"> </w:t>
-      </w:r>
-      <w:proofErr w:type="spellStart"/>
-      <w:r>
-        <w:rPr>
-          <w:b/>
-          <w:color w:val="FF0000"/>
-        </w:rPr>
-        <w:t>Snyder_HW_01_12_stack.c</w:t>
-      </w:r>
-      <w:proofErr w:type="spellEnd"/>
+        </w:rPr>
+        <w:t xml:space="preserve"> –g –o Snyder_HW_01_12_stack Snyder_HW_01_12_stack.c</w:t>
+      </w:r>
     </w:p>
     <w:p>
       <w:pPr>
@@ -3540,20 +2915,17 @@
         </w:numPr>
         <w:rPr>
           <w:b/>
-          <w:color w:val="FF0000"/>
-        </w:rPr>
-      </w:pPr>
-      <w:r>
-        <w:rPr>
-          <w:b/>
-          <w:color w:val="FF0000"/>
+        </w:rPr>
+      </w:pPr>
+      <w:r>
+        <w:rPr>
+          <w:b/>
         </w:rPr>
         <w:t>As root, change the permissions on the resulting executable file</w:t>
       </w:r>
       <w:r>
         <w:rPr>
           <w:b/>
-          <w:color w:val="FF0000"/>
         </w:rPr>
         <w:t>:</w:t>
       </w:r>
@@ -3563,7 +2935,6 @@
         <w:pStyle w:val="ListParagraph"/>
         <w:rPr>
           <w:b/>
-          <w:color w:val="FF0000"/>
         </w:rPr>
       </w:pPr>
       <w:proofErr w:type="spellStart"/>
@@ -3571,7 +2942,6 @@
       <w:r>
         <w:rPr>
           <w:b/>
-          <w:color w:val="FF0000"/>
         </w:rPr>
         <w:t>chmod</w:t>
       </w:r>
@@ -3580,19 +2950,9 @@
       <w:r>
         <w:rPr>
           <w:b/>
-          <w:color w:val="FF0000"/>
-        </w:rPr>
-        <w:t xml:space="preserve"> 4755 </w:t>
-      </w:r>
-      <w:proofErr w:type="spellStart"/>
-      <w:r>
-        <w:rPr>
-          <w:b/>
-          <w:color w:val="FF0000"/>
-        </w:rPr>
-        <w:t>Snyder_HW_01_12_stack</w:t>
-      </w:r>
-      <w:proofErr w:type="spellEnd"/>
+        </w:rPr>
+        <w:t xml:space="preserve"> 4755 Snyder_HW_01_12_stack</w:t>
+      </w:r>
     </w:p>
     <w:p>
       <w:pPr>
@@ -3603,36 +2963,17 @@
         </w:numPr>
         <w:rPr>
           <w:b/>
-          <w:color w:val="FF0000"/>
-        </w:rPr>
-      </w:pPr>
-      <w:r>
-        <w:rPr>
-          <w:b/>
-          <w:color w:val="FF0000"/>
-        </w:rPr>
-        <w:t xml:space="preserve">As a regular user, compile the </w:t>
-      </w:r>
-      <w:proofErr w:type="spellStart"/>
-      <w:r>
-        <w:rPr>
-          <w:b/>
-          <w:color w:val="FF0000"/>
-        </w:rPr>
-        <w:t>Snyder_HW_01_12_exploit</w:t>
-      </w:r>
-      <w:proofErr w:type="spellEnd"/>
-      <w:r>
-        <w:rPr>
-          <w:b/>
-          <w:color w:val="FF0000"/>
-        </w:rPr>
-        <w:t xml:space="preserve"> program</w:t>
-      </w:r>
-      <w:r>
-        <w:rPr>
-          <w:b/>
-          <w:color w:val="FF0000"/>
+        </w:rPr>
+      </w:pPr>
+      <w:r>
+        <w:rPr>
+          <w:b/>
+        </w:rPr>
+        <w:t>As a regular user, compile the Snyder_HW_01_12_exploit program</w:t>
+      </w:r>
+      <w:r>
+        <w:rPr>
+          <w:b/>
         </w:rPr>
         <w:t>:</w:t>
       </w:r>
@@ -3642,7 +2983,6 @@
         <w:pStyle w:val="ListParagraph"/>
         <w:rPr>
           <w:b/>
-          <w:color w:val="FF0000"/>
         </w:rPr>
       </w:pPr>
       <w:proofErr w:type="spellStart"/>
@@ -3650,7 +2990,6 @@
       <w:r>
         <w:rPr>
           <w:b/>
-          <w:color w:val="FF0000"/>
         </w:rPr>
         <w:t>gcc</w:t>
       </w:r>
@@ -3659,35 +2998,15 @@
       <w:r>
         <w:rPr>
           <w:b/>
-          <w:color w:val="FF0000"/>
         </w:rPr>
         <w:t xml:space="preserve"> –o </w:t>
       </w:r>
-      <w:proofErr w:type="spellStart"/>
-      <w:r>
-        <w:rPr>
-          <w:b/>
-          <w:color w:val="FF0000"/>
-        </w:rPr>
-        <w:t>Snyder_HW_01_12_exploit</w:t>
-      </w:r>
-      <w:proofErr w:type="spellEnd"/>
-      <w:r>
-        <w:rPr>
-          <w:b/>
-          <w:color w:val="FF0000"/>
-        </w:rPr>
-        <w:t xml:space="preserve"> </w:t>
-      </w:r>
-      <w:proofErr w:type="spellStart"/>
-      <w:r>
-        <w:rPr>
-          <w:b/>
-          <w:color w:val="FF0000"/>
-        </w:rPr>
-        <w:t>Snyder_HW_01_12_exploit.c</w:t>
-      </w:r>
-      <w:proofErr w:type="spellEnd"/>
+      <w:r>
+        <w:rPr>
+          <w:b/>
+        </w:rPr>
+        <w:t>Snyder_HW_01_12_exploit Snyder_HW_01_12_exploit.c</w:t>
+      </w:r>
     </w:p>
     <w:p>
       <w:pPr>
@@ -3698,13 +3017,11 @@
         </w:numPr>
         <w:rPr>
           <w:b/>
-          <w:color w:val="FF0000"/>
-        </w:rPr>
-      </w:pPr>
-      <w:r>
-        <w:rPr>
-          <w:b/>
-          <w:color w:val="FF0000"/>
+        </w:rPr>
+      </w:pPr>
+      <w:r>
+        <w:rPr>
+          <w:b/>
         </w:rPr>
         <w:t>As a regular user, run the exploit program</w:t>
       </w:r>
@@ -3714,27 +3031,22 @@
         <w:pStyle w:val="ListParagraph"/>
         <w:rPr>
           <w:b/>
-          <w:color w:val="FF0000"/>
         </w:rPr>
       </w:pPr>
       <w:proofErr w:type="gramStart"/>
       <w:r>
         <w:rPr>
           <w:b/>
-          <w:color w:val="FF0000"/>
         </w:rPr>
         <w:t>./</w:t>
       </w:r>
-      <w:proofErr w:type="spellStart"/>
       <w:proofErr w:type="gramEnd"/>
       <w:r>
         <w:rPr>
           <w:b/>
-          <w:color w:val="FF0000"/>
         </w:rPr>
         <w:t>Snyder_HW_01_12_exploit</w:t>
       </w:r>
-      <w:proofErr w:type="spellEnd"/>
     </w:p>
     <w:p>
       <w:pPr>
@@ -3745,20 +3057,17 @@
         </w:numPr>
         <w:rPr>
           <w:b/>
-          <w:color w:val="FF0000"/>
-        </w:rPr>
-      </w:pPr>
-      <w:r>
-        <w:rPr>
-          <w:b/>
-          <w:color w:val="FF0000"/>
+        </w:rPr>
+      </w:pPr>
+      <w:r>
+        <w:rPr>
+          <w:b/>
         </w:rPr>
         <w:t>As a regular user, run the stack</w:t>
       </w:r>
       <w:r>
         <w:rPr>
           <w:b/>
-          <w:color w:val="FF0000"/>
         </w:rPr>
         <w:t xml:space="preserve"> program</w:t>
       </w:r>
@@ -3768,27 +3077,22 @@
         <w:pStyle w:val="ListParagraph"/>
         <w:rPr>
           <w:b/>
-          <w:color w:val="FF0000"/>
         </w:rPr>
       </w:pPr>
       <w:proofErr w:type="gramStart"/>
       <w:r>
         <w:rPr>
           <w:b/>
-          <w:color w:val="FF0000"/>
         </w:rPr>
         <w:t>./</w:t>
       </w:r>
-      <w:proofErr w:type="spellStart"/>
       <w:proofErr w:type="gramEnd"/>
       <w:r>
         <w:rPr>
           <w:b/>
-          <w:color w:val="FF0000"/>
         </w:rPr>
         <w:t>Snyder_HW_01_12_stack</w:t>
       </w:r>
-      <w:proofErr w:type="spellEnd"/>
     </w:p>
     <w:p>
       <w:pPr>
@@ -3799,13 +3103,11 @@
         </w:numPr>
         <w:rPr>
           <w:b/>
-          <w:color w:val="FF0000"/>
-        </w:rPr>
-      </w:pPr>
-      <w:r>
-        <w:rPr>
-          <w:b/>
-          <w:color w:val="FF0000"/>
+        </w:rPr>
+      </w:pPr>
+      <w:r>
+        <w:rPr>
+          <w:b/>
         </w:rPr>
         <w:t>The result is a shell being opened with root privileges.</w:t>
       </w:r>
@@ -3815,7 +3117,6 @@
         <w:pStyle w:val="ListParagraph"/>
         <w:rPr>
           <w:b/>
-          <w:color w:val="FF0000"/>
         </w:rPr>
       </w:pPr>
       <w:proofErr w:type="spellStart"/>
@@ -3823,7 +3124,6 @@
       <w:r>
         <w:rPr>
           <w:b/>
-          <w:color w:val="FF0000"/>
         </w:rPr>
         <w:t>whoami</w:t>
       </w:r>
@@ -3832,7 +3132,6 @@
       <w:r>
         <w:rPr>
           <w:b/>
-          <w:color w:val="FF0000"/>
         </w:rPr>
         <w:t xml:space="preserve"> (should return the ‘root’ user as shown)</w:t>
       </w:r>
@@ -3893,8 +3192,8 @@
 </file>
 
 <file path=word/numbering.xml><?xml version="1.0" encoding="utf-8"?>
-<w:numbering xmlns:wpc="http://schemas.microsoft.com/office/word/2010/wordprocessingCanvas" xmlns:mc="http://schemas.openxmlformats.org/markup-compatibility/2006" xmlns:o="urn:schemas-microsoft-com:office:office" xmlns:r="http://schemas.openxmlformats.org/officeDocument/2006/relationships" xmlns:m="http://schemas.openxmlformats.org/officeDocument/2006/math" xmlns:v="urn:schemas-microsoft-com:vml" xmlns:wp14="http://schemas.microsoft.com/office/word/2010/wordprocessingDrawing" xmlns:wp="http://schemas.openxmlformats.org/drawingml/2006/wordprocessingDrawing" xmlns:w10="urn:schemas-microsoft-com:office:word" xmlns:w="http://schemas.openxmlformats.org/wordprocessingml/2006/main" xmlns:w14="http://schemas.microsoft.com/office/word/2010/wordml" xmlns:wpg="http://schemas.microsoft.com/office/word/2010/wordprocessingGroup" xmlns:wpi="http://schemas.microsoft.com/office/word/2010/wordprocessingInk" xmlns:wne="http://schemas.microsoft.com/office/word/2006/wordml" xmlns:wps="http://schemas.microsoft.com/office/word/2010/wordprocessingShape" mc:Ignorable="w14 wp14">
-  <w:abstractNum w:abstractNumId="0">
+<w:numbering xmlns:wpc="http://schemas.microsoft.com/office/word/2010/wordprocessingCanvas" xmlns:mc="http://schemas.openxmlformats.org/markup-compatibility/2006" xmlns:o="urn:schemas-microsoft-com:office:office" xmlns:r="http://schemas.openxmlformats.org/officeDocument/2006/relationships" xmlns:m="http://schemas.openxmlformats.org/officeDocument/2006/math" xmlns:v="urn:schemas-microsoft-com:vml" xmlns:wp14="http://schemas.microsoft.com/office/word/2010/wordprocessingDrawing" xmlns:wp="http://schemas.openxmlformats.org/drawingml/2006/wordprocessingDrawing" xmlns:w10="urn:schemas-microsoft-com:office:word" xmlns:w="http://schemas.openxmlformats.org/wordprocessingml/2006/main" xmlns:w14="http://schemas.microsoft.com/office/word/2010/wordml" xmlns:w15="http://schemas.microsoft.com/office/word/2012/wordml" xmlns:wpg="http://schemas.microsoft.com/office/word/2010/wordprocessingGroup" xmlns:wpi="http://schemas.microsoft.com/office/word/2010/wordprocessingInk" xmlns:wne="http://schemas.microsoft.com/office/word/2006/wordml" xmlns:wps="http://schemas.microsoft.com/office/word/2010/wordprocessingShape" mc:Ignorable="w14 w15 wp14">
+  <w:abstractNum w:abstractNumId="0" w15:restartNumberingAfterBreak="0">
     <w:nsid w:val="262516C4"/>
     <w:multiLevelType w:val="hybridMultilevel"/>
     <w:tmpl w:val="5992C2B2"/>
@@ -3983,7 +3282,7 @@
       </w:pPr>
     </w:lvl>
   </w:abstractNum>
-  <w:abstractNum w:abstractNumId="1">
+  <w:abstractNum w:abstractNumId="1" w15:restartNumberingAfterBreak="0">
     <w:nsid w:val="27250378"/>
     <w:multiLevelType w:val="hybridMultilevel"/>
     <w:tmpl w:val="83B06A88"/>
@@ -4072,7 +3371,7 @@
       </w:pPr>
     </w:lvl>
   </w:abstractNum>
-  <w:abstractNum w:abstractNumId="2">
+  <w:abstractNum w:abstractNumId="2" w15:restartNumberingAfterBreak="0">
     <w:nsid w:val="2FBA4068"/>
     <w:multiLevelType w:val="hybridMultilevel"/>
     <w:tmpl w:val="104EE35A"/>
@@ -4161,7 +3460,7 @@
       </w:pPr>
     </w:lvl>
   </w:abstractNum>
-  <w:abstractNum w:abstractNumId="3">
+  <w:abstractNum w:abstractNumId="3" w15:restartNumberingAfterBreak="0">
     <w:nsid w:val="43555C62"/>
     <w:multiLevelType w:val="hybridMultilevel"/>
     <w:tmpl w:val="DB38AC86"/>
@@ -4250,7 +3549,7 @@
       </w:pPr>
     </w:lvl>
   </w:abstractNum>
-  <w:abstractNum w:abstractNumId="4">
+  <w:abstractNum w:abstractNumId="4" w15:restartNumberingAfterBreak="0">
     <w:nsid w:val="50C00D57"/>
     <w:multiLevelType w:val="hybridMultilevel"/>
     <w:tmpl w:val="586C94F2"/>
@@ -4339,7 +3638,7 @@
       </w:pPr>
     </w:lvl>
   </w:abstractNum>
-  <w:abstractNum w:abstractNumId="5">
+  <w:abstractNum w:abstractNumId="5" w15:restartNumberingAfterBreak="0">
     <w:nsid w:val="58DE0AA0"/>
     <w:multiLevelType w:val="hybridMultilevel"/>
     <w:tmpl w:val="AEEE5C32"/>
@@ -4428,7 +3727,7 @@
       </w:pPr>
     </w:lvl>
   </w:abstractNum>
-  <w:abstractNum w:abstractNumId="6">
+  <w:abstractNum w:abstractNumId="6" w15:restartNumberingAfterBreak="0">
     <w:nsid w:val="5E122309"/>
     <w:multiLevelType w:val="hybridMultilevel"/>
     <w:tmpl w:val="96467410"/>
@@ -4517,7 +3816,7 @@
       </w:pPr>
     </w:lvl>
   </w:abstractNum>
-  <w:abstractNum w:abstractNumId="7">
+  <w:abstractNum w:abstractNumId="7" w15:restartNumberingAfterBreak="0">
     <w:nsid w:val="66243A54"/>
     <w:multiLevelType w:val="hybridMultilevel"/>
     <w:tmpl w:val="BA68D5FA"/>
@@ -4609,7 +3908,7 @@
       </w:pPr>
     </w:lvl>
   </w:abstractNum>
-  <w:abstractNum w:abstractNumId="8">
+  <w:abstractNum w:abstractNumId="8" w15:restartNumberingAfterBreak="0">
     <w:nsid w:val="7EC34AB0"/>
     <w:multiLevelType w:val="hybridMultilevel"/>
     <w:tmpl w:val="2C7877DA"/>
@@ -4729,7 +4028,7 @@
 </file>
 
 <file path=word/styles.xml><?xml version="1.0" encoding="utf-8"?>
-<w:styles xmlns:mc="http://schemas.openxmlformats.org/markup-compatibility/2006" xmlns:r="http://schemas.openxmlformats.org/officeDocument/2006/relationships" xmlns:w="http://schemas.openxmlformats.org/wordprocessingml/2006/main" xmlns:w14="http://schemas.microsoft.com/office/word/2010/wordml" mc:Ignorable="w14">
+<w:styles xmlns:mc="http://schemas.openxmlformats.org/markup-compatibility/2006" xmlns:r="http://schemas.openxmlformats.org/officeDocument/2006/relationships" xmlns:w="http://schemas.openxmlformats.org/wordprocessingml/2006/main" xmlns:w14="http://schemas.microsoft.com/office/word/2010/wordml" xmlns:w15="http://schemas.microsoft.com/office/word/2012/wordml" mc:Ignorable="w14 w15">
   <w:docDefaults>
     <w:rPrDefault>
       <w:rPr>
@@ -4745,345 +4044,378 @@
       </w:pPr>
     </w:pPrDefault>
   </w:docDefaults>
-  <w:latentStyles w:defLockedState="0" w:defUIPriority="99" w:defSemiHidden="1" w:defUnhideWhenUsed="1" w:defQFormat="0" w:count="267">
-    <w:lsdException w:name="Normal" w:semiHidden="0" w:uiPriority="0" w:unhideWhenUsed="0" w:qFormat="1"/>
-    <w:lsdException w:name="heading 1" w:semiHidden="0" w:uiPriority="9" w:unhideWhenUsed="0" w:qFormat="1"/>
-    <w:lsdException w:name="heading 2" w:uiPriority="9" w:qFormat="1"/>
-    <w:lsdException w:name="heading 3" w:uiPriority="9" w:qFormat="1"/>
-    <w:lsdException w:name="heading 4" w:uiPriority="9" w:qFormat="1"/>
-    <w:lsdException w:name="heading 5" w:uiPriority="9" w:qFormat="1"/>
-    <w:lsdException w:name="heading 6" w:uiPriority="9" w:qFormat="1"/>
-    <w:lsdException w:name="heading 7" w:uiPriority="9" w:qFormat="1"/>
-    <w:lsdException w:name="heading 8" w:uiPriority="9" w:qFormat="1"/>
-    <w:lsdException w:name="heading 9" w:uiPriority="9" w:qFormat="1"/>
-    <w:lsdException w:name="toc 1" w:uiPriority="39"/>
-    <w:lsdException w:name="toc 2" w:uiPriority="39"/>
-    <w:lsdException w:name="toc 3" w:uiPriority="39"/>
-    <w:lsdException w:name="toc 4" w:uiPriority="39"/>
-    <w:lsdException w:name="toc 5" w:uiPriority="39"/>
-    <w:lsdException w:name="toc 6" w:uiPriority="39"/>
-    <w:lsdException w:name="toc 7" w:uiPriority="39"/>
-    <w:lsdException w:name="toc 8" w:uiPriority="39"/>
-    <w:lsdException w:name="toc 9" w:uiPriority="39"/>
-    <w:lsdException w:name="caption" w:uiPriority="35" w:qFormat="1"/>
-    <w:lsdException w:name="Title" w:semiHidden="0" w:uiPriority="10" w:unhideWhenUsed="0" w:qFormat="1"/>
-    <w:lsdException w:name="Default Paragraph Font" w:uiPriority="1"/>
-    <w:lsdException w:name="Subtitle" w:semiHidden="0" w:uiPriority="11" w:unhideWhenUsed="0" w:qFormat="1"/>
-    <w:lsdException w:name="Strong" w:semiHidden="0" w:uiPriority="22" w:unhideWhenUsed="0" w:qFormat="1"/>
-    <w:lsdException w:name="Emphasis" w:semiHidden="0" w:uiPriority="20" w:unhideWhenUsed="0" w:qFormat="1"/>
-    <w:lsdException w:name="Table Grid" w:semiHidden="0" w:uiPriority="39" w:unhideWhenUsed="0"/>
-    <w:lsdException w:name="Placeholder Text" w:unhideWhenUsed="0"/>
-    <w:lsdException w:name="No Spacing" w:semiHidden="0" w:uiPriority="1" w:unhideWhenUsed="0" w:qFormat="1"/>
-    <w:lsdException w:name="Light Shading" w:semiHidden="0" w:uiPriority="60" w:unhideWhenUsed="0"/>
-    <w:lsdException w:name="Light List" w:semiHidden="0" w:uiPriority="61" w:unhideWhenUsed="0"/>
-    <w:lsdException w:name="Light Grid" w:semiHidden="0" w:uiPriority="62" w:unhideWhenUsed="0"/>
-    <w:lsdException w:name="Medium Shading 1" w:semiHidden="0" w:uiPriority="63" w:unhideWhenUsed="0"/>
-    <w:lsdException w:name="Medium Shading 2" w:semiHidden="0" w:uiPriority="64" w:unhideWhenUsed="0"/>
-    <w:lsdException w:name="Medium List 1" w:semiHidden="0" w:uiPriority="65" w:unhideWhenUsed="0"/>
-    <w:lsdException w:name="Medium List 2" w:semiHidden="0" w:uiPriority="66" w:unhideWhenUsed="0"/>
-    <w:lsdException w:name="Medium Grid 1" w:semiHidden="0" w:uiPriority="67" w:unhideWhenUsed="0"/>
-    <w:lsdException w:name="Medium Grid 2" w:semiHidden="0" w:uiPriority="68" w:unhideWhenUsed="0"/>
-    <w:lsdException w:name="Medium Grid 3" w:semiHidden="0" w:uiPriority="69" w:unhideWhenUsed="0"/>
-    <w:lsdException w:name="Dark List" w:semiHidden="0" w:uiPriority="70" w:unhideWhenUsed="0"/>
-    <w:lsdException w:name="Colorful Shading" w:semiHidden="0" w:uiPriority="71" w:unhideWhenUsed="0"/>
-    <w:lsdException w:name="Colorful List" w:semiHidden="0" w:uiPriority="72" w:unhideWhenUsed="0"/>
-    <w:lsdException w:name="Colorful Grid" w:semiHidden="0" w:uiPriority="73" w:unhideWhenUsed="0"/>
-    <w:lsdException w:name="Light Shading Accent 1" w:semiHidden="0" w:uiPriority="60" w:unhideWhenUsed="0"/>
-    <w:lsdException w:name="Light List Accent 1" w:semiHidden="0" w:uiPriority="61" w:unhideWhenUsed="0"/>
-    <w:lsdException w:name="Light Grid Accent 1" w:semiHidden="0" w:uiPriority="62" w:unhideWhenUsed="0"/>
-    <w:lsdException w:name="Medium Shading 1 Accent 1" w:semiHidden="0" w:uiPriority="63" w:unhideWhenUsed="0"/>
-    <w:lsdException w:name="Medium Shading 2 Accent 1" w:semiHidden="0" w:uiPriority="64" w:unhideWhenUsed="0"/>
-    <w:lsdException w:name="Medium List 1 Accent 1" w:semiHidden="0" w:uiPriority="65" w:unhideWhenUsed="0"/>
-    <w:lsdException w:name="Revision" w:unhideWhenUsed="0"/>
-    <w:lsdException w:name="List Paragraph" w:semiHidden="0" w:uiPriority="34" w:unhideWhenUsed="0" w:qFormat="1"/>
-    <w:lsdException w:name="Quote" w:semiHidden="0" w:uiPriority="29" w:unhideWhenUsed="0" w:qFormat="1"/>
-    <w:lsdException w:name="Intense Quote" w:semiHidden="0" w:uiPriority="30" w:unhideWhenUsed="0" w:qFormat="1"/>
-    <w:lsdException w:name="Medium List 2 Accent 1" w:semiHidden="0" w:uiPriority="66" w:unhideWhenUsed="0"/>
-    <w:lsdException w:name="Medium Grid 1 Accent 1" w:semiHidden="0" w:uiPriority="67" w:unhideWhenUsed="0"/>
-    <w:lsdException w:name="Medium Grid 2 Accent 1" w:semiHidden="0" w:uiPriority="68" w:unhideWhenUsed="0"/>
-    <w:lsdException w:name="Medium Grid 3 Accent 1" w:semiHidden="0" w:uiPriority="69" w:unhideWhenUsed="0"/>
-    <w:lsdException w:name="Dark List Accent 1" w:semiHidden="0" w:uiPriority="70" w:unhideWhenUsed="0"/>
-    <w:lsdException w:name="Colorful Shading Accent 1" w:semiHidden="0" w:uiPriority="71" w:unhideWhenUsed="0"/>
-    <w:lsdException w:name="Colorful List Accent 1" w:semiHidden="0" w:uiPriority="72" w:unhideWhenUsed="0"/>
-    <w:lsdException w:name="Colorful Grid Accent 1" w:semiHidden="0" w:uiPriority="73" w:unhideWhenUsed="0"/>
-    <w:lsdException w:name="Light Shading Accent 2" w:semiHidden="0" w:uiPriority="60" w:unhideWhenUsed="0"/>
-    <w:lsdException w:name="Light List Accent 2" w:semiHidden="0" w:uiPriority="61" w:unhideWhenUsed="0"/>
-    <w:lsdException w:name="Light Grid Accent 2" w:semiHidden="0" w:uiPriority="62" w:unhideWhenUsed="0"/>
-    <w:lsdException w:name="Medium Shading 1 Accent 2" w:semiHidden="0" w:uiPriority="63" w:unhideWhenUsed="0"/>
-    <w:lsdException w:name="Medium Shading 2 Accent 2" w:semiHidden="0" w:uiPriority="64" w:unhideWhenUsed="0"/>
-    <w:lsdException w:name="Medium List 1 Accent 2" w:semiHidden="0" w:uiPriority="65" w:unhideWhenUsed="0"/>
-    <w:lsdException w:name="Medium List 2 Accent 2" w:semiHidden="0" w:uiPriority="66" w:unhideWhenUsed="0"/>
-    <w:lsdException w:name="Medium Grid 1 Accent 2" w:semiHidden="0" w:uiPriority="67" w:unhideWhenUsed="0"/>
-    <w:lsdException w:name="Medium Grid 2 Accent 2" w:semiHidden="0" w:uiPriority="68" w:unhideWhenUsed="0"/>
-    <w:lsdException w:name="Medium Grid 3 Accent 2" w:semiHidden="0" w:uiPriority="69" w:unhideWhenUsed="0"/>
-    <w:lsdException w:name="Dark List Accent 2" w:semiHidden="0" w:uiPriority="70" w:unhideWhenUsed="0"/>
-    <w:lsdException w:name="Colorful Shading Accent 2" w:semiHidden="0" w:uiPriority="71" w:unhideWhenUsed="0"/>
-    <w:lsdException w:name="Colorful List Accent 2" w:semiHidden="0" w:uiPriority="72" w:unhideWhenUsed="0"/>
-    <w:lsdException w:name="Colorful Grid Accent 2" w:semiHidden="0" w:uiPriority="73" w:unhideWhenUsed="0"/>
-    <w:lsdException w:name="Light Shading Accent 3" w:semiHidden="0" w:uiPriority="60" w:unhideWhenUsed="0"/>
-    <w:lsdException w:name="Light List Accent 3" w:semiHidden="0" w:uiPriority="61" w:unhideWhenUsed="0"/>
-    <w:lsdException w:name="Light Grid Accent 3" w:semiHidden="0" w:uiPriority="62" w:unhideWhenUsed="0"/>
-    <w:lsdException w:name="Medium Shading 1 Accent 3" w:semiHidden="0" w:uiPriority="63" w:unhideWhenUsed="0"/>
-    <w:lsdException w:name="Medium Shading 2 Accent 3" w:semiHidden="0" w:uiPriority="64" w:unhideWhenUsed="0"/>
-    <w:lsdException w:name="Medium List 1 Accent 3" w:semiHidden="0" w:uiPriority="65" w:unhideWhenUsed="0"/>
-    <w:lsdException w:name="Medium List 2 Accent 3" w:semiHidden="0" w:uiPriority="66" w:unhideWhenUsed="0"/>
-    <w:lsdException w:name="Medium Grid 1 Accent 3" w:semiHidden="0" w:uiPriority="67" w:unhideWhenUsed="0"/>
-    <w:lsdException w:name="Medium Grid 2 Accent 3" w:semiHidden="0" w:uiPriority="68" w:unhideWhenUsed="0"/>
-    <w:lsdException w:name="Medium Grid 3 Accent 3" w:semiHidden="0" w:uiPriority="69" w:unhideWhenUsed="0"/>
-    <w:lsdException w:name="Dark List Accent 3" w:semiHidden="0" w:uiPriority="70" w:unhideWhenUsed="0"/>
-    <w:lsdException w:name="Colorful Shading Accent 3" w:semiHidden="0" w:uiPriority="71" w:unhideWhenUsed="0"/>
-    <w:lsdException w:name="Colorful List Accent 3" w:semiHidden="0" w:uiPriority="72" w:unhideWhenUsed="0"/>
-    <w:lsdException w:name="Colorful Grid Accent 3" w:semiHidden="0" w:uiPriority="73" w:unhideWhenUsed="0"/>
-    <w:lsdException w:name="Light Shading Accent 4" w:semiHidden="0" w:uiPriority="60" w:unhideWhenUsed="0"/>
-    <w:lsdException w:name="Light List Accent 4" w:semiHidden="0" w:uiPriority="61" w:unhideWhenUsed="0"/>
-    <w:lsdException w:name="Light Grid Accent 4" w:semiHidden="0" w:uiPriority="62" w:unhideWhenUsed="0"/>
-    <w:lsdException w:name="Medium Shading 1 Accent 4" w:semiHidden="0" w:uiPriority="63" w:unhideWhenUsed="0"/>
-    <w:lsdException w:name="Medium Shading 2 Accent 4" w:semiHidden="0" w:uiPriority="64" w:unhideWhenUsed="0"/>
-    <w:lsdException w:name="Medium List 1 Accent 4" w:semiHidden="0" w:uiPriority="65" w:unhideWhenUsed="0"/>
-    <w:lsdException w:name="Medium List 2 Accent 4" w:semiHidden="0" w:uiPriority="66" w:unhideWhenUsed="0"/>
-    <w:lsdException w:name="Medium Grid 1 Accent 4" w:semiHidden="0" w:uiPriority="67" w:unhideWhenUsed="0"/>
-    <w:lsdException w:name="Medium Grid 2 Accent 4" w:semiHidden="0" w:uiPriority="68" w:unhideWhenUsed="0"/>
-    <w:lsdException w:name="Medium Grid 3 Accent 4" w:semiHidden="0" w:uiPriority="69" w:unhideWhenUsed="0"/>
-    <w:lsdException w:name="Dark List Accent 4" w:semiHidden="0" w:uiPriority="70" w:unhideWhenUsed="0"/>
-    <w:lsdException w:name="Colorful Shading Accent 4" w:semiHidden="0" w:uiPriority="71" w:unhideWhenUsed="0"/>
-    <w:lsdException w:name="Colorful List Accent 4" w:semiHidden="0" w:uiPriority="72" w:unhideWhenUsed="0"/>
-    <w:lsdException w:name="Colorful Grid Accent 4" w:semiHidden="0" w:uiPriority="73" w:unhideWhenUsed="0"/>
-    <w:lsdException w:name="Light Shading Accent 5" w:semiHidden="0" w:uiPriority="60" w:unhideWhenUsed="0"/>
-    <w:lsdException w:name="Light List Accent 5" w:semiHidden="0" w:uiPriority="61" w:unhideWhenUsed="0"/>
-    <w:lsdException w:name="Light Grid Accent 5" w:semiHidden="0" w:uiPriority="62" w:unhideWhenUsed="0"/>
-    <w:lsdException w:name="Medium Shading 1 Accent 5" w:semiHidden="0" w:uiPriority="63" w:unhideWhenUsed="0"/>
-    <w:lsdException w:name="Medium Shading 2 Accent 5" w:semiHidden="0" w:uiPriority="64" w:unhideWhenUsed="0"/>
-    <w:lsdException w:name="Medium List 1 Accent 5" w:semiHidden="0" w:uiPriority="65" w:unhideWhenUsed="0"/>
-    <w:lsdException w:name="Medium List 2 Accent 5" w:semiHidden="0" w:uiPriority="66" w:unhideWhenUsed="0"/>
-    <w:lsdException w:name="Medium Grid 1 Accent 5" w:semiHidden="0" w:uiPriority="67" w:unhideWhenUsed="0"/>
-    <w:lsdException w:name="Medium Grid 2 Accent 5" w:semiHidden="0" w:uiPriority="68" w:unhideWhenUsed="0"/>
-    <w:lsdException w:name="Medium Grid 3 Accent 5" w:semiHidden="0" w:uiPriority="69" w:unhideWhenUsed="0"/>
-    <w:lsdException w:name="Dark List Accent 5" w:semiHidden="0" w:uiPriority="70" w:unhideWhenUsed="0"/>
-    <w:lsdException w:name="Colorful Shading Accent 5" w:semiHidden="0" w:uiPriority="71" w:unhideWhenUsed="0"/>
-    <w:lsdException w:name="Colorful List Accent 5" w:semiHidden="0" w:uiPriority="72" w:unhideWhenUsed="0"/>
-    <w:lsdException w:name="Colorful Grid Accent 5" w:semiHidden="0" w:uiPriority="73" w:unhideWhenUsed="0"/>
-    <w:lsdException w:name="Light Shading Accent 6" w:semiHidden="0" w:uiPriority="60" w:unhideWhenUsed="0"/>
-    <w:lsdException w:name="Light List Accent 6" w:semiHidden="0" w:uiPriority="61" w:unhideWhenUsed="0"/>
-    <w:lsdException w:name="Light Grid Accent 6" w:semiHidden="0" w:uiPriority="62" w:unhideWhenUsed="0"/>
-    <w:lsdException w:name="Medium Shading 1 Accent 6" w:semiHidden="0" w:uiPriority="63" w:unhideWhenUsed="0"/>
-    <w:lsdException w:name="Medium Shading 2 Accent 6" w:semiHidden="0" w:uiPriority="64" w:unhideWhenUsed="0"/>
-    <w:lsdException w:name="Medium List 1 Accent 6" w:semiHidden="0" w:uiPriority="65" w:unhideWhenUsed="0"/>
-    <w:lsdException w:name="Medium List 2 Accent 6" w:semiHidden="0" w:uiPriority="66" w:unhideWhenUsed="0"/>
-    <w:lsdException w:name="Medium Grid 1 Accent 6" w:semiHidden="0" w:uiPriority="67" w:unhideWhenUsed="0"/>
-    <w:lsdException w:name="Medium Grid 2 Accent 6" w:semiHidden="0" w:uiPriority="68" w:unhideWhenUsed="0"/>
-    <w:lsdException w:name="Medium Grid 3 Accent 6" w:semiHidden="0" w:uiPriority="69" w:unhideWhenUsed="0"/>
-    <w:lsdException w:name="Dark List Accent 6" w:semiHidden="0" w:uiPriority="70" w:unhideWhenUsed="0"/>
-    <w:lsdException w:name="Colorful Shading Accent 6" w:semiHidden="0" w:uiPriority="71" w:unhideWhenUsed="0"/>
-    <w:lsdException w:name="Colorful List Accent 6" w:semiHidden="0" w:uiPriority="72" w:unhideWhenUsed="0"/>
-    <w:lsdException w:name="Colorful Grid Accent 6" w:semiHidden="0" w:uiPriority="73" w:unhideWhenUsed="0"/>
-    <w:lsdException w:name="Subtle Emphasis" w:semiHidden="0" w:uiPriority="19" w:unhideWhenUsed="0" w:qFormat="1"/>
-    <w:lsdException w:name="Intense Emphasis" w:semiHidden="0" w:uiPriority="21" w:unhideWhenUsed="0" w:qFormat="1"/>
-    <w:lsdException w:name="Subtle Reference" w:semiHidden="0" w:uiPriority="31" w:unhideWhenUsed="0" w:qFormat="1"/>
-    <w:lsdException w:name="Intense Reference" w:semiHidden="0" w:uiPriority="32" w:unhideWhenUsed="0" w:qFormat="1"/>
-    <w:lsdException w:name="Book Title" w:semiHidden="0" w:uiPriority="33" w:unhideWhenUsed="0" w:qFormat="1"/>
-    <w:lsdException w:name="Bibliography" w:uiPriority="37"/>
-    <w:lsdException w:name="TOC Heading" w:uiPriority="39" w:qFormat="1"/>
-  </w:latentStyles>
-  <w:style w:type="paragraph" w:default="1" w:styleId="Normal">
-    <w:name w:val="Normal"/>
-    <w:qFormat/>
-  </w:style>
-  <w:style w:type="character" w:default="1" w:styleId="DefaultParagraphFont">
-    <w:name w:val="Default Paragraph Font"/>
-    <w:uiPriority w:val="1"/>
-    <w:semiHidden/>
-    <w:unhideWhenUsed/>
-  </w:style>
-  <w:style w:type="table" w:default="1" w:styleId="TableNormal">
-    <w:name w:val="Normal Table"/>
-    <w:uiPriority w:val="99"/>
-    <w:semiHidden/>
-    <w:unhideWhenUsed/>
-    <w:tblPr>
-      <w:tblInd w:w="0" w:type="dxa"/>
-      <w:tblCellMar>
-        <w:top w:w="0" w:type="dxa"/>
-        <w:left w:w="108" w:type="dxa"/>
-        <w:bottom w:w="0" w:type="dxa"/>
-        <w:right w:w="108" w:type="dxa"/>
-      </w:tblCellMar>
-    </w:tblPr>
-  </w:style>
-  <w:style w:type="numbering" w:default="1" w:styleId="NoList">
-    <w:name w:val="No List"/>
-    <w:uiPriority w:val="99"/>
-    <w:semiHidden/>
-    <w:unhideWhenUsed/>
-  </w:style>
-  <w:style w:type="paragraph" w:styleId="ListParagraph">
-    <w:name w:val="List Paragraph"/>
-    <w:basedOn w:val="Normal"/>
-    <w:uiPriority w:val="34"/>
-    <w:qFormat/>
-    <w:rsid w:val="007139D1"/>
-    <w:pPr>
-      <w:ind w:left="720"/>
-      <w:contextualSpacing/>
-    </w:pPr>
-  </w:style>
-</w:styles>
-</file>
-
-<file path=word/stylesWithEffects.xml><?xml version="1.0" encoding="utf-8"?>
-<w:styles xmlns:wpc="http://schemas.microsoft.com/office/word/2010/wordprocessingCanvas" xmlns:mc="http://schemas.openxmlformats.org/markup-compatibility/2006" xmlns:o="urn:schemas-microsoft-com:office:office" xmlns:r="http://schemas.openxmlformats.org/officeDocument/2006/relationships" xmlns:m="http://schemas.openxmlformats.org/officeDocument/2006/math" xmlns:v="urn:schemas-microsoft-com:vml" xmlns:wp14="http://schemas.microsoft.com/office/word/2010/wordprocessingDrawing" xmlns:wp="http://schemas.openxmlformats.org/drawingml/2006/wordprocessingDrawing" xmlns:w10="urn:schemas-microsoft-com:office:word" xmlns:w="http://schemas.openxmlformats.org/wordprocessingml/2006/main" xmlns:w14="http://schemas.microsoft.com/office/word/2010/wordml" xmlns:wpg="http://schemas.microsoft.com/office/word/2010/wordprocessingGroup" xmlns:wpi="http://schemas.microsoft.com/office/word/2010/wordprocessingInk" xmlns:wne="http://schemas.microsoft.com/office/word/2006/wordml" xmlns:wps="http://schemas.microsoft.com/office/word/2010/wordprocessingShape" mc:Ignorable="w14 wp14">
-  <w:docDefaults>
-    <w:rPrDefault>
-      <w:rPr>
-        <w:rFonts w:asciiTheme="minorHAnsi" w:eastAsiaTheme="minorHAnsi" w:hAnsiTheme="minorHAnsi" w:cstheme="minorBidi"/>
-        <w:sz w:val="22"/>
-        <w:szCs w:val="22"/>
-        <w:lang w:val="en-US" w:eastAsia="en-US" w:bidi="ar-SA"/>
-      </w:rPr>
-    </w:rPrDefault>
-    <w:pPrDefault>
-      <w:pPr>
-        <w:spacing w:after="160" w:line="259" w:lineRule="auto"/>
-      </w:pPr>
-    </w:pPrDefault>
-  </w:docDefaults>
-  <w:latentStyles w:defLockedState="0" w:defUIPriority="99" w:defSemiHidden="1" w:defUnhideWhenUsed="1" w:defQFormat="0" w:count="267">
-    <w:lsdException w:name="Normal" w:semiHidden="0" w:uiPriority="0" w:unhideWhenUsed="0" w:qFormat="1"/>
-    <w:lsdException w:name="heading 1" w:semiHidden="0" w:uiPriority="9" w:unhideWhenUsed="0" w:qFormat="1"/>
-    <w:lsdException w:name="heading 2" w:uiPriority="9" w:qFormat="1"/>
-    <w:lsdException w:name="heading 3" w:uiPriority="9" w:qFormat="1"/>
-    <w:lsdException w:name="heading 4" w:uiPriority="9" w:qFormat="1"/>
-    <w:lsdException w:name="heading 5" w:uiPriority="9" w:qFormat="1"/>
-    <w:lsdException w:name="heading 6" w:uiPriority="9" w:qFormat="1"/>
-    <w:lsdException w:name="heading 7" w:uiPriority="9" w:qFormat="1"/>
-    <w:lsdException w:name="heading 8" w:uiPriority="9" w:qFormat="1"/>
-    <w:lsdException w:name="heading 9" w:uiPriority="9" w:qFormat="1"/>
-    <w:lsdException w:name="toc 1" w:uiPriority="39"/>
-    <w:lsdException w:name="toc 2" w:uiPriority="39"/>
-    <w:lsdException w:name="toc 3" w:uiPriority="39"/>
-    <w:lsdException w:name="toc 4" w:uiPriority="39"/>
-    <w:lsdException w:name="toc 5" w:uiPriority="39"/>
-    <w:lsdException w:name="toc 6" w:uiPriority="39"/>
-    <w:lsdException w:name="toc 7" w:uiPriority="39"/>
-    <w:lsdException w:name="toc 8" w:uiPriority="39"/>
-    <w:lsdException w:name="toc 9" w:uiPriority="39"/>
-    <w:lsdException w:name="caption" w:uiPriority="35" w:qFormat="1"/>
-    <w:lsdException w:name="Title" w:semiHidden="0" w:uiPriority="10" w:unhideWhenUsed="0" w:qFormat="1"/>
-    <w:lsdException w:name="Default Paragraph Font" w:uiPriority="1"/>
-    <w:lsdException w:name="Subtitle" w:semiHidden="0" w:uiPriority="11" w:unhideWhenUsed="0" w:qFormat="1"/>
-    <w:lsdException w:name="Strong" w:semiHidden="0" w:uiPriority="22" w:unhideWhenUsed="0" w:qFormat="1"/>
-    <w:lsdException w:name="Emphasis" w:semiHidden="0" w:uiPriority="20" w:unhideWhenUsed="0" w:qFormat="1"/>
-    <w:lsdException w:name="Table Grid" w:semiHidden="0" w:uiPriority="39" w:unhideWhenUsed="0"/>
-    <w:lsdException w:name="Placeholder Text" w:unhideWhenUsed="0"/>
-    <w:lsdException w:name="No Spacing" w:semiHidden="0" w:uiPriority="1" w:unhideWhenUsed="0" w:qFormat="1"/>
-    <w:lsdException w:name="Light Shading" w:semiHidden="0" w:uiPriority="60" w:unhideWhenUsed="0"/>
-    <w:lsdException w:name="Light List" w:semiHidden="0" w:uiPriority="61" w:unhideWhenUsed="0"/>
-    <w:lsdException w:name="Light Grid" w:semiHidden="0" w:uiPriority="62" w:unhideWhenUsed="0"/>
-    <w:lsdException w:name="Medium Shading 1" w:semiHidden="0" w:uiPriority="63" w:unhideWhenUsed="0"/>
-    <w:lsdException w:name="Medium Shading 2" w:semiHidden="0" w:uiPriority="64" w:unhideWhenUsed="0"/>
-    <w:lsdException w:name="Medium List 1" w:semiHidden="0" w:uiPriority="65" w:unhideWhenUsed="0"/>
-    <w:lsdException w:name="Medium List 2" w:semiHidden="0" w:uiPriority="66" w:unhideWhenUsed="0"/>
-    <w:lsdException w:name="Medium Grid 1" w:semiHidden="0" w:uiPriority="67" w:unhideWhenUsed="0"/>
-    <w:lsdException w:name="Medium Grid 2" w:semiHidden="0" w:uiPriority="68" w:unhideWhenUsed="0"/>
-    <w:lsdException w:name="Medium Grid 3" w:semiHidden="0" w:uiPriority="69" w:unhideWhenUsed="0"/>
-    <w:lsdException w:name="Dark List" w:semiHidden="0" w:uiPriority="70" w:unhideWhenUsed="0"/>
-    <w:lsdException w:name="Colorful Shading" w:semiHidden="0" w:uiPriority="71" w:unhideWhenUsed="0"/>
-    <w:lsdException w:name="Colorful List" w:semiHidden="0" w:uiPriority="72" w:unhideWhenUsed="0"/>
-    <w:lsdException w:name="Colorful Grid" w:semiHidden="0" w:uiPriority="73" w:unhideWhenUsed="0"/>
-    <w:lsdException w:name="Light Shading Accent 1" w:semiHidden="0" w:uiPriority="60" w:unhideWhenUsed="0"/>
-    <w:lsdException w:name="Light List Accent 1" w:semiHidden="0" w:uiPriority="61" w:unhideWhenUsed="0"/>
-    <w:lsdException w:name="Light Grid Accent 1" w:semiHidden="0" w:uiPriority="62" w:unhideWhenUsed="0"/>
-    <w:lsdException w:name="Medium Shading 1 Accent 1" w:semiHidden="0" w:uiPriority="63" w:unhideWhenUsed="0"/>
-    <w:lsdException w:name="Medium Shading 2 Accent 1" w:semiHidden="0" w:uiPriority="64" w:unhideWhenUsed="0"/>
-    <w:lsdException w:name="Medium List 1 Accent 1" w:semiHidden="0" w:uiPriority="65" w:unhideWhenUsed="0"/>
-    <w:lsdException w:name="Revision" w:unhideWhenUsed="0"/>
-    <w:lsdException w:name="List Paragraph" w:semiHidden="0" w:uiPriority="34" w:unhideWhenUsed="0" w:qFormat="1"/>
-    <w:lsdException w:name="Quote" w:semiHidden="0" w:uiPriority="29" w:unhideWhenUsed="0" w:qFormat="1"/>
-    <w:lsdException w:name="Intense Quote" w:semiHidden="0" w:uiPriority="30" w:unhideWhenUsed="0" w:qFormat="1"/>
-    <w:lsdException w:name="Medium List 2 Accent 1" w:semiHidden="0" w:uiPriority="66" w:unhideWhenUsed="0"/>
-    <w:lsdException w:name="Medium Grid 1 Accent 1" w:semiHidden="0" w:uiPriority="67" w:unhideWhenUsed="0"/>
-    <w:lsdException w:name="Medium Grid 2 Accent 1" w:semiHidden="0" w:uiPriority="68" w:unhideWhenUsed="0"/>
-    <w:lsdException w:name="Medium Grid 3 Accent 1" w:semiHidden="0" w:uiPriority="69" w:unhideWhenUsed="0"/>
-    <w:lsdException w:name="Dark List Accent 1" w:semiHidden="0" w:uiPriority="70" w:unhideWhenUsed="0"/>
-    <w:lsdException w:name="Colorful Shading Accent 1" w:semiHidden="0" w:uiPriority="71" w:unhideWhenUsed="0"/>
-    <w:lsdException w:name="Colorful List Accent 1" w:semiHidden="0" w:uiPriority="72" w:unhideWhenUsed="0"/>
-    <w:lsdException w:name="Colorful Grid Accent 1" w:semiHidden="0" w:uiPriority="73" w:unhideWhenUsed="0"/>
-    <w:lsdException w:name="Light Shading Accent 2" w:semiHidden="0" w:uiPriority="60" w:unhideWhenUsed="0"/>
-    <w:lsdException w:name="Light List Accent 2" w:semiHidden="0" w:uiPriority="61" w:unhideWhenUsed="0"/>
-    <w:lsdException w:name="Light Grid Accent 2" w:semiHidden="0" w:uiPriority="62" w:unhideWhenUsed="0"/>
-    <w:lsdException w:name="Medium Shading 1 Accent 2" w:semiHidden="0" w:uiPriority="63" w:unhideWhenUsed="0"/>
-    <w:lsdException w:name="Medium Shading 2 Accent 2" w:semiHidden="0" w:uiPriority="64" w:unhideWhenUsed="0"/>
-    <w:lsdException w:name="Medium List 1 Accent 2" w:semiHidden="0" w:uiPriority="65" w:unhideWhenUsed="0"/>
-    <w:lsdException w:name="Medium List 2 Accent 2" w:semiHidden="0" w:uiPriority="66" w:unhideWhenUsed="0"/>
-    <w:lsdException w:name="Medium Grid 1 Accent 2" w:semiHidden="0" w:uiPriority="67" w:unhideWhenUsed="0"/>
-    <w:lsdException w:name="Medium Grid 2 Accent 2" w:semiHidden="0" w:uiPriority="68" w:unhideWhenUsed="0"/>
-    <w:lsdException w:name="Medium Grid 3 Accent 2" w:semiHidden="0" w:uiPriority="69" w:unhideWhenUsed="0"/>
-    <w:lsdException w:name="Dark List Accent 2" w:semiHidden="0" w:uiPriority="70" w:unhideWhenUsed="0"/>
-    <w:lsdException w:name="Colorful Shading Accent 2" w:semiHidden="0" w:uiPriority="71" w:unhideWhenUsed="0"/>
-    <w:lsdException w:name="Colorful List Accent 2" w:semiHidden="0" w:uiPriority="72" w:unhideWhenUsed="0"/>
-    <w:lsdException w:name="Colorful Grid Accent 2" w:semiHidden="0" w:uiPriority="73" w:unhideWhenUsed="0"/>
-    <w:lsdException w:name="Light Shading Accent 3" w:semiHidden="0" w:uiPriority="60" w:unhideWhenUsed="0"/>
-    <w:lsdException w:name="Light List Accent 3" w:semiHidden="0" w:uiPriority="61" w:unhideWhenUsed="0"/>
-    <w:lsdException w:name="Light Grid Accent 3" w:semiHidden="0" w:uiPriority="62" w:unhideWhenUsed="0"/>
-    <w:lsdException w:name="Medium Shading 1 Accent 3" w:semiHidden="0" w:uiPriority="63" w:unhideWhenUsed="0"/>
-    <w:lsdException w:name="Medium Shading 2 Accent 3" w:semiHidden="0" w:uiPriority="64" w:unhideWhenUsed="0"/>
-    <w:lsdException w:name="Medium List 1 Accent 3" w:semiHidden="0" w:uiPriority="65" w:unhideWhenUsed="0"/>
-    <w:lsdException w:name="Medium List 2 Accent 3" w:semiHidden="0" w:uiPriority="66" w:unhideWhenUsed="0"/>
-    <w:lsdException w:name="Medium Grid 1 Accent 3" w:semiHidden="0" w:uiPriority="67" w:unhideWhenUsed="0"/>
-    <w:lsdException w:name="Medium Grid 2 Accent 3" w:semiHidden="0" w:uiPriority="68" w:unhideWhenUsed="0"/>
-    <w:lsdException w:name="Medium Grid 3 Accent 3" w:semiHidden="0" w:uiPriority="69" w:unhideWhenUsed="0"/>
-    <w:lsdException w:name="Dark List Accent 3" w:semiHidden="0" w:uiPriority="70" w:unhideWhenUsed="0"/>
-    <w:lsdException w:name="Colorful Shading Accent 3" w:semiHidden="0" w:uiPriority="71" w:unhideWhenUsed="0"/>
-    <w:lsdException w:name="Colorful List Accent 3" w:semiHidden="0" w:uiPriority="72" w:unhideWhenUsed="0"/>
-    <w:lsdException w:name="Colorful Grid Accent 3" w:semiHidden="0" w:uiPriority="73" w:unhideWhenUsed="0"/>
-    <w:lsdException w:name="Light Shading Accent 4" w:semiHidden="0" w:uiPriority="60" w:unhideWhenUsed="0"/>
-    <w:lsdException w:name="Light List Accent 4" w:semiHidden="0" w:uiPriority="61" w:unhideWhenUsed="0"/>
-    <w:lsdException w:name="Light Grid Accent 4" w:semiHidden="0" w:uiPriority="62" w:unhideWhenUsed="0"/>
-    <w:lsdException w:name="Medium Shading 1 Accent 4" w:semiHidden="0" w:uiPriority="63" w:unhideWhenUsed="0"/>
-    <w:lsdException w:name="Medium Shading 2 Accent 4" w:semiHidden="0" w:uiPriority="64" w:unhideWhenUsed="0"/>
-    <w:lsdException w:name="Medium List 1 Accent 4" w:semiHidden="0" w:uiPriority="65" w:unhideWhenUsed="0"/>
-    <w:lsdException w:name="Medium List 2 Accent 4" w:semiHidden="0" w:uiPriority="66" w:unhideWhenUsed="0"/>
-    <w:lsdException w:name="Medium Grid 1 Accent 4" w:semiHidden="0" w:uiPriority="67" w:unhideWhenUsed="0"/>
-    <w:lsdException w:name="Medium Grid 2 Accent 4" w:semiHidden="0" w:uiPriority="68" w:unhideWhenUsed="0"/>
-    <w:lsdException w:name="Medium Grid 3 Accent 4" w:semiHidden="0" w:uiPriority="69" w:unhideWhenUsed="0"/>
-    <w:lsdException w:name="Dark List Accent 4" w:semiHidden="0" w:uiPriority="70" w:unhideWhenUsed="0"/>
-    <w:lsdException w:name="Colorful Shading Accent 4" w:semiHidden="0" w:uiPriority="71" w:unhideWhenUsed="0"/>
-    <w:lsdException w:name="Colorful List Accent 4" w:semiHidden="0" w:uiPriority="72" w:unhideWhenUsed="0"/>
-    <w:lsdException w:name="Colorful Grid Accent 4" w:semiHidden="0" w:uiPriority="73" w:unhideWhenUsed="0"/>
-    <w:lsdException w:name="Light Shading Accent 5" w:semiHidden="0" w:uiPriority="60" w:unhideWhenUsed="0"/>
-    <w:lsdException w:name="Light List Accent 5" w:semiHidden="0" w:uiPriority="61" w:unhideWhenUsed="0"/>
-    <w:lsdException w:name="Light Grid Accent 5" w:semiHidden="0" w:uiPriority="62" w:unhideWhenUsed="0"/>
-    <w:lsdException w:name="Medium Shading 1 Accent 5" w:semiHidden="0" w:uiPriority="63" w:unhideWhenUsed="0"/>
-    <w:lsdException w:name="Medium Shading 2 Accent 5" w:semiHidden="0" w:uiPriority="64" w:unhideWhenUsed="0"/>
-    <w:lsdException w:name="Medium List 1 Accent 5" w:semiHidden="0" w:uiPriority="65" w:unhideWhenUsed="0"/>
-    <w:lsdException w:name="Medium List 2 Accent 5" w:semiHidden="0" w:uiPriority="66" w:unhideWhenUsed="0"/>
-    <w:lsdException w:name="Medium Grid 1 Accent 5" w:semiHidden="0" w:uiPriority="67" w:unhideWhenUsed="0"/>
-    <w:lsdException w:name="Medium Grid 2 Accent 5" w:semiHidden="0" w:uiPriority="68" w:unhideWhenUsed="0"/>
-    <w:lsdException w:name="Medium Grid 3 Accent 5" w:semiHidden="0" w:uiPriority="69" w:unhideWhenUsed="0"/>
-    <w:lsdException w:name="Dark List Accent 5" w:semiHidden="0" w:uiPriority="70" w:unhideWhenUsed="0"/>
-    <w:lsdException w:name="Colorful Shading Accent 5" w:semiHidden="0" w:uiPriority="71" w:unhideWhenUsed="0"/>
-    <w:lsdException w:name="Colorful List Accent 5" w:semiHidden="0" w:uiPriority="72" w:unhideWhenUsed="0"/>
-    <w:lsdException w:name="Colorful Grid Accent 5" w:semiHidden="0" w:uiPriority="73" w:unhideWhenUsed="0"/>
-    <w:lsdException w:name="Light Shading Accent 6" w:semiHidden="0" w:uiPriority="60" w:unhideWhenUsed="0"/>
-    <w:lsdException w:name="Light List Accent 6" w:semiHidden="0" w:uiPriority="61" w:unhideWhenUsed="0"/>
-    <w:lsdException w:name="Light Grid Accent 6" w:semiHidden="0" w:uiPriority="62" w:unhideWhenUsed="0"/>
-    <w:lsdException w:name="Medium Shading 1 Accent 6" w:semiHidden="0" w:uiPriority="63" w:unhideWhenUsed="0"/>
-    <w:lsdException w:name="Medium Shading 2 Accent 6" w:semiHidden="0" w:uiPriority="64" w:unhideWhenUsed="0"/>
-    <w:lsdException w:name="Medium List 1 Accent 6" w:semiHidden="0" w:uiPriority="65" w:unhideWhenUsed="0"/>
-    <w:lsdException w:name="Medium List 2 Accent 6" w:semiHidden="0" w:uiPriority="66" w:unhideWhenUsed="0"/>
-    <w:lsdException w:name="Medium Grid 1 Accent 6" w:semiHidden="0" w:uiPriority="67" w:unhideWhenUsed="0"/>
-    <w:lsdException w:name="Medium Grid 2 Accent 6" w:semiHidden="0" w:uiPriority="68" w:unhideWhenUsed="0"/>
-    <w:lsdException w:name="Medium Grid 3 Accent 6" w:semiHidden="0" w:uiPriority="69" w:unhideWhenUsed="0"/>
-    <w:lsdException w:name="Dark List Accent 6" w:semiHidden="0" w:uiPriority="70" w:unhideWhenUsed="0"/>
-    <w:lsdException w:name="Colorful Shading Accent 6" w:semiHidden="0" w:uiPriority="71" w:unhideWhenUsed="0"/>
-    <w:lsdException w:name="Colorful List Accent 6" w:semiHidden="0" w:uiPriority="72" w:unhideWhenUsed="0"/>
-    <w:lsdException w:name="Colorful Grid Accent 6" w:semiHidden="0" w:uiPriority="73" w:unhideWhenUsed="0"/>
-    <w:lsdException w:name="Subtle Emphasis" w:semiHidden="0" w:uiPriority="19" w:unhideWhenUsed="0" w:qFormat="1"/>
-    <w:lsdException w:name="Intense Emphasis" w:semiHidden="0" w:uiPriority="21" w:unhideWhenUsed="0" w:qFormat="1"/>
-    <w:lsdException w:name="Subtle Reference" w:semiHidden="0" w:uiPriority="31" w:unhideWhenUsed="0" w:qFormat="1"/>
-    <w:lsdException w:name="Intense Reference" w:semiHidden="0" w:uiPriority="32" w:unhideWhenUsed="0" w:qFormat="1"/>
-    <w:lsdException w:name="Book Title" w:semiHidden="0" w:uiPriority="33" w:unhideWhenUsed="0" w:qFormat="1"/>
-    <w:lsdException w:name="Bibliography" w:uiPriority="37"/>
-    <w:lsdException w:name="TOC Heading" w:uiPriority="39" w:qFormat="1"/>
+  <w:latentStyles w:defLockedState="0" w:defUIPriority="99" w:defSemiHidden="0" w:defUnhideWhenUsed="0" w:defQFormat="0" w:count="371">
+    <w:lsdException w:name="Normal" w:uiPriority="0" w:qFormat="1"/>
+    <w:lsdException w:name="heading 1" w:uiPriority="9" w:qFormat="1"/>
+    <w:lsdException w:name="heading 2" w:semiHidden="1" w:uiPriority="9" w:unhideWhenUsed="1" w:qFormat="1"/>
+    <w:lsdException w:name="heading 3" w:semiHidden="1" w:uiPriority="9" w:unhideWhenUsed="1" w:qFormat="1"/>
+    <w:lsdException w:name="heading 4" w:semiHidden="1" w:uiPriority="9" w:unhideWhenUsed="1" w:qFormat="1"/>
+    <w:lsdException w:name="heading 5" w:semiHidden="1" w:uiPriority="9" w:unhideWhenUsed="1" w:qFormat="1"/>
+    <w:lsdException w:name="heading 6" w:semiHidden="1" w:uiPriority="9" w:unhideWhenUsed="1" w:qFormat="1"/>
+    <w:lsdException w:name="heading 7" w:semiHidden="1" w:uiPriority="9" w:unhideWhenUsed="1" w:qFormat="1"/>
+    <w:lsdException w:name="heading 8" w:semiHidden="1" w:uiPriority="9" w:unhideWhenUsed="1" w:qFormat="1"/>
+    <w:lsdException w:name="heading 9" w:semiHidden="1" w:uiPriority="9" w:unhideWhenUsed="1" w:qFormat="1"/>
+    <w:lsdException w:name="index 1" w:semiHidden="1" w:unhideWhenUsed="1"/>
+    <w:lsdException w:name="index 2" w:semiHidden="1" w:unhideWhenUsed="1"/>
+    <w:lsdException w:name="index 3" w:semiHidden="1" w:unhideWhenUsed="1"/>
+    <w:lsdException w:name="index 4" w:semiHidden="1" w:unhideWhenUsed="1"/>
+    <w:lsdException w:name="index 5" w:semiHidden="1" w:unhideWhenUsed="1"/>
+    <w:lsdException w:name="index 6" w:semiHidden="1" w:unhideWhenUsed="1"/>
+    <w:lsdException w:name="index 7" w:semiHidden="1" w:unhideWhenUsed="1"/>
+    <w:lsdException w:name="index 8" w:semiHidden="1" w:unhideWhenUsed="1"/>
+    <w:lsdException w:name="index 9" w:semiHidden="1" w:unhideWhenUsed="1"/>
+    <w:lsdException w:name="toc 1" w:semiHidden="1" w:uiPriority="39" w:unhideWhenUsed="1"/>
+    <w:lsdException w:name="toc 2" w:semiHidden="1" w:uiPriority="39" w:unhideWhenUsed="1"/>
+    <w:lsdException w:name="toc 3" w:semiHidden="1" w:uiPriority="39" w:unhideWhenUsed="1"/>
+    <w:lsdException w:name="toc 4" w:semiHidden="1" w:uiPriority="39" w:unhideWhenUsed="1"/>
+    <w:lsdException w:name="toc 5" w:semiHidden="1" w:uiPriority="39" w:unhideWhenUsed="1"/>
+    <w:lsdException w:name="toc 6" w:semiHidden="1" w:uiPriority="39" w:unhideWhenUsed="1"/>
+    <w:lsdException w:name="toc 7" w:semiHidden="1" w:uiPriority="39" w:unhideWhenUsed="1"/>
+    <w:lsdException w:name="toc 8" w:semiHidden="1" w:uiPriority="39" w:unhideWhenUsed="1"/>
+    <w:lsdException w:name="toc 9" w:semiHidden="1" w:uiPriority="39" w:unhideWhenUsed="1"/>
+    <w:lsdException w:name="Normal Indent" w:semiHidden="1" w:unhideWhenUsed="1"/>
+    <w:lsdException w:name="footnote text" w:semiHidden="1" w:unhideWhenUsed="1"/>
+    <w:lsdException w:name="annotation text" w:semiHidden="1" w:unhideWhenUsed="1"/>
+    <w:lsdException w:name="header" w:semiHidden="1" w:unhideWhenUsed="1"/>
+    <w:lsdException w:name="footer" w:semiHidden="1" w:unhideWhenUsed="1"/>
+    <w:lsdException w:name="index heading" w:semiHidden="1" w:unhideWhenUsed="1"/>
+    <w:lsdException w:name="caption" w:semiHidden="1" w:uiPriority="35" w:unhideWhenUsed="1" w:qFormat="1"/>
+    <w:lsdException w:name="table of figures" w:semiHidden="1" w:unhideWhenUsed="1"/>
+    <w:lsdException w:name="envelope address" w:semiHidden="1" w:unhideWhenUsed="1"/>
+    <w:lsdException w:name="envelope return" w:semiHidden="1" w:unhideWhenUsed="1"/>
+    <w:lsdException w:name="footnote reference" w:semiHidden="1" w:unhideWhenUsed="1"/>
+    <w:lsdException w:name="annotation reference" w:semiHidden="1" w:unhideWhenUsed="1"/>
+    <w:lsdException w:name="line number" w:semiHidden="1" w:unhideWhenUsed="1"/>
+    <w:lsdException w:name="page number" w:semiHidden="1" w:unhideWhenUsed="1"/>
+    <w:lsdException w:name="endnote reference" w:semiHidden="1" w:unhideWhenUsed="1"/>
+    <w:lsdException w:name="endnote text" w:semiHidden="1" w:unhideWhenUsed="1"/>
+    <w:lsdException w:name="table of authorities" w:semiHidden="1" w:unhideWhenUsed="1"/>
+    <w:lsdException w:name="macro" w:semiHidden="1" w:unhideWhenUsed="1"/>
+    <w:lsdException w:name="toa heading" w:semiHidden="1" w:unhideWhenUsed="1"/>
+    <w:lsdException w:name="List" w:semiHidden="1" w:unhideWhenUsed="1"/>
+    <w:lsdException w:name="List Bullet" w:semiHidden="1" w:unhideWhenUsed="1"/>
+    <w:lsdException w:name="List Number" w:semiHidden="1" w:unhideWhenUsed="1"/>
+    <w:lsdException w:name="List 2" w:semiHidden="1" w:unhideWhenUsed="1"/>
+    <w:lsdException w:name="List 3" w:semiHidden="1" w:unhideWhenUsed="1"/>
+    <w:lsdException w:name="List 4" w:semiHidden="1" w:unhideWhenUsed="1"/>
+    <w:lsdException w:name="List 5" w:semiHidden="1" w:unhideWhenUsed="1"/>
+    <w:lsdException w:name="List Bullet 2" w:semiHidden="1" w:unhideWhenUsed="1"/>
+    <w:lsdException w:name="List Bullet 3" w:semiHidden="1" w:unhideWhenUsed="1"/>
+    <w:lsdException w:name="List Bullet 4" w:semiHidden="1" w:unhideWhenUsed="1"/>
+    <w:lsdException w:name="List Bullet 5" w:semiHidden="1" w:unhideWhenUsed="1"/>
+    <w:lsdException w:name="List Number 2" w:semiHidden="1" w:unhideWhenUsed="1"/>
+    <w:lsdException w:name="List Number 3" w:semiHidden="1" w:unhideWhenUsed="1"/>
+    <w:lsdException w:name="List Number 4" w:semiHidden="1" w:unhideWhenUsed="1"/>
+    <w:lsdException w:name="List Number 5" w:semiHidden="1" w:unhideWhenUsed="1"/>
+    <w:lsdException w:name="Title" w:uiPriority="10" w:qFormat="1"/>
+    <w:lsdException w:name="Closing" w:semiHidden="1" w:unhideWhenUsed="1"/>
+    <w:lsdException w:name="Signature" w:semiHidden="1" w:unhideWhenUsed="1"/>
+    <w:lsdException w:name="Default Paragraph Font" w:semiHidden="1" w:uiPriority="1" w:unhideWhenUsed="1"/>
+    <w:lsdException w:name="Body Text" w:semiHidden="1" w:unhideWhenUsed="1"/>
+    <w:lsdException w:name="Body Text Indent" w:semiHidden="1" w:unhideWhenUsed="1"/>
+    <w:lsdException w:name="List Continue" w:semiHidden="1" w:unhideWhenUsed="1"/>
+    <w:lsdException w:name="List Continue 2" w:semiHidden="1" w:unhideWhenUsed="1"/>
+    <w:lsdException w:name="List Continue 3" w:semiHidden="1" w:unhideWhenUsed="1"/>
+    <w:lsdException w:name="List Continue 4" w:semiHidden="1" w:unhideWhenUsed="1"/>
+    <w:lsdException w:name="List Continue 5" w:semiHidden="1" w:unhideWhenUsed="1"/>
+    <w:lsdException w:name="Message Header" w:semiHidden="1" w:unhideWhenUsed="1"/>
+    <w:lsdException w:name="Subtitle" w:uiPriority="11" w:qFormat="1"/>
+    <w:lsdException w:name="Salutation" w:semiHidden="1" w:unhideWhenUsed="1"/>
+    <w:lsdException w:name="Date" w:semiHidden="1" w:unhideWhenUsed="1"/>
+    <w:lsdException w:name="Body Text First Indent" w:semiHidden="1" w:unhideWhenUsed="1"/>
+    <w:lsdException w:name="Body Text First Indent 2" w:semiHidden="1" w:unhideWhenUsed="1"/>
+    <w:lsdException w:name="Note Heading" w:semiHidden="1" w:unhideWhenUsed="1"/>
+    <w:lsdException w:name="Body Text 2" w:semiHidden="1" w:unhideWhenUsed="1"/>
+    <w:lsdException w:name="Body Text 3" w:semiHidden="1" w:unhideWhenUsed="1"/>
+    <w:lsdException w:name="Body Text Indent 2" w:semiHidden="1" w:unhideWhenUsed="1"/>
+    <w:lsdException w:name="Body Text Indent 3" w:semiHidden="1" w:unhideWhenUsed="1"/>
+    <w:lsdException w:name="Block Text" w:semiHidden="1" w:unhideWhenUsed="1"/>
+    <w:lsdException w:name="Hyperlink" w:semiHidden="1" w:unhideWhenUsed="1"/>
+    <w:lsdException w:name="FollowedHyperlink" w:semiHidden="1" w:unhideWhenUsed="1"/>
+    <w:lsdException w:name="Strong" w:uiPriority="22" w:qFormat="1"/>
+    <w:lsdException w:name="Emphasis" w:uiPriority="20" w:qFormat="1"/>
+    <w:lsdException w:name="Document Map" w:semiHidden="1" w:unhideWhenUsed="1"/>
+    <w:lsdException w:name="Plain Text" w:semiHidden="1" w:unhideWhenUsed="1"/>
+    <w:lsdException w:name="E-mail Signature" w:semiHidden="1" w:unhideWhenUsed="1"/>
+    <w:lsdException w:name="HTML Top of Form" w:semiHidden="1" w:unhideWhenUsed="1"/>
+    <w:lsdException w:name="HTML Bottom of Form" w:semiHidden="1" w:unhideWhenUsed="1"/>
+    <w:lsdException w:name="Normal (Web)" w:semiHidden="1" w:unhideWhenUsed="1"/>
+    <w:lsdException w:name="HTML Acronym" w:semiHidden="1" w:unhideWhenUsed="1"/>
+    <w:lsdException w:name="HTML Address" w:semiHidden="1" w:unhideWhenUsed="1"/>
+    <w:lsdException w:name="HTML Cite" w:semiHidden="1" w:unhideWhenUsed="1"/>
+    <w:lsdException w:name="HTML Code" w:semiHidden="1" w:unhideWhenUsed="1"/>
+    <w:lsdException w:name="HTML Definition" w:semiHidden="1" w:unhideWhenUsed="1"/>
+    <w:lsdException w:name="HTML Keyboard" w:semiHidden="1" w:unhideWhenUsed="1"/>
+    <w:lsdException w:name="HTML Preformatted" w:semiHidden="1" w:unhideWhenUsed="1"/>
+    <w:lsdException w:name="HTML Sample" w:semiHidden="1" w:unhideWhenUsed="1"/>
+    <w:lsdException w:name="HTML Typewriter" w:semiHidden="1" w:unhideWhenUsed="1"/>
+    <w:lsdException w:name="HTML Variable" w:semiHidden="1" w:unhideWhenUsed="1"/>
+    <w:lsdException w:name="Normal Table" w:semiHidden="1" w:unhideWhenUsed="1"/>
+    <w:lsdException w:name="annotation subject" w:semiHidden="1" w:unhideWhenUsed="1"/>
+    <w:lsdException w:name="No List" w:semiHidden="1" w:unhideWhenUsed="1"/>
+    <w:lsdException w:name="Outline List 1" w:semiHidden="1" w:unhideWhenUsed="1"/>
+    <w:lsdException w:name="Outline List 2" w:semiHidden="1" w:unhideWhenUsed="1"/>
+    <w:lsdException w:name="Outline List 3" w:semiHidden="1" w:unhideWhenUsed="1"/>
+    <w:lsdException w:name="Table Simple 1" w:semiHidden="1" w:unhideWhenUsed="1"/>
+    <w:lsdException w:name="Table Simple 2" w:semiHidden="1" w:unhideWhenUsed="1"/>
+    <w:lsdException w:name="Table Simple 3" w:semiHidden="1" w:unhideWhenUsed="1"/>
+    <w:lsdException w:name="Table Classic 1" w:semiHidden="1" w:unhideWhenUsed="1"/>
+    <w:lsdException w:name="Table Classic 2" w:semiHidden="1" w:unhideWhenUsed="1"/>
+    <w:lsdException w:name="Table Classic 3" w:semiHidden="1" w:unhideWhenUsed="1"/>
+    <w:lsdException w:name="Table Classic 4" w:semiHidden="1" w:unhideWhenUsed="1"/>
+    <w:lsdException w:name="Table Colorful 1" w:semiHidden="1" w:unhideWhenUsed="1"/>
+    <w:lsdException w:name="Table Colorful 2" w:semiHidden="1" w:unhideWhenUsed="1"/>
+    <w:lsdException w:name="Table Colorful 3" w:semiHidden="1" w:unhideWhenUsed="1"/>
+    <w:lsdException w:name="Table Columns 1" w:semiHidden="1" w:unhideWhenUsed="1"/>
+    <w:lsdException w:name="Table Columns 2" w:semiHidden="1" w:unhideWhenUsed="1"/>
+    <w:lsdException w:name="Table Columns 3" w:semiHidden="1" w:unhideWhenUsed="1"/>
+    <w:lsdException w:name="Table Columns 4" w:semiHidden="1" w:unhideWhenUsed="1"/>
+    <w:lsdException w:name="Table Columns 5" w:semiHidden="1" w:unhideWhenUsed="1"/>
+    <w:lsdException w:name="Table Grid 1" w:semiHidden="1" w:unhideWhenUsed="1"/>
+    <w:lsdException w:name="Table Grid 2" w:semiHidden="1" w:unhideWhenUsed="1"/>
+    <w:lsdException w:name="Table Grid 3" w:semiHidden="1" w:unhideWhenUsed="1"/>
+    <w:lsdException w:name="Table Grid 4" w:semiHidden="1" w:unhideWhenUsed="1"/>
+    <w:lsdException w:name="Table Grid 5" w:semiHidden="1" w:unhideWhenUsed="1"/>
+    <w:lsdException w:name="Table Grid 6" w:semiHidden="1" w:unhideWhenUsed="1"/>
+    <w:lsdException w:name="Table Grid 7" w:semiHidden="1" w:unhideWhenUsed="1"/>
+    <w:lsdException w:name="Table Grid 8" w:semiHidden="1" w:unhideWhenUsed="1"/>
+    <w:lsdException w:name="Table List 1" w:semiHidden="1" w:unhideWhenUsed="1"/>
+    <w:lsdException w:name="Table List 2" w:semiHidden="1" w:unhideWhenUsed="1"/>
+    <w:lsdException w:name="Table List 3" w:semiHidden="1" w:unhideWhenUsed="1"/>
+    <w:lsdException w:name="Table List 4" w:semiHidden="1" w:unhideWhenUsed="1"/>
+    <w:lsdException w:name="Table List 5" w:semiHidden="1" w:unhideWhenUsed="1"/>
+    <w:lsdException w:name="Table List 6" w:semiHidden="1" w:unhideWhenUsed="1"/>
+    <w:lsdException w:name="Table List 7" w:semiHidden="1" w:unhideWhenUsed="1"/>
+    <w:lsdException w:name="Table List 8" w:semiHidden="1" w:unhideWhenUsed="1"/>
+    <w:lsdException w:name="Table 3D effects 1" w:semiHidden="1" w:unhideWhenUsed="1"/>
+    <w:lsdException w:name="Table 3D effects 2" w:semiHidden="1" w:unhideWhenUsed="1"/>
+    <w:lsdException w:name="Table 3D effects 3" w:semiHidden="1" w:unhideWhenUsed="1"/>
+    <w:lsdException w:name="Table Contemporary" w:semiHidden="1" w:unhideWhenUsed="1"/>
+    <w:lsdException w:name="Table Elegant" w:semiHidden="1" w:unhideWhenUsed="1"/>
+    <w:lsdException w:name="Table Professional" w:semiHidden="1" w:unhideWhenUsed="1"/>
+    <w:lsdException w:name="Table Subtle 1" w:semiHidden="1" w:unhideWhenUsed="1"/>
+    <w:lsdException w:name="Table Subtle 2" w:semiHidden="1" w:unhideWhenUsed="1"/>
+    <w:lsdException w:name="Table Web 1" w:semiHidden="1" w:unhideWhenUsed="1"/>
+    <w:lsdException w:name="Table Web 2" w:semiHidden="1" w:unhideWhenUsed="1"/>
+    <w:lsdException w:name="Table Web 3" w:semiHidden="1" w:unhideWhenUsed="1"/>
+    <w:lsdException w:name="Balloon Text" w:semiHidden="1" w:unhideWhenUsed="1"/>
+    <w:lsdException w:name="Table Grid" w:uiPriority="39"/>
+    <w:lsdException w:name="Table Theme" w:semiHidden="1" w:unhideWhenUsed="1"/>
+    <w:lsdException w:name="Placeholder Text" w:semiHidden="1"/>
+    <w:lsdException w:name="No Spacing" w:uiPriority="1" w:qFormat="1"/>
+    <w:lsdException w:name="Light Shading" w:uiPriority="60"/>
+    <w:lsdException w:name="Light List" w:uiPriority="61"/>
+    <w:lsdException w:name="Light Grid" w:uiPriority="62"/>
+    <w:lsdException w:name="Medium Shading 1" w:uiPriority="63"/>
+    <w:lsdException w:name="Medium Shading 2" w:uiPriority="64"/>
+    <w:lsdException w:name="Medium List 1" w:uiPriority="65"/>
+    <w:lsdException w:name="Medium List 2" w:uiPriority="66"/>
+    <w:lsdException w:name="Medium Grid 1" w:uiPriority="67"/>
+    <w:lsdException w:name="Medium Grid 2" w:uiPriority="68"/>
+    <w:lsdException w:name="Medium Grid 3" w:uiPriority="69"/>
+    <w:lsdException w:name="Dark List" w:uiPriority="70"/>
+    <w:lsdException w:name="Colorful Shading" w:uiPriority="71"/>
+    <w:lsdException w:name="Colorful List" w:uiPriority="72"/>
+    <w:lsdException w:name="Colorful Grid" w:uiPriority="73"/>
+    <w:lsdException w:name="Light Shading Accent 1" w:uiPriority="60"/>
+    <w:lsdException w:name="Light List Accent 1" w:uiPriority="61"/>
+    <w:lsdException w:name="Light Grid Accent 1" w:uiPriority="62"/>
+    <w:lsdException w:name="Medium Shading 1 Accent 1" w:uiPriority="63"/>
+    <w:lsdException w:name="Medium Shading 2 Accent 1" w:uiPriority="64"/>
+    <w:lsdException w:name="Medium List 1 Accent 1" w:uiPriority="65"/>
+    <w:lsdException w:name="Revision" w:semiHidden="1"/>
+    <w:lsdException w:name="List Paragraph" w:uiPriority="34" w:qFormat="1"/>
+    <w:lsdException w:name="Quote" w:uiPriority="29" w:qFormat="1"/>
+    <w:lsdException w:name="Intense Quote" w:uiPriority="30" w:qFormat="1"/>
+    <w:lsdException w:name="Medium List 2 Accent 1" w:uiPriority="66"/>
+    <w:lsdException w:name="Medium Grid 1 Accent 1" w:uiPriority="67"/>
+    <w:lsdException w:name="Medium Grid 2 Accent 1" w:uiPriority="68"/>
+    <w:lsdException w:name="Medium Grid 3 Accent 1" w:uiPriority="69"/>
+    <w:lsdException w:name="Dark List Accent 1" w:uiPriority="70"/>
+    <w:lsdException w:name="Colorful Shading Accent 1" w:uiPriority="71"/>
+    <w:lsdException w:name="Colorful List Accent 1" w:uiPriority="72"/>
+    <w:lsdException w:name="Colorful Grid Accent 1" w:uiPriority="73"/>
+    <w:lsdException w:name="Light Shading Accent 2" w:uiPriority="60"/>
+    <w:lsdException w:name="Light List Accent 2" w:uiPriority="61"/>
+    <w:lsdException w:name="Light Grid Accent 2" w:uiPriority="62"/>
+    <w:lsdException w:name="Medium Shading 1 Accent 2" w:uiPriority="63"/>
+    <w:lsdException w:name="Medium Shading 2 Accent 2" w:uiPriority="64"/>
+    <w:lsdException w:name="Medium List 1 Accent 2" w:uiPriority="65"/>
+    <w:lsdException w:name="Medium List 2 Accent 2" w:uiPriority="66"/>
+    <w:lsdException w:name="Medium Grid 1 Accent 2" w:uiPriority="67"/>
+    <w:lsdException w:name="Medium Grid 2 Accent 2" w:uiPriority="68"/>
+    <w:lsdException w:name="Medium Grid 3 Accent 2" w:uiPriority="69"/>
+    <w:lsdException w:name="Dark List Accent 2" w:uiPriority="70"/>
+    <w:lsdException w:name="Colorful Shading Accent 2" w:uiPriority="71"/>
+    <w:lsdException w:name="Colorful List Accent 2" w:uiPriority="72"/>
+    <w:lsdException w:name="Colorful Grid Accent 2" w:uiPriority="73"/>
+    <w:lsdException w:name="Light Shading Accent 3" w:uiPriority="60"/>
+    <w:lsdException w:name="Light List Accent 3" w:uiPriority="61"/>
+    <w:lsdException w:name="Light Grid Accent 3" w:uiPriority="62"/>
+    <w:lsdException w:name="Medium Shading 1 Accent 3" w:uiPriority="63"/>
+    <w:lsdException w:name="Medium Shading 2 Accent 3" w:uiPriority="64"/>
+    <w:lsdException w:name="Medium List 1 Accent 3" w:uiPriority="65"/>
+    <w:lsdException w:name="Medium List 2 Accent 3" w:uiPriority="66"/>
+    <w:lsdException w:name="Medium Grid 1 Accent 3" w:uiPriority="67"/>
+    <w:lsdException w:name="Medium Grid 2 Accent 3" w:uiPriority="68"/>
+    <w:lsdException w:name="Medium Grid 3 Accent 3" w:uiPriority="69"/>
+    <w:lsdException w:name="Dark List Accent 3" w:uiPriority="70"/>
+    <w:lsdException w:name="Colorful Shading Accent 3" w:uiPriority="71"/>
+    <w:lsdException w:name="Colorful List Accent 3" w:uiPriority="72"/>
+    <w:lsdException w:name="Colorful Grid Accent 3" w:uiPriority="73"/>
+    <w:lsdException w:name="Light Shading Accent 4" w:uiPriority="60"/>
+    <w:lsdException w:name="Light List Accent 4" w:uiPriority="61"/>
+    <w:lsdException w:name="Light Grid Accent 4" w:uiPriority="62"/>
+    <w:lsdException w:name="Medium Shading 1 Accent 4" w:uiPriority="63"/>
+    <w:lsdException w:name="Medium Shading 2 Accent 4" w:uiPriority="64"/>
+    <w:lsdException w:name="Medium List 1 Accent 4" w:uiPriority="65"/>
+    <w:lsdException w:name="Medium List 2 Accent 4" w:uiPriority="66"/>
+    <w:lsdException w:name="Medium Grid 1 Accent 4" w:uiPriority="67"/>
+    <w:lsdException w:name="Medium Grid 2 Accent 4" w:uiPriority="68"/>
+    <w:lsdException w:name="Medium Grid 3 Accent 4" w:uiPriority="69"/>
+    <w:lsdException w:name="Dark List Accent 4" w:uiPriority="70"/>
+    <w:lsdException w:name="Colorful Shading Accent 4" w:uiPriority="71"/>
+    <w:lsdException w:name="Colorful List Accent 4" w:uiPriority="72"/>
+    <w:lsdException w:name="Colorful Grid Accent 4" w:uiPriority="73"/>
+    <w:lsdException w:name="Light Shading Accent 5" w:uiPriority="60"/>
+    <w:lsdException w:name="Light List Accent 5" w:uiPriority="61"/>
+    <w:lsdException w:name="Light Grid Accent 5" w:uiPriority="62"/>
+    <w:lsdException w:name="Medium Shading 1 Accent 5" w:uiPriority="63"/>
+    <w:lsdException w:name="Medium Shading 2 Accent 5" w:uiPriority="64"/>
+    <w:lsdException w:name="Medium List 1 Accent 5" w:uiPriority="65"/>
+    <w:lsdException w:name="Medium List 2 Accent 5" w:uiPriority="66"/>
+    <w:lsdException w:name="Medium Grid 1 Accent 5" w:uiPriority="67"/>
+    <w:lsdException w:name="Medium Grid 2 Accent 5" w:uiPriority="68"/>
+    <w:lsdException w:name="Medium Grid 3 Accent 5" w:uiPriority="69"/>
+    <w:lsdException w:name="Dark List Accent 5" w:uiPriority="70"/>
+    <w:lsdException w:name="Colorful Shading Accent 5" w:uiPriority="71"/>
+    <w:lsdException w:name="Colorful List Accent 5" w:uiPriority="72"/>
+    <w:lsdException w:name="Colorful Grid Accent 5" w:uiPriority="73"/>
+    <w:lsdException w:name="Light Shading Accent 6" w:uiPriority="60"/>
+    <w:lsdException w:name="Light List Accent 6" w:uiPriority="61"/>
+    <w:lsdException w:name="Light Grid Accent 6" w:uiPriority="62"/>
+    <w:lsdException w:name="Medium Shading 1 Accent 6" w:uiPriority="63"/>
+    <w:lsdException w:name="Medium Shading 2 Accent 6" w:uiPriority="64"/>
+    <w:lsdException w:name="Medium List 1 Accent 6" w:uiPriority="65"/>
+    <w:lsdException w:name="Medium List 2 Accent 6" w:uiPriority="66"/>
+    <w:lsdException w:name="Medium Grid 1 Accent 6" w:uiPriority="67"/>
+    <w:lsdException w:name="Medium Grid 2 Accent 6" w:uiPriority="68"/>
+    <w:lsdException w:name="Medium Grid 3 Accent 6" w:uiPriority="69"/>
+    <w:lsdException w:name="Dark List Accent 6" w:uiPriority="70"/>
+    <w:lsdException w:name="Colorful Shading Accent 6" w:uiPriority="71"/>
+    <w:lsdException w:name="Colorful List Accent 6" w:uiPriority="72"/>
+    <w:lsdException w:name="Colorful Grid Accent 6" w:uiPriority="73"/>
+    <w:lsdException w:name="Subtle Emphasis" w:uiPriority="19" w:qFormat="1"/>
+    <w:lsdException w:name="Intense Emphasis" w:uiPriority="21" w:qFormat="1"/>
+    <w:lsdException w:name="Subtle Reference" w:uiPriority="31" w:qFormat="1"/>
+    <w:lsdException w:name="Intense Reference" w:uiPriority="32" w:qFormat="1"/>
+    <w:lsdException w:name="Book Title" w:uiPriority="33" w:qFormat="1"/>
+    <w:lsdException w:name="Bibliography" w:semiHidden="1" w:uiPriority="37" w:unhideWhenUsed="1"/>
+    <w:lsdException w:name="TOC Heading" w:semiHidden="1" w:uiPriority="39" w:unhideWhenUsed="1" w:qFormat="1"/>
+    <w:lsdException w:name="Plain Table 1" w:uiPriority="41"/>
+    <w:lsdException w:name="Plain Table 2" w:uiPriority="42"/>
+    <w:lsdException w:name="Plain Table 3" w:uiPriority="43"/>
+    <w:lsdException w:name="Plain Table 4" w:uiPriority="44"/>
+    <w:lsdException w:name="Plain Table 5" w:uiPriority="45"/>
+    <w:lsdException w:name="Grid Table Light" w:uiPriority="40"/>
+    <w:lsdException w:name="Grid Table 1 Light" w:uiPriority="46"/>
+    <w:lsdException w:name="Grid Table 2" w:uiPriority="47"/>
+    <w:lsdException w:name="Grid Table 3" w:uiPriority="48"/>
+    <w:lsdException w:name="Grid Table 4" w:uiPriority="49"/>
+    <w:lsdException w:name="Grid Table 5 Dark" w:uiPriority="50"/>
+    <w:lsdException w:name="Grid Table 6 Colorful" w:uiPriority="51"/>
+    <w:lsdException w:name="Grid Table 7 Colorful" w:uiPriority="52"/>
+    <w:lsdException w:name="Grid Table 1 Light Accent 1" w:uiPriority="46"/>
+    <w:lsdException w:name="Grid Table 2 Accent 1" w:uiPriority="47"/>
+    <w:lsdException w:name="Grid Table 3 Accent 1" w:uiPriority="48"/>
+    <w:lsdException w:name="Grid Table 4 Accent 1" w:uiPriority="49"/>
+    <w:lsdException w:name="Grid Table 5 Dark Accent 1" w:uiPriority="50"/>
+    <w:lsdException w:name="Grid Table 6 Colorful Accent 1" w:uiPriority="51"/>
+    <w:lsdException w:name="Grid Table 7 Colorful Accent 1" w:uiPriority="52"/>
+    <w:lsdException w:name="Grid Table 1 Light Accent 2" w:uiPriority="46"/>
+    <w:lsdException w:name="Grid Table 2 Accent 2" w:uiPriority="47"/>
+    <w:lsdException w:name="Grid Table 3 Accent 2" w:uiPriority="48"/>
+    <w:lsdException w:name="Grid Table 4 Accent 2" w:uiPriority="49"/>
+    <w:lsdException w:name="Grid Table 5 Dark Accent 2" w:uiPriority="50"/>
+    <w:lsdException w:name="Grid Table 6 Colorful Accent 2" w:uiPriority="51"/>
+    <w:lsdException w:name="Grid Table 7 Colorful Accent 2" w:uiPriority="52"/>
+    <w:lsdException w:name="Grid Table 1 Light Accent 3" w:uiPriority="46"/>
+    <w:lsdException w:name="Grid Table 2 Accent 3" w:uiPriority="47"/>
+    <w:lsdException w:name="Grid Table 3 Accent 3" w:uiPriority="48"/>
+    <w:lsdException w:name="Grid Table 4 Accent 3" w:uiPriority="49"/>
+    <w:lsdException w:name="Grid Table 5 Dark Accent 3" w:uiPriority="50"/>
+    <w:lsdException w:name="Grid Table 6 Colorful Accent 3" w:uiPriority="51"/>
+    <w:lsdException w:name="Grid Table 7 Colorful Accent 3" w:uiPriority="52"/>
+    <w:lsdException w:name="Grid Table 1 Light Accent 4" w:uiPriority="46"/>
+    <w:lsdException w:name="Grid Table 2 Accent 4" w:uiPriority="47"/>
+    <w:lsdException w:name="Grid Table 3 Accent 4" w:uiPriority="48"/>
+    <w:lsdException w:name="Grid Table 4 Accent 4" w:uiPriority="49"/>
+    <w:lsdException w:name="Grid Table 5 Dark Accent 4" w:uiPriority="50"/>
+    <w:lsdException w:name="Grid Table 6 Colorful Accent 4" w:uiPriority="51"/>
+    <w:lsdException w:name="Grid Table 7 Colorful Accent 4" w:uiPriority="52"/>
+    <w:lsdException w:name="Grid Table 1 Light Accent 5" w:uiPriority="46"/>
+    <w:lsdException w:name="Grid Table 2 Accent 5" w:uiPriority="47"/>
+    <w:lsdException w:name="Grid Table 3 Accent 5" w:uiPriority="48"/>
+    <w:lsdException w:name="Grid Table 4 Accent 5" w:uiPriority="49"/>
+    <w:lsdException w:name="Grid Table 5 Dark Accent 5" w:uiPriority="50"/>
+    <w:lsdException w:name="Grid Table 6 Colorful Accent 5" w:uiPriority="51"/>
+    <w:lsdException w:name="Grid Table 7 Colorful Accent 5" w:uiPriority="52"/>
+    <w:lsdException w:name="Grid Table 1 Light Accent 6" w:uiPriority="46"/>
+    <w:lsdException w:name="Grid Table 2 Accent 6" w:uiPriority="47"/>
+    <w:lsdException w:name="Grid Table 3 Accent 6" w:uiPriority="48"/>
+    <w:lsdException w:name="Grid Table 4 Accent 6" w:uiPriority="49"/>
+    <w:lsdException w:name="Grid Table 5 Dark Accent 6" w:uiPriority="50"/>
+    <w:lsdException w:name="Grid Table 6 Colorful Accent 6" w:uiPriority="51"/>
+    <w:lsdException w:name="Grid Table 7 Colorful Accent 6" w:uiPriority="52"/>
+    <w:lsdException w:name="List Table 1 Light" w:uiPriority="46"/>
+    <w:lsdException w:name="List Table 2" w:uiPriority="47"/>
+    <w:lsdException w:name="List Table 3" w:uiPriority="48"/>
+    <w:lsdException w:name="List Table 4" w:uiPriority="49"/>
+    <w:lsdException w:name="List Table 5 Dark" w:uiPriority="50"/>
+    <w:lsdException w:name="List Table 6 Colorful" w:uiPriority="51"/>
+    <w:lsdException w:name="List Table 7 Colorful" w:uiPriority="52"/>
+    <w:lsdException w:name="List Table 1 Light Accent 1" w:uiPriority="46"/>
+    <w:lsdException w:name="List Table 2 Accent 1" w:uiPriority="47"/>
+    <w:lsdException w:name="List Table 3 Accent 1" w:uiPriority="48"/>
+    <w:lsdException w:name="List Table 4 Accent 1" w:uiPriority="49"/>
+    <w:lsdException w:name="List Table 5 Dark Accent 1" w:uiPriority="50"/>
+    <w:lsdException w:name="List Table 6 Colorful Accent 1" w:uiPriority="51"/>
+    <w:lsdException w:name="List Table 7 Colorful Accent 1" w:uiPriority="52"/>
+    <w:lsdException w:name="List Table 1 Light Accent 2" w:uiPriority="46"/>
+    <w:lsdException w:name="List Table 2 Accent 2" w:uiPriority="47"/>
+    <w:lsdException w:name="List Table 3 Accent 2" w:uiPriority="48"/>
+    <w:lsdException w:name="List Table 4 Accent 2" w:uiPriority="49"/>
+    <w:lsdException w:name="List Table 5 Dark Accent 2" w:uiPriority="50"/>
+    <w:lsdException w:name="List Table 6 Colorful Accent 2" w:uiPriority="51"/>
+    <w:lsdException w:name="List Table 7 Colorful Accent 2" w:uiPriority="52"/>
+    <w:lsdException w:name="List Table 1 Light Accent 3" w:uiPriority="46"/>
+    <w:lsdException w:name="List Table 2 Accent 3" w:uiPriority="47"/>
+    <w:lsdException w:name="List Table 3 Accent 3" w:uiPriority="48"/>
+    <w:lsdException w:name="List Table 4 Accent 3" w:uiPriority="49"/>
+    <w:lsdException w:name="List Table 5 Dark Accent 3" w:uiPriority="50"/>
+    <w:lsdException w:name="List Table 6 Colorful Accent 3" w:uiPriority="51"/>
+    <w:lsdException w:name="List Table 7 Colorful Accent 3" w:uiPriority="52"/>
+    <w:lsdException w:name="List Table 1 Light Accent 4" w:uiPriority="46"/>
+    <w:lsdException w:name="List Table 2 Accent 4" w:uiPriority="47"/>
+    <w:lsdException w:name="List Table 3 Accent 4" w:uiPriority="48"/>
+    <w:lsdException w:name="List Table 4 Accent 4" w:uiPriority="49"/>
+    <w:lsdException w:name="List Table 5 Dark Accent 4" w:uiPriority="50"/>
+    <w:lsdException w:name="List Table 6 Colorful Accent 4" w:uiPriority="51"/>
+    <w:lsdException w:name="List Table 7 Colorful Accent 4" w:uiPriority="52"/>
+    <w:lsdException w:name="List Table 1 Light Accent 5" w:uiPriority="46"/>
+    <w:lsdException w:name="List Table 2 Accent 5" w:uiPriority="47"/>
+    <w:lsdException w:name="List Table 3 Accent 5" w:uiPriority="48"/>
+    <w:lsdException w:name="List Table 4 Accent 5" w:uiPriority="49"/>
+    <w:lsdException w:name="List Table 5 Dark Accent 5" w:uiPriority="50"/>
+    <w:lsdException w:name="List Table 6 Colorful Accent 5" w:uiPriority="51"/>
+    <w:lsdException w:name="List Table 7 Colorful Accent 5" w:uiPriority="52"/>
+    <w:lsdException w:name="List Table 1 Light Accent 6" w:uiPriority="46"/>
+    <w:lsdException w:name="List Table 2 Accent 6" w:uiPriority="47"/>
+    <w:lsdException w:name="List Table 3 Accent 6" w:uiPriority="48"/>
+    <w:lsdException w:name="List Table 4 Accent 6" w:uiPriority="49"/>
+    <w:lsdException w:name="List Table 5 Dark Accent 6" w:uiPriority="50"/>
+    <w:lsdException w:name="List Table 6 Colorful Accent 6" w:uiPriority="51"/>
+    <w:lsdException w:name="List Table 7 Colorful Accent 6" w:uiPriority="52"/>
   </w:latentStyles>
   <w:style w:type="paragraph" w:default="1" w:styleId="Normal">
     <w:name w:val="Normal"/>
@@ -5385,7 +4717,7 @@
   <a:extraClrSchemeLst/>
   <a:extLst>
     <a:ext uri="{05A4C25C-085E-4340-85A3-A5531E510DB2}">
-      <thm15:themeFamily xmlns:thm15="http://schemas.microsoft.com/office/thememl/2012/main" xmlns="" name="Office Theme" id="{62F939B6-93AF-4DB8-9C6B-D6C7DFDC589F}" vid="{4A3C46E8-61CC-4603-A589-7422A47A8E4A}"/>
+      <thm15:themeFamily xmlns:thm15="http://schemas.microsoft.com/office/thememl/2012/main" name="Office Theme" id="{62F939B6-93AF-4DB8-9C6B-D6C7DFDC589F}" vid="{4A3C46E8-61CC-4603-A589-7422A47A8E4A}"/>
     </a:ext>
   </a:extLst>
 </a:theme>

</xml_diff>

<commit_message>
Updated overall homework 1 doc and moved others to staging
</commit_message>
<xml_diff>
--- a/Homework/Homework1/Snyder_HW_01_00.docx
+++ b/Homework/Homework1/Snyder_HW_01_00.docx
@@ -126,8 +126,6 @@
         </w:rPr>
         <w:t>prompts the user to input an integer and prints the result (the closest prime number greater than the input integer). File name: Snyder_HW_01_02.c</w:t>
       </w:r>
-      <w:bookmarkStart w:id="0" w:name="_GoBack"/>
-      <w:bookmarkEnd w:id="0"/>
     </w:p>
     <w:p>
       <w:pPr>
@@ -1911,21 +1909,24 @@
         <w:pStyle w:val="ListParagraph"/>
         <w:rPr>
           <w:b/>
-          <w:color w:val="FF0000"/>
-        </w:rPr>
-      </w:pPr>
-      <w:r>
-        <w:rPr>
-          <w:b/>
-          <w:color w:val="FF0000"/>
-        </w:rPr>
-        <w:t>File names: Snyder_HW_01_10.c; Snyder_HW_01_10.o</w:t>
+        </w:rPr>
+      </w:pPr>
+      <w:r>
+        <w:rPr>
+          <w:b/>
+        </w:rPr>
+        <w:t>File names: Snyder_HW_01_10.png; Snyder_HW_01_10.asm</w:t>
+      </w:r>
+      <w:r>
+        <w:rPr>
+          <w:b/>
+        </w:rPr>
+        <w:t>; Snyder_HW_01_10.o</w:t>
       </w:r>
       <w:proofErr w:type="gramStart"/>
       <w:r>
         <w:rPr>
           <w:b/>
-          <w:color w:val="FF0000"/>
         </w:rPr>
         <w:t>;</w:t>
       </w:r>
@@ -1933,7 +1934,6 @@
       <w:r>
         <w:rPr>
           <w:b/>
-          <w:color w:val="FF0000"/>
         </w:rPr>
         <w:t xml:space="preserve"> executable excluded per e-mail directions</w:t>
       </w:r>
@@ -1954,28 +1954,30 @@
       <w:pPr>
         <w:pStyle w:val="ListParagraph"/>
         <w:rPr>
+          <w:b/>
           <w:color w:val="FF0000"/>
         </w:rPr>
       </w:pPr>
       <w:r>
         <w:rPr>
+          <w:b/>
           <w:color w:val="FF0000"/>
         </w:rPr>
-        <w:t>&lt;</w:t>
-      </w:r>
-      <w:proofErr w:type="gramStart"/>
-      <w:r>
-        <w:rPr>
+        <w:t>There are no environment strings.</w:t>
+      </w:r>
+      <w:r>
+        <w:rPr>
+          <w:b/>
           <w:color w:val="FF0000"/>
         </w:rPr>
-        <w:t>something</w:t>
-      </w:r>
-      <w:proofErr w:type="gramEnd"/>
-      <w:r>
-        <w:rPr>
+        <w:t xml:space="preserve"> </w:t>
+      </w:r>
+      <w:r>
+        <w:rPr>
+          <w:b/>
           <w:color w:val="FF0000"/>
         </w:rPr>
-        <w:t xml:space="preserve">&gt; </w:t>
+        <w:t>“Locals at unknown address”</w:t>
       </w:r>
     </w:p>
     <w:p>
@@ -1994,29 +1996,44 @@
       <w:pPr>
         <w:pStyle w:val="ListParagraph"/>
         <w:rPr>
+          <w:b/>
           <w:color w:val="FF0000"/>
         </w:rPr>
       </w:pPr>
       <w:r>
         <w:rPr>
+          <w:b/>
           <w:color w:val="FF0000"/>
         </w:rPr>
-        <w:t>&lt;</w:t>
+        <w:t xml:space="preserve">There are no program arguments. </w:t>
       </w:r>
       <w:proofErr w:type="gramStart"/>
       <w:r>
         <w:rPr>
+          <w:b/>
           <w:color w:val="FF0000"/>
         </w:rPr>
-        <w:t>something</w:t>
-      </w:r>
+        <w:t>“</w:t>
+      </w:r>
+      <w:proofErr w:type="spellStart"/>
+      <w:r>
+        <w:rPr>
+          <w:b/>
+          <w:color w:val="FF0000"/>
+        </w:rPr>
+        <w:t>Arglist</w:t>
+      </w:r>
+      <w:proofErr w:type="spellEnd"/>
+      <w:r>
+        <w:rPr>
+          <w:b/>
+          <w:color w:val="FF0000"/>
+        </w:rPr>
+        <w:t xml:space="preserve"> at unknown address.”</w:t>
+      </w:r>
+      <w:bookmarkStart w:id="0" w:name="_GoBack"/>
+      <w:bookmarkEnd w:id="0"/>
       <w:proofErr w:type="gramEnd"/>
-      <w:r>
-        <w:rPr>
-          <w:color w:val="FF0000"/>
-        </w:rPr>
-        <w:t>&gt;</w:t>
-      </w:r>
     </w:p>
     <w:p>
       <w:pPr>
@@ -2051,76 +2068,6 @@
     <w:p>
       <w:pPr>
         <w:pStyle w:val="ListParagraph"/>
-        <w:rPr>
-          <w:color w:val="FF0000"/>
-        </w:rPr>
-      </w:pPr>
-      <w:proofErr w:type="gramStart"/>
-      <w:r>
-        <w:rPr>
-          <w:color w:val="FF0000"/>
-        </w:rPr>
-        <w:t>catch</w:t>
-      </w:r>
-      <w:proofErr w:type="gramEnd"/>
-      <w:r>
-        <w:rPr>
-          <w:color w:val="FF0000"/>
-        </w:rPr>
-        <w:t xml:space="preserve"> </w:t>
-      </w:r>
-      <w:proofErr w:type="spellStart"/>
-      <w:r>
-        <w:rPr>
-          <w:color w:val="FF0000"/>
-        </w:rPr>
-        <w:t>syscall</w:t>
-      </w:r>
-      <w:proofErr w:type="spellEnd"/>
-      <w:r>
-        <w:rPr>
-          <w:color w:val="FF0000"/>
-        </w:rPr>
-        <w:t xml:space="preserve"> 40?</w:t>
-      </w:r>
-      <w:r>
-        <w:rPr>
-          <w:color w:val="FF0000"/>
-        </w:rPr>
-        <w:t xml:space="preserve"> </w:t>
-      </w:r>
-      <w:proofErr w:type="gramStart"/>
-      <w:r>
-        <w:rPr>
-          <w:color w:val="FF0000"/>
-        </w:rPr>
-        <w:t>catch</w:t>
-      </w:r>
-      <w:proofErr w:type="gramEnd"/>
-      <w:r>
-        <w:rPr>
-          <w:color w:val="FF0000"/>
-        </w:rPr>
-        <w:t xml:space="preserve"> </w:t>
-      </w:r>
-      <w:proofErr w:type="spellStart"/>
-      <w:r>
-        <w:rPr>
-          <w:color w:val="FF0000"/>
-        </w:rPr>
-        <w:t>syscall</w:t>
-      </w:r>
-      <w:proofErr w:type="spellEnd"/>
-      <w:r>
-        <w:rPr>
-          <w:color w:val="FF0000"/>
-        </w:rPr>
-        <w:t xml:space="preserve"> write?</w:t>
-      </w:r>
-    </w:p>
-    <w:p>
-      <w:pPr>
-        <w:pStyle w:val="ListParagraph"/>
         <w:numPr>
           <w:ilvl w:val="1"/>
           <w:numId w:val="8"/>
@@ -2144,39 +2091,36 @@
         <w:pStyle w:val="ListParagraph"/>
         <w:ind w:left="1440"/>
         <w:rPr>
-          <w:color w:val="FF0000"/>
-        </w:rPr>
-      </w:pPr>
-      <w:proofErr w:type="gramStart"/>
-      <w:r>
-        <w:rPr>
-          <w:color w:val="FF0000"/>
-        </w:rPr>
-        <w:t>x/</w:t>
-      </w:r>
-      <w:proofErr w:type="spellStart"/>
-      <w:r>
-        <w:rPr>
-          <w:color w:val="FF0000"/>
-        </w:rPr>
-        <w:t>i</w:t>
-      </w:r>
-      <w:proofErr w:type="spellEnd"/>
-      <w:proofErr w:type="gramEnd"/>
-      <w:r>
-        <w:rPr>
-          <w:color w:val="FF0000"/>
-        </w:rPr>
-        <w:t xml:space="preserve"> $</w:t>
-      </w:r>
-      <w:proofErr w:type="spellStart"/>
-      <w:r>
-        <w:rPr>
-          <w:color w:val="FF0000"/>
-        </w:rPr>
-        <w:t>esp</w:t>
-      </w:r>
-      <w:proofErr w:type="spellEnd"/>
+          <w:b/>
+        </w:rPr>
+      </w:pPr>
+      <w:r>
+        <w:rPr>
+          <w:b/>
+        </w:rPr>
+        <w:t>0xbfffec30:</w:t>
+      </w:r>
+      <w:r>
+        <w:rPr>
+          <w:b/>
+        </w:rPr>
+        <w:tab/>
+        <w:t>and    %bl,-0x4(%</w:t>
+      </w:r>
+      <w:proofErr w:type="spellStart"/>
+      <w:r>
+        <w:rPr>
+          <w:b/>
+        </w:rPr>
+        <w:t>edx</w:t>
+      </w:r>
+      <w:proofErr w:type="spellEnd"/>
+      <w:r>
+        <w:rPr>
+          <w:b/>
+        </w:rPr>
+        <w:t>)</w:t>
+      </w:r>
     </w:p>
     <w:p>
       <w:pPr>
@@ -2204,39 +2148,58 @@
         <w:pStyle w:val="ListParagraph"/>
         <w:ind w:left="1440"/>
         <w:rPr>
-          <w:color w:val="FF0000"/>
-        </w:rPr>
-      </w:pPr>
+          <w:b/>
+        </w:rPr>
+      </w:pPr>
+      <w:r>
+        <w:rPr>
+          <w:b/>
+        </w:rPr>
+        <w:t>0xb7fc5a20 &lt;_IO_2_1_stdout_&gt;:</w:t>
+      </w:r>
+      <w:r>
+        <w:rPr>
+          <w:b/>
+        </w:rPr>
+        <w:tab/>
+        <w:t>test   %</w:t>
+      </w:r>
+      <w:proofErr w:type="spellStart"/>
+      <w:r>
+        <w:rPr>
+          <w:b/>
+        </w:rPr>
+        <w:t>ch</w:t>
+      </w:r>
+      <w:proofErr w:type="spellEnd"/>
       <w:proofErr w:type="gramStart"/>
       <w:r>
         <w:rPr>
-          <w:color w:val="FF0000"/>
-        </w:rPr>
-        <w:t>x/</w:t>
-      </w:r>
-      <w:proofErr w:type="spellStart"/>
-      <w:r>
-        <w:rPr>
-          <w:color w:val="FF0000"/>
-        </w:rPr>
-        <w:t>i</w:t>
-      </w:r>
-      <w:proofErr w:type="spellEnd"/>
+          <w:b/>
+        </w:rPr>
+        <w:t>,(</w:t>
+      </w:r>
       <w:proofErr w:type="gramEnd"/>
       <w:r>
         <w:rPr>
-          <w:color w:val="FF0000"/>
-        </w:rPr>
-        <w:t xml:space="preserve"> $</w:t>
-      </w:r>
-      <w:proofErr w:type="spellStart"/>
-      <w:r>
-        <w:rPr>
-          <w:color w:val="FF0000"/>
-        </w:rPr>
-        <w:t>ebp</w:t>
-      </w:r>
-      <w:proofErr w:type="spellEnd"/>
+          <w:b/>
+        </w:rPr>
+        <w:t>%</w:t>
+      </w:r>
+      <w:proofErr w:type="spellStart"/>
+      <w:r>
+        <w:rPr>
+          <w:b/>
+        </w:rPr>
+        <w:t>edx</w:t>
+      </w:r>
+      <w:proofErr w:type="spellEnd"/>
+      <w:r>
+        <w:rPr>
+          <w:b/>
+        </w:rPr>
+        <w:t>)</w:t>
+      </w:r>
     </w:p>
     <w:p>
       <w:pPr>
@@ -2264,39 +2227,38 @@
         <w:pStyle w:val="ListParagraph"/>
         <w:ind w:left="1440"/>
         <w:rPr>
-          <w:color w:val="FF0000"/>
-        </w:rPr>
-      </w:pPr>
+          <w:b/>
+        </w:rPr>
+      </w:pPr>
+      <w:r>
+        <w:rPr>
+          <w:b/>
+        </w:rPr>
+        <w:t>=&gt; 0xb7fdd424 &lt;__kernel_vsyscall+16&gt;:</w:t>
+      </w:r>
+      <w:r>
+        <w:rPr>
+          <w:b/>
+        </w:rPr>
+        <w:tab/>
+        <w:t xml:space="preserve">pop    </w:t>
+      </w:r>
       <w:proofErr w:type="gramStart"/>
       <w:r>
         <w:rPr>
-          <w:color w:val="FF0000"/>
-        </w:rPr>
-        <w:t>x/</w:t>
-      </w:r>
-      <w:proofErr w:type="spellStart"/>
-      <w:r>
-        <w:rPr>
-          <w:color w:val="FF0000"/>
-        </w:rPr>
-        <w:t>i</w:t>
+          <w:b/>
+        </w:rPr>
+        <w:t>%</w:t>
+      </w:r>
+      <w:proofErr w:type="spellStart"/>
+      <w:r>
+        <w:rPr>
+          <w:b/>
+        </w:rPr>
+        <w:t>ebp</w:t>
       </w:r>
       <w:proofErr w:type="spellEnd"/>
       <w:proofErr w:type="gramEnd"/>
-      <w:r>
-        <w:rPr>
-          <w:color w:val="FF0000"/>
-        </w:rPr>
-        <w:t xml:space="preserve"> $</w:t>
-      </w:r>
-      <w:proofErr w:type="spellStart"/>
-      <w:r>
-        <w:rPr>
-          <w:color w:val="FF0000"/>
-        </w:rPr>
-        <w:t>eip</w:t>
-      </w:r>
-      <w:proofErr w:type="spellEnd"/>
     </w:p>
     <w:p>
       <w:pPr>
@@ -2314,31 +2276,15 @@
       <w:pPr>
         <w:pStyle w:val="ListParagraph"/>
         <w:rPr>
-          <w:color w:val="FF0000"/>
-        </w:rPr>
-      </w:pPr>
-      <w:proofErr w:type="gramStart"/>
-      <w:r>
-        <w:rPr>
-          <w:color w:val="FF0000"/>
-        </w:rPr>
-        <w:t>p/x</w:t>
-      </w:r>
-      <w:proofErr w:type="gramEnd"/>
-      <w:r>
-        <w:rPr>
-          <w:color w:val="FF0000"/>
-        </w:rPr>
-        <w:t xml:space="preserve"> &amp;</w:t>
-      </w:r>
-      <w:proofErr w:type="spellStart"/>
-      <w:r>
-        <w:rPr>
-          <w:color w:val="FF0000"/>
-        </w:rPr>
-        <w:t>msg</w:t>
-      </w:r>
-      <w:proofErr w:type="spellEnd"/>
+          <w:b/>
+        </w:rPr>
+      </w:pPr>
+      <w:r>
+        <w:rPr>
+          <w:b/>
+        </w:rPr>
+        <w:t>$1 = 0x804a014</w:t>
+      </w:r>
     </w:p>
     <w:p>
       <w:pPr>
@@ -2373,64 +2319,118 @@
       <w:pPr>
         <w:pStyle w:val="ListParagraph"/>
         <w:rPr>
-          <w:color w:val="FF0000"/>
-        </w:rPr>
-      </w:pPr>
+          <w:b/>
+        </w:rPr>
+      </w:pPr>
+      <w:r>
+        <w:rPr>
+          <w:b/>
+        </w:rPr>
+        <w:t xml:space="preserve">Before </w:t>
+      </w:r>
+      <w:proofErr w:type="spellStart"/>
+      <w:r>
+        <w:rPr>
+          <w:b/>
+        </w:rPr>
+        <w:t>syscall</w:t>
+      </w:r>
+      <w:proofErr w:type="spellEnd"/>
+      <w:r>
+        <w:rPr>
+          <w:b/>
+        </w:rPr>
+        <w:t xml:space="preserve"> executes:</w:t>
+      </w:r>
+    </w:p>
+    <w:p>
+      <w:pPr>
+        <w:pStyle w:val="ListParagraph"/>
+        <w:rPr>
+          <w:b/>
+        </w:rPr>
+      </w:pPr>
+      <w:proofErr w:type="spellStart"/>
       <w:proofErr w:type="gramStart"/>
       <w:r>
         <w:rPr>
-          <w:color w:val="FF0000"/>
-        </w:rPr>
-        <w:t>catch</w:t>
-      </w:r>
+          <w:b/>
+        </w:rPr>
+        <w:t>eax</w:t>
+      </w:r>
+      <w:proofErr w:type="spellEnd"/>
       <w:proofErr w:type="gramEnd"/>
       <w:r>
         <w:rPr>
-          <w:color w:val="FF0000"/>
-        </w:rPr>
-        <w:t xml:space="preserve"> </w:t>
-      </w:r>
-      <w:proofErr w:type="spellStart"/>
-      <w:r>
-        <w:rPr>
-          <w:color w:val="FF0000"/>
+          <w:b/>
+        </w:rPr>
+        <w:t xml:space="preserve">            0xffffffda</w:t>
+      </w:r>
+      <w:r>
+        <w:rPr>
+          <w:b/>
+        </w:rPr>
+        <w:tab/>
+        <w:t>-38</w:t>
+      </w:r>
+    </w:p>
+    <w:p>
+      <w:pPr>
+        <w:pStyle w:val="ListParagraph"/>
+        <w:rPr>
+          <w:b/>
+        </w:rPr>
+      </w:pPr>
+      <w:r>
+        <w:rPr>
+          <w:b/>
+        </w:rPr>
+        <w:t xml:space="preserve">After </w:t>
+      </w:r>
+      <w:proofErr w:type="spellStart"/>
+      <w:r>
+        <w:rPr>
+          <w:b/>
         </w:rPr>
         <w:t>syscall</w:t>
       </w:r>
       <w:proofErr w:type="spellEnd"/>
       <w:r>
         <w:rPr>
-          <w:color w:val="FF0000"/>
-        </w:rPr>
-        <w:t xml:space="preserve"> 40?</w:t>
-      </w:r>
-    </w:p>
-    <w:p>
-      <w:pPr>
-        <w:pStyle w:val="ListParagraph"/>
-        <w:rPr>
-          <w:color w:val="FF0000"/>
-        </w:rPr>
-      </w:pPr>
-      <w:r>
-        <w:rPr>
-          <w:color w:val="FF0000"/>
-        </w:rPr>
-        <w:t xml:space="preserve">info registers </w:t>
-      </w:r>
-      <w:proofErr w:type="spellStart"/>
-      <w:r>
-        <w:rPr>
-          <w:color w:val="FF0000"/>
+          <w:b/>
+        </w:rPr>
+        <w:t xml:space="preserve"> executes:</w:t>
+      </w:r>
+    </w:p>
+    <w:p>
+      <w:pPr>
+        <w:pStyle w:val="ListParagraph"/>
+        <w:rPr>
+          <w:b/>
+        </w:rPr>
+      </w:pPr>
+      <w:proofErr w:type="spellStart"/>
+      <w:proofErr w:type="gramStart"/>
+      <w:r>
+        <w:rPr>
+          <w:b/>
         </w:rPr>
         <w:t>eax</w:t>
       </w:r>
       <w:proofErr w:type="spellEnd"/>
-      <w:r>
-        <w:rPr>
-          <w:color w:val="FF0000"/>
-        </w:rPr>
-        <w:t>?</w:t>
+      <w:proofErr w:type="gramEnd"/>
+      <w:r>
+        <w:rPr>
+          <w:b/>
+        </w:rPr>
+        <w:t xml:space="preserve">            0xe</w:t>
+      </w:r>
+      <w:r>
+        <w:rPr>
+          <w:b/>
+        </w:rPr>
+        <w:tab/>
+        <w:t>14</w:t>
       </w:r>
     </w:p>
     <w:p>
@@ -2772,6 +2772,7 @@
         <w:rPr>
           <w:b/>
         </w:rPr>
+        <w:lastRenderedPageBreak/>
         <w:t>gcc</w:t>
       </w:r>
       <w:proofErr w:type="spellEnd"/>
@@ -2850,7 +2851,6 @@
         <w:rPr>
           <w:b/>
         </w:rPr>
-        <w:lastRenderedPageBreak/>
         <w:t>As root, compile the Snyder_HW_01_12_stack.c program with the stack check disabled:</w:t>
       </w:r>
     </w:p>

</xml_diff>